<commit_message>
Actualice archivos guias y plantillas
</commit_message>
<xml_diff>
--- a/public_html/src/GuiasYPlantillas/Plantilla_extenso_2023.docx
+++ b/public_html/src/GuiasYPlantillas/Plantilla_extenso_2023.docx
@@ -98,7 +98,19 @@
         <w:rPr>
           <w:rFonts w:ascii="Arial" w:hAnsi="Arial" w:cs="Arial"/>
         </w:rPr>
-        <w:t xml:space="preserve"> y Tercer Autor</w:t>
+        <w:t xml:space="preserve"> </w:t>
+      </w:r>
+      <w:r>
+        <w:rPr>
+          <w:rFonts w:ascii="Arial" w:hAnsi="Arial" w:cs="Arial"/>
+        </w:rPr>
+        <w:t xml:space="preserve">(subrayar el expositor) </w:t>
+      </w:r>
+      <w:r>
+        <w:rPr>
+          <w:rFonts w:ascii="Arial" w:hAnsi="Arial" w:cs="Arial"/>
+        </w:rPr>
+        <w:t>y Tercer Autor</w:t>
       </w:r>
       <w:r>
         <w:rPr>
@@ -193,7 +205,28 @@
           <w:rFonts w:ascii="Arial" w:hAnsi="Arial" w:cs="Arial"/>
           <w:b/>
         </w:rPr>
-        <w:t>Si la dirección de todos los autores es la misma, no repetir.</w:t>
+        <w:t>(</w:t>
+      </w:r>
+      <w:r>
+        <w:rPr>
+          <w:rFonts w:ascii="Arial" w:hAnsi="Arial" w:cs="Arial"/>
+          <w:b/>
+        </w:rPr>
+        <w:t>Si la dirección de todos los autores es la misma, no repetir</w:t>
+      </w:r>
+      <w:r>
+        <w:rPr>
+          <w:rFonts w:ascii="Arial" w:hAnsi="Arial" w:cs="Arial"/>
+          <w:b/>
+        </w:rPr>
+        <w:t>)</w:t>
+      </w:r>
+      <w:r>
+        <w:rPr>
+          <w:rFonts w:ascii="Arial" w:hAnsi="Arial" w:cs="Arial"/>
+          <w:b/>
+        </w:rPr>
+        <w:t>.</w:t>
       </w:r>
     </w:p>
     <w:p>
@@ -252,41 +285,100 @@
     <w:p>
       <w:pPr>
         <w:spacing w:after="0" w:line="240" w:lineRule="auto"/>
+        <w:ind w:right="-20"/>
         <w:jc w:val="both"/>
-        <w:rPr>
-          <w:rFonts w:ascii="Arial" w:hAnsi="Arial" w:cs="Arial"/>
-          <w:sz w:val="20"/>
-          <w:szCs w:val="20"/>
-        </w:rPr>
-      </w:pPr>
-      <w:r>
         <w:rPr>
           <w:rFonts w:ascii="Arial" w:hAnsi="Arial" w:cs="Arial"/>
           <w:i/>
           <w:sz w:val="20"/>
           <w:szCs w:val="20"/>
         </w:rPr>
-        <w:t>El resumen debe tener máximo 300 palabras en cursiva</w:t>
-      </w:r>
-      <w:r>
-        <w:rPr>
-          <w:rFonts w:ascii="Arial" w:hAnsi="Arial" w:cs="Arial"/>
+      </w:pPr>
+    </w:p>
+    <w:p>
+      <w:pPr>
+        <w:spacing w:after="0" w:line="240" w:lineRule="auto"/>
+        <w:ind w:right="-20"/>
+        <w:jc w:val="both"/>
+        <w:rPr>
+          <w:rFonts w:ascii="Arial" w:hAnsi="Arial" w:cs="Arial"/>
+          <w:i/>
           <w:sz w:val="20"/>
           <w:szCs w:val="20"/>
         </w:rPr>
-        <w:t xml:space="preserve">. </w:t>
-      </w:r>
-    </w:p>
-    <w:p>
-      <w:pPr>
-        <w:spacing w:after="0" w:line="240" w:lineRule="auto"/>
-        <w:jc w:val="both"/>
-        <w:rPr>
-          <w:rFonts w:ascii="Arial" w:hAnsi="Arial" w:cs="Arial"/>
+      </w:pPr>
+      <w:r>
+        <w:rPr>
+          <w:rFonts w:ascii="Arial" w:hAnsi="Arial" w:cs="Arial"/>
+          <w:i/>
           <w:sz w:val="20"/>
           <w:szCs w:val="20"/>
         </w:rPr>
-      </w:pPr>
+        <w:t>El resumen debe tener máximo 300</w:t>
+      </w:r>
+      <w:r>
+        <w:rPr>
+          <w:rFonts w:ascii="Arial" w:hAnsi="Arial" w:cs="Arial"/>
+          <w:i/>
+          <w:sz w:val="20"/>
+          <w:szCs w:val="20"/>
+        </w:rPr>
+        <w:t xml:space="preserve"> </w:t>
+      </w:r>
+      <w:r>
+        <w:rPr>
+          <w:rFonts w:ascii="Arial" w:hAnsi="Arial" w:cs="Arial"/>
+          <w:i/>
+          <w:sz w:val="20"/>
+          <w:szCs w:val="20"/>
+        </w:rPr>
+        <w:t xml:space="preserve">palabras </w:t>
+      </w:r>
+      <w:r>
+        <w:rPr>
+          <w:rFonts w:ascii="Arial" w:hAnsi="Arial" w:cs="Arial"/>
+          <w:i/>
+          <w:sz w:val="20"/>
+          <w:szCs w:val="20"/>
+        </w:rPr>
+        <w:t>con tamaño de fuente Arial 10,</w:t>
+      </w:r>
+      <w:r>
+        <w:rPr>
+          <w:rFonts w:ascii="Arial" w:hAnsi="Arial" w:cs="Arial"/>
+          <w:i/>
+          <w:sz w:val="20"/>
+          <w:szCs w:val="20"/>
+        </w:rPr>
+        <w:t xml:space="preserve"> interlineado sencillo</w:t>
+      </w:r>
+      <w:r>
+        <w:rPr>
+          <w:rFonts w:ascii="Arial" w:hAnsi="Arial" w:cs="Arial"/>
+          <w:i/>
+          <w:sz w:val="20"/>
+          <w:szCs w:val="20"/>
+        </w:rPr>
+        <w:t xml:space="preserve"> en</w:t>
+      </w:r>
+      <w:r>
+        <w:rPr>
+          <w:rFonts w:ascii="Arial" w:hAnsi="Arial" w:cs="Arial"/>
+          <w:i/>
+          <w:sz w:val="20"/>
+          <w:szCs w:val="20"/>
+        </w:rPr>
+        <w:t xml:space="preserve"> </w:t>
+      </w:r>
+      <w:r>
+        <w:rPr>
+          <w:rFonts w:ascii="Arial" w:hAnsi="Arial" w:cs="Arial"/>
+          <w:i/>
+          <w:sz w:val="20"/>
+          <w:szCs w:val="20"/>
+        </w:rPr>
+        <w:t>cursiva y alineación justificada.</w:t>
+      </w:r>
     </w:p>
     <w:p>
       <w:pPr>
@@ -334,7 +426,7 @@
           <w:sz w:val="20"/>
           <w:szCs w:val="20"/>
         </w:rPr>
-        <w:t>palabra_1, palabra_2, palabra_3, palabra_4, palabra_5, palabra_6.</w:t>
+        <w:t>P</w:t>
       </w:r>
       <w:r>
         <w:rPr>
@@ -343,12 +435,123 @@
           <w:sz w:val="20"/>
           <w:szCs w:val="20"/>
         </w:rPr>
-        <w:t xml:space="preserve"> (Las palabras clave son entre 1 y 6 y no son compuestas)</w:t>
+        <w:t>alabra_1, palabra_2, palabra_3, palabra_4, palabra_5, palabra_6.</w:t>
+      </w:r>
+      <w:r>
+        <w:rPr>
+          <w:rFonts w:ascii="Arial" w:hAnsi="Arial" w:cs="Arial"/>
+          <w:i/>
+          <w:sz w:val="20"/>
+          <w:szCs w:val="20"/>
+        </w:rPr>
+        <w:t xml:space="preserve"> </w:t>
       </w:r>
     </w:p>
     <w:p>
       <w:pPr>
         <w:spacing w:after="0" w:line="240" w:lineRule="auto"/>
+        <w:ind w:right="-20"/>
+        <w:rPr>
+          <w:rFonts w:ascii="Arial" w:hAnsi="Arial" w:cs="Arial"/>
+          <w:i/>
+          <w:sz w:val="20"/>
+          <w:szCs w:val="20"/>
+        </w:rPr>
+      </w:pPr>
+      <w:r>
+        <w:rPr>
+          <w:rFonts w:ascii="Arial" w:hAnsi="Arial" w:cs="Arial"/>
+          <w:i/>
+          <w:sz w:val="20"/>
+          <w:szCs w:val="20"/>
+        </w:rPr>
+        <w:t>(Las palabras clave son entre 1 y 6</w:t>
+      </w:r>
+      <w:r>
+        <w:rPr>
+          <w:rFonts w:ascii="Arial" w:hAnsi="Arial" w:cs="Arial"/>
+          <w:i/>
+          <w:sz w:val="20"/>
+          <w:szCs w:val="20"/>
+        </w:rPr>
+        <w:t>,</w:t>
+      </w:r>
+      <w:r>
+        <w:rPr>
+          <w:rFonts w:ascii="Arial" w:hAnsi="Arial" w:cs="Arial"/>
+          <w:i/>
+          <w:sz w:val="20"/>
+          <w:szCs w:val="20"/>
+        </w:rPr>
+        <w:t xml:space="preserve"> no son compuestas</w:t>
+      </w:r>
+      <w:r>
+        <w:rPr>
+          <w:rFonts w:ascii="Arial" w:hAnsi="Arial" w:cs="Arial"/>
+          <w:i/>
+          <w:sz w:val="20"/>
+          <w:szCs w:val="20"/>
+        </w:rPr>
+        <w:t xml:space="preserve"> ni frases</w:t>
+      </w:r>
+      <w:r>
+        <w:rPr>
+          <w:rFonts w:ascii="Arial" w:hAnsi="Arial" w:cs="Arial"/>
+          <w:i/>
+          <w:sz w:val="20"/>
+          <w:szCs w:val="20"/>
+        </w:rPr>
+        <w:t xml:space="preserve">, </w:t>
+      </w:r>
+      <w:r>
+        <w:rPr>
+          <w:rFonts w:ascii="Arial" w:hAnsi="Arial" w:cs="Arial"/>
+          <w:i/>
+          <w:sz w:val="20"/>
+          <w:szCs w:val="20"/>
+        </w:rPr>
+        <w:t>con tamaño de fuente Arial 10, en</w:t>
+      </w:r>
+      <w:r>
+        <w:rPr>
+          <w:rFonts w:ascii="Arial" w:hAnsi="Arial" w:cs="Arial"/>
+          <w:i/>
+          <w:sz w:val="20"/>
+          <w:szCs w:val="20"/>
+        </w:rPr>
+        <w:t xml:space="preserve"> </w:t>
+      </w:r>
+      <w:r>
+        <w:rPr>
+          <w:rFonts w:ascii="Arial" w:hAnsi="Arial" w:cs="Arial"/>
+          <w:i/>
+          <w:sz w:val="20"/>
+          <w:szCs w:val="20"/>
+        </w:rPr>
+        <w:t>cursiva y alineación justificada</w:t>
+      </w:r>
+      <w:r>
+        <w:rPr>
+          <w:rFonts w:ascii="Arial" w:hAnsi="Arial" w:cs="Arial"/>
+          <w:i/>
+          <w:sz w:val="20"/>
+          <w:szCs w:val="20"/>
+        </w:rPr>
+        <w:t>)</w:t>
+      </w:r>
+      <w:r>
+        <w:rPr>
+          <w:rFonts w:ascii="Arial" w:hAnsi="Arial" w:cs="Arial"/>
+          <w:i/>
+          <w:sz w:val="20"/>
+          <w:szCs w:val="20"/>
+        </w:rPr>
+        <w:t>.</w:t>
+      </w:r>
+    </w:p>
+    <w:p>
+      <w:pPr>
+        <w:spacing w:after="0" w:line="240" w:lineRule="auto"/>
         <w:rPr>
           <w:rFonts w:ascii="Arial" w:hAnsi="Arial" w:cs="Arial"/>
           <w:b/>
@@ -358,10 +561,6 @@
     </w:p>
     <w:p>
       <w:pPr>
-        <w:tabs>
-          <w:tab w:val="left" w:pos="5057"/>
-          <w:tab w:val="left" w:pos="5702"/>
-        </w:tabs>
         <w:spacing w:after="0" w:line="240" w:lineRule="auto"/>
         <w:rPr>
           <w:rFonts w:ascii="Arial" w:hAnsi="Arial" w:cs="Arial"/>
@@ -375,7 +574,7 @@
           <w:b/>
           <w:szCs w:val="24"/>
         </w:rPr>
-        <w:t>1. Introducción</w:t>
+        <w:t xml:space="preserve">1. </w:t>
       </w:r>
       <w:r>
         <w:rPr>
@@ -383,6 +582,24 @@
           <w:b/>
           <w:szCs w:val="24"/>
         </w:rPr>
+        <w:t>Introducción</w:t>
+      </w:r>
+    </w:p>
+    <w:p>
+      <w:pPr>
+        <w:spacing w:after="0" w:line="240" w:lineRule="auto"/>
+        <w:rPr>
+          <w:rFonts w:ascii="Arial" w:hAnsi="Arial" w:cs="Arial"/>
+          <w:b/>
+          <w:szCs w:val="24"/>
+        </w:rPr>
+      </w:pPr>
+      <w:r>
+        <w:rPr>
+          <w:rFonts w:ascii="Arial" w:hAnsi="Arial" w:cs="Arial"/>
+          <w:b/>
+          <w:szCs w:val="24"/>
+        </w:rPr>
         <w:tab/>
       </w:r>
       <w:r>
@@ -396,17 +613,979 @@
     </w:p>
     <w:p>
       <w:pPr>
-        <w:tabs>
-          <w:tab w:val="left" w:pos="5057"/>
-          <w:tab w:val="left" w:pos="5702"/>
-        </w:tabs>
-        <w:spacing w:after="0" w:line="240" w:lineRule="auto"/>
-        <w:rPr>
-          <w:rFonts w:ascii="Arial" w:hAnsi="Arial" w:cs="Arial"/>
-          <w:b/>
-          <w:szCs w:val="24"/>
-        </w:rPr>
-      </w:pPr>
+        <w:spacing w:after="0" w:line="274" w:lineRule="exact"/>
+        <w:ind w:right="49"/>
+        <w:jc w:val="both"/>
+        <w:rPr>
+          <w:rFonts w:ascii="Arial" w:eastAsia="Arial" w:hAnsi="Arial" w:cs="Arial"/>
+          <w:szCs w:val="24"/>
+        </w:rPr>
+      </w:pPr>
+      <w:r>
+        <w:rPr>
+          <w:rFonts w:ascii="Arial" w:eastAsia="Arial" w:hAnsi="Arial" w:cs="Arial"/>
+          <w:spacing w:val="5"/>
+          <w:szCs w:val="24"/>
+        </w:rPr>
+        <w:t>F</w:t>
+      </w:r>
+      <w:r>
+        <w:rPr>
+          <w:rFonts w:ascii="Arial" w:eastAsia="Arial" w:hAnsi="Arial" w:cs="Arial"/>
+          <w:spacing w:val="1"/>
+          <w:szCs w:val="24"/>
+        </w:rPr>
+        <w:t>ue</w:t>
+      </w:r>
+      <w:r>
+        <w:rPr>
+          <w:rFonts w:ascii="Arial" w:eastAsia="Arial" w:hAnsi="Arial" w:cs="Arial"/>
+          <w:spacing w:val="3"/>
+          <w:szCs w:val="24"/>
+        </w:rPr>
+        <w:t>n</w:t>
+      </w:r>
+      <w:r>
+        <w:rPr>
+          <w:rFonts w:ascii="Arial" w:eastAsia="Arial" w:hAnsi="Arial" w:cs="Arial"/>
+          <w:spacing w:val="-1"/>
+          <w:szCs w:val="24"/>
+        </w:rPr>
+        <w:t>t</w:t>
+      </w:r>
+      <w:r>
+        <w:rPr>
+          <w:rFonts w:ascii="Arial" w:eastAsia="Arial" w:hAnsi="Arial" w:cs="Arial"/>
+          <w:szCs w:val="24"/>
+        </w:rPr>
+        <w:t>e Ar</w:t>
+      </w:r>
+      <w:r>
+        <w:rPr>
+          <w:rFonts w:ascii="Arial" w:eastAsia="Arial" w:hAnsi="Arial" w:cs="Arial"/>
+          <w:spacing w:val="1"/>
+          <w:szCs w:val="24"/>
+        </w:rPr>
+        <w:t>ia</w:t>
+      </w:r>
+      <w:r>
+        <w:rPr>
+          <w:rFonts w:ascii="Arial" w:eastAsia="Arial" w:hAnsi="Arial" w:cs="Arial"/>
+          <w:szCs w:val="24"/>
+        </w:rPr>
+        <w:t xml:space="preserve">l </w:t>
+      </w:r>
+      <w:r>
+        <w:rPr>
+          <w:rFonts w:ascii="Arial" w:eastAsia="Arial" w:hAnsi="Arial" w:cs="Arial"/>
+          <w:szCs w:val="24"/>
+        </w:rPr>
+        <w:t xml:space="preserve">12 </w:t>
+      </w:r>
+      <w:r>
+        <w:rPr>
+          <w:rFonts w:ascii="Arial" w:eastAsia="Arial" w:hAnsi="Arial" w:cs="Arial"/>
+          <w:szCs w:val="24"/>
+        </w:rPr>
+        <w:t>e</w:t>
+      </w:r>
+      <w:r>
+        <w:rPr>
+          <w:rFonts w:ascii="Arial" w:eastAsia="Arial" w:hAnsi="Arial" w:cs="Arial"/>
+          <w:spacing w:val="5"/>
+          <w:szCs w:val="24"/>
+        </w:rPr>
+        <w:t xml:space="preserve"> </w:t>
+      </w:r>
+      <w:r>
+        <w:rPr>
+          <w:rFonts w:ascii="Arial" w:eastAsia="Arial" w:hAnsi="Arial" w:cs="Arial"/>
+          <w:spacing w:val="1"/>
+          <w:szCs w:val="24"/>
+        </w:rPr>
+        <w:t>inte</w:t>
+      </w:r>
+      <w:r>
+        <w:rPr>
+          <w:rFonts w:ascii="Arial" w:eastAsia="Arial" w:hAnsi="Arial" w:cs="Arial"/>
+          <w:szCs w:val="24"/>
+        </w:rPr>
+        <w:t>rl</w:t>
+      </w:r>
+      <w:r>
+        <w:rPr>
+          <w:rFonts w:ascii="Arial" w:eastAsia="Arial" w:hAnsi="Arial" w:cs="Arial"/>
+          <w:spacing w:val="1"/>
+          <w:szCs w:val="24"/>
+        </w:rPr>
+        <w:t>i</w:t>
+      </w:r>
+      <w:r>
+        <w:rPr>
+          <w:rFonts w:ascii="Arial" w:eastAsia="Arial" w:hAnsi="Arial" w:cs="Arial"/>
+          <w:szCs w:val="24"/>
+        </w:rPr>
+        <w:t>n</w:t>
+      </w:r>
+      <w:r>
+        <w:rPr>
+          <w:rFonts w:ascii="Arial" w:eastAsia="Arial" w:hAnsi="Arial" w:cs="Arial"/>
+          <w:spacing w:val="1"/>
+          <w:szCs w:val="24"/>
+        </w:rPr>
+        <w:t>e</w:t>
+      </w:r>
+      <w:r>
+        <w:rPr>
+          <w:rFonts w:ascii="Arial" w:eastAsia="Arial" w:hAnsi="Arial" w:cs="Arial"/>
+          <w:spacing w:val="5"/>
+          <w:szCs w:val="24"/>
+        </w:rPr>
+        <w:t>a</w:t>
+      </w:r>
+      <w:r>
+        <w:rPr>
+          <w:rFonts w:ascii="Arial" w:eastAsia="Arial" w:hAnsi="Arial" w:cs="Arial"/>
+          <w:spacing w:val="3"/>
+          <w:szCs w:val="24"/>
+        </w:rPr>
+        <w:t>d</w:t>
+      </w:r>
+      <w:r>
+        <w:rPr>
+          <w:rFonts w:ascii="Arial" w:eastAsia="Arial" w:hAnsi="Arial" w:cs="Arial"/>
+          <w:szCs w:val="24"/>
+        </w:rPr>
+        <w:t>o se</w:t>
+      </w:r>
+      <w:r>
+        <w:rPr>
+          <w:rFonts w:ascii="Arial" w:eastAsia="Arial" w:hAnsi="Arial" w:cs="Arial"/>
+          <w:spacing w:val="3"/>
+          <w:szCs w:val="24"/>
+        </w:rPr>
+        <w:t>n</w:t>
+      </w:r>
+      <w:r>
+        <w:rPr>
+          <w:rFonts w:ascii="Arial" w:eastAsia="Arial" w:hAnsi="Arial" w:cs="Arial"/>
+          <w:spacing w:val="-2"/>
+          <w:szCs w:val="24"/>
+        </w:rPr>
+        <w:t>c</w:t>
+      </w:r>
+      <w:r>
+        <w:rPr>
+          <w:rFonts w:ascii="Arial" w:eastAsia="Arial" w:hAnsi="Arial" w:cs="Arial"/>
+          <w:spacing w:val="1"/>
+          <w:szCs w:val="24"/>
+        </w:rPr>
+        <w:t>il</w:t>
+      </w:r>
+      <w:r>
+        <w:rPr>
+          <w:rFonts w:ascii="Arial" w:eastAsia="Arial" w:hAnsi="Arial" w:cs="Arial"/>
+          <w:spacing w:val="-1"/>
+          <w:szCs w:val="24"/>
+        </w:rPr>
+        <w:t>l</w:t>
+      </w:r>
+      <w:r>
+        <w:rPr>
+          <w:rFonts w:ascii="Arial" w:eastAsia="Arial" w:hAnsi="Arial" w:cs="Arial"/>
+          <w:szCs w:val="24"/>
+        </w:rPr>
+        <w:t>o,</w:t>
+      </w:r>
+      <w:r>
+        <w:rPr>
+          <w:rFonts w:ascii="Arial" w:eastAsia="Arial" w:hAnsi="Arial" w:cs="Arial"/>
+          <w:spacing w:val="2"/>
+          <w:szCs w:val="24"/>
+        </w:rPr>
+        <w:t xml:space="preserve"> </w:t>
+      </w:r>
+      <w:r>
+        <w:rPr>
+          <w:rFonts w:ascii="Arial" w:eastAsia="Arial" w:hAnsi="Arial" w:cs="Arial"/>
+          <w:spacing w:val="2"/>
+          <w:szCs w:val="24"/>
+        </w:rPr>
+        <w:t xml:space="preserve">alineación justificada </w:t>
+      </w:r>
+      <w:r>
+        <w:rPr>
+          <w:rFonts w:ascii="Arial" w:eastAsia="Arial" w:hAnsi="Arial" w:cs="Arial"/>
+          <w:spacing w:val="1"/>
+          <w:szCs w:val="24"/>
+        </w:rPr>
+        <w:t>e</w:t>
+      </w:r>
+      <w:r>
+        <w:rPr>
+          <w:rFonts w:ascii="Arial" w:eastAsia="Arial" w:hAnsi="Arial" w:cs="Arial"/>
+          <w:szCs w:val="24"/>
+        </w:rPr>
+        <w:t>n</w:t>
+      </w:r>
+      <w:r>
+        <w:rPr>
+          <w:rFonts w:ascii="Arial" w:eastAsia="Arial" w:hAnsi="Arial" w:cs="Arial"/>
+          <w:spacing w:val="4"/>
+          <w:szCs w:val="24"/>
+        </w:rPr>
+        <w:t xml:space="preserve"> </w:t>
+      </w:r>
+      <w:r>
+        <w:rPr>
+          <w:rFonts w:ascii="Arial" w:eastAsia="Arial" w:hAnsi="Arial" w:cs="Arial"/>
+          <w:spacing w:val="-1"/>
+          <w:szCs w:val="24"/>
+        </w:rPr>
+        <w:t>t</w:t>
+      </w:r>
+      <w:r>
+        <w:rPr>
+          <w:rFonts w:ascii="Arial" w:eastAsia="Arial" w:hAnsi="Arial" w:cs="Arial"/>
+          <w:spacing w:val="3"/>
+          <w:szCs w:val="24"/>
+        </w:rPr>
+        <w:t>a</w:t>
+      </w:r>
+      <w:r>
+        <w:rPr>
+          <w:rFonts w:ascii="Arial" w:eastAsia="Arial" w:hAnsi="Arial" w:cs="Arial"/>
+          <w:spacing w:val="2"/>
+          <w:szCs w:val="24"/>
+        </w:rPr>
+        <w:t>m</w:t>
+      </w:r>
+      <w:r>
+        <w:rPr>
+          <w:rFonts w:ascii="Arial" w:eastAsia="Arial" w:hAnsi="Arial" w:cs="Arial"/>
+          <w:szCs w:val="24"/>
+        </w:rPr>
+        <w:t>a</w:t>
+      </w:r>
+      <w:r>
+        <w:rPr>
+          <w:rFonts w:ascii="Arial" w:eastAsia="Arial" w:hAnsi="Arial" w:cs="Arial"/>
+          <w:spacing w:val="1"/>
+          <w:szCs w:val="24"/>
+        </w:rPr>
+        <w:t>ñ</w:t>
+      </w:r>
+      <w:r>
+        <w:rPr>
+          <w:rFonts w:ascii="Arial" w:eastAsia="Arial" w:hAnsi="Arial" w:cs="Arial"/>
+          <w:szCs w:val="24"/>
+        </w:rPr>
+        <w:t>o</w:t>
+      </w:r>
+      <w:r>
+        <w:rPr>
+          <w:rFonts w:ascii="Arial" w:eastAsia="Arial" w:hAnsi="Arial" w:cs="Arial"/>
+          <w:spacing w:val="3"/>
+          <w:szCs w:val="24"/>
+        </w:rPr>
+        <w:t xml:space="preserve"> </w:t>
+      </w:r>
+      <w:r>
+        <w:rPr>
+          <w:rFonts w:ascii="Arial" w:eastAsia="Arial" w:hAnsi="Arial" w:cs="Arial"/>
+          <w:spacing w:val="6"/>
+          <w:szCs w:val="24"/>
+        </w:rPr>
+        <w:t>c</w:t>
+      </w:r>
+      <w:r>
+        <w:rPr>
+          <w:rFonts w:ascii="Arial" w:eastAsia="Arial" w:hAnsi="Arial" w:cs="Arial"/>
+          <w:spacing w:val="1"/>
+          <w:szCs w:val="24"/>
+        </w:rPr>
+        <w:t>a</w:t>
+      </w:r>
+      <w:r>
+        <w:rPr>
+          <w:rFonts w:ascii="Arial" w:eastAsia="Arial" w:hAnsi="Arial" w:cs="Arial"/>
+          <w:szCs w:val="24"/>
+        </w:rPr>
+        <w:t>r</w:t>
+      </w:r>
+      <w:r>
+        <w:rPr>
+          <w:rFonts w:ascii="Arial" w:eastAsia="Arial" w:hAnsi="Arial" w:cs="Arial"/>
+          <w:spacing w:val="1"/>
+          <w:szCs w:val="24"/>
+        </w:rPr>
+        <w:t>t</w:t>
+      </w:r>
+      <w:r>
+        <w:rPr>
+          <w:rFonts w:ascii="Arial" w:eastAsia="Arial" w:hAnsi="Arial" w:cs="Arial"/>
+          <w:szCs w:val="24"/>
+        </w:rPr>
+        <w:t>a</w:t>
+      </w:r>
+      <w:r>
+        <w:rPr>
+          <w:rFonts w:ascii="Arial" w:eastAsia="Arial" w:hAnsi="Arial" w:cs="Arial"/>
+          <w:spacing w:val="1"/>
+          <w:szCs w:val="24"/>
+        </w:rPr>
+        <w:t xml:space="preserve"> u</w:t>
+      </w:r>
+      <w:r>
+        <w:rPr>
+          <w:rFonts w:ascii="Arial" w:eastAsia="Arial" w:hAnsi="Arial" w:cs="Arial"/>
+          <w:spacing w:val="-1"/>
+          <w:szCs w:val="24"/>
+        </w:rPr>
+        <w:t>t</w:t>
+      </w:r>
+      <w:r>
+        <w:rPr>
+          <w:rFonts w:ascii="Arial" w:eastAsia="Arial" w:hAnsi="Arial" w:cs="Arial"/>
+          <w:szCs w:val="24"/>
+        </w:rPr>
+        <w:t>i</w:t>
+      </w:r>
+      <w:r>
+        <w:rPr>
+          <w:rFonts w:ascii="Arial" w:eastAsia="Arial" w:hAnsi="Arial" w:cs="Arial"/>
+          <w:spacing w:val="1"/>
+          <w:szCs w:val="24"/>
+        </w:rPr>
+        <w:t>l</w:t>
+      </w:r>
+      <w:r>
+        <w:rPr>
+          <w:rFonts w:ascii="Arial" w:eastAsia="Arial" w:hAnsi="Arial" w:cs="Arial"/>
+          <w:spacing w:val="-1"/>
+          <w:szCs w:val="24"/>
+        </w:rPr>
+        <w:t>i</w:t>
+      </w:r>
+      <w:r>
+        <w:rPr>
+          <w:rFonts w:ascii="Arial" w:eastAsia="Arial" w:hAnsi="Arial" w:cs="Arial"/>
+          <w:szCs w:val="24"/>
+        </w:rPr>
+        <w:t>z</w:t>
+      </w:r>
+      <w:r>
+        <w:rPr>
+          <w:rFonts w:ascii="Arial" w:eastAsia="Arial" w:hAnsi="Arial" w:cs="Arial"/>
+          <w:spacing w:val="3"/>
+          <w:szCs w:val="24"/>
+        </w:rPr>
+        <w:t>and</w:t>
+      </w:r>
+      <w:r>
+        <w:rPr>
+          <w:rFonts w:ascii="Arial" w:eastAsia="Arial" w:hAnsi="Arial" w:cs="Arial"/>
+          <w:szCs w:val="24"/>
+        </w:rPr>
+        <w:t>o</w:t>
+      </w:r>
+      <w:r>
+        <w:rPr>
+          <w:rFonts w:ascii="Arial" w:eastAsia="Arial" w:hAnsi="Arial" w:cs="Arial"/>
+          <w:spacing w:val="1"/>
+          <w:szCs w:val="24"/>
+        </w:rPr>
+        <w:t xml:space="preserve"> l</w:t>
+      </w:r>
+      <w:r>
+        <w:rPr>
+          <w:rFonts w:ascii="Arial" w:eastAsia="Arial" w:hAnsi="Arial" w:cs="Arial"/>
+          <w:spacing w:val="3"/>
+          <w:szCs w:val="24"/>
+        </w:rPr>
+        <w:t>o</w:t>
+      </w:r>
+      <w:r>
+        <w:rPr>
+          <w:rFonts w:ascii="Arial" w:eastAsia="Arial" w:hAnsi="Arial" w:cs="Arial"/>
+          <w:szCs w:val="24"/>
+        </w:rPr>
+        <w:t>s</w:t>
+      </w:r>
+      <w:r>
+        <w:rPr>
+          <w:rFonts w:ascii="Arial" w:eastAsia="Arial" w:hAnsi="Arial" w:cs="Arial"/>
+          <w:spacing w:val="1"/>
+          <w:szCs w:val="24"/>
+        </w:rPr>
+        <w:t xml:space="preserve"> s</w:t>
+      </w:r>
+      <w:r>
+        <w:rPr>
+          <w:rFonts w:ascii="Arial" w:eastAsia="Arial" w:hAnsi="Arial" w:cs="Arial"/>
+          <w:spacing w:val="1"/>
+          <w:szCs w:val="24"/>
+        </w:rPr>
+        <w:t>ig</w:t>
+      </w:r>
+      <w:r>
+        <w:rPr>
+          <w:rFonts w:ascii="Arial" w:eastAsia="Arial" w:hAnsi="Arial" w:cs="Arial"/>
+          <w:spacing w:val="3"/>
+          <w:szCs w:val="24"/>
+        </w:rPr>
+        <w:t>u</w:t>
+      </w:r>
+      <w:r>
+        <w:rPr>
+          <w:rFonts w:ascii="Arial" w:eastAsia="Arial" w:hAnsi="Arial" w:cs="Arial"/>
+          <w:spacing w:val="-1"/>
+          <w:szCs w:val="24"/>
+        </w:rPr>
+        <w:t>i</w:t>
+      </w:r>
+      <w:r>
+        <w:rPr>
+          <w:rFonts w:ascii="Arial" w:eastAsia="Arial" w:hAnsi="Arial" w:cs="Arial"/>
+          <w:szCs w:val="24"/>
+        </w:rPr>
+        <w:t>e</w:t>
+      </w:r>
+      <w:r>
+        <w:rPr>
+          <w:rFonts w:ascii="Arial" w:eastAsia="Arial" w:hAnsi="Arial" w:cs="Arial"/>
+          <w:spacing w:val="3"/>
+          <w:szCs w:val="24"/>
+        </w:rPr>
+        <w:t>n</w:t>
+      </w:r>
+      <w:r>
+        <w:rPr>
+          <w:rFonts w:ascii="Arial" w:eastAsia="Arial" w:hAnsi="Arial" w:cs="Arial"/>
+          <w:spacing w:val="-1"/>
+          <w:szCs w:val="24"/>
+        </w:rPr>
+        <w:t>t</w:t>
+      </w:r>
+      <w:r>
+        <w:rPr>
+          <w:rFonts w:ascii="Arial" w:eastAsia="Arial" w:hAnsi="Arial" w:cs="Arial"/>
+          <w:spacing w:val="3"/>
+          <w:szCs w:val="24"/>
+        </w:rPr>
+        <w:t>e</w:t>
+      </w:r>
+      <w:r>
+        <w:rPr>
+          <w:rFonts w:ascii="Arial" w:eastAsia="Arial" w:hAnsi="Arial" w:cs="Arial"/>
+          <w:szCs w:val="24"/>
+        </w:rPr>
+        <w:t>s</w:t>
+      </w:r>
+      <w:r>
+        <w:rPr>
+          <w:rFonts w:ascii="Arial" w:eastAsia="Arial" w:hAnsi="Arial" w:cs="Arial"/>
+          <w:spacing w:val="1"/>
+          <w:szCs w:val="24"/>
+        </w:rPr>
+        <w:t xml:space="preserve"> </w:t>
+      </w:r>
+      <w:r>
+        <w:rPr>
+          <w:rFonts w:ascii="Arial" w:eastAsia="Arial" w:hAnsi="Arial" w:cs="Arial"/>
+          <w:spacing w:val="4"/>
+          <w:szCs w:val="24"/>
+        </w:rPr>
+        <w:t>m</w:t>
+      </w:r>
+      <w:r>
+        <w:rPr>
+          <w:rFonts w:ascii="Arial" w:eastAsia="Arial" w:hAnsi="Arial" w:cs="Arial"/>
+          <w:spacing w:val="1"/>
+          <w:szCs w:val="24"/>
+        </w:rPr>
+        <w:t>á</w:t>
+      </w:r>
+      <w:r>
+        <w:rPr>
+          <w:rFonts w:ascii="Arial" w:eastAsia="Arial" w:hAnsi="Arial" w:cs="Arial"/>
+          <w:spacing w:val="2"/>
+          <w:szCs w:val="24"/>
+        </w:rPr>
+        <w:t>r</w:t>
+      </w:r>
+      <w:r>
+        <w:rPr>
+          <w:rFonts w:ascii="Arial" w:eastAsia="Arial" w:hAnsi="Arial" w:cs="Arial"/>
+          <w:spacing w:val="1"/>
+          <w:szCs w:val="24"/>
+        </w:rPr>
+        <w:t>g</w:t>
+      </w:r>
+      <w:r>
+        <w:rPr>
+          <w:rFonts w:ascii="Arial" w:eastAsia="Arial" w:hAnsi="Arial" w:cs="Arial"/>
+          <w:szCs w:val="24"/>
+        </w:rPr>
+        <w:t>e</w:t>
+      </w:r>
+      <w:r>
+        <w:rPr>
+          <w:rFonts w:ascii="Arial" w:eastAsia="Arial" w:hAnsi="Arial" w:cs="Arial"/>
+          <w:spacing w:val="2"/>
+          <w:szCs w:val="24"/>
+        </w:rPr>
+        <w:t>n</w:t>
+      </w:r>
+      <w:r>
+        <w:rPr>
+          <w:rFonts w:ascii="Arial" w:eastAsia="Arial" w:hAnsi="Arial" w:cs="Arial"/>
+          <w:spacing w:val="1"/>
+          <w:szCs w:val="24"/>
+        </w:rPr>
+        <w:t>e</w:t>
+      </w:r>
+      <w:r>
+        <w:rPr>
+          <w:rFonts w:ascii="Arial" w:eastAsia="Arial" w:hAnsi="Arial" w:cs="Arial"/>
+          <w:szCs w:val="24"/>
+        </w:rPr>
+        <w:t xml:space="preserve">s: </w:t>
+      </w:r>
+      <w:r>
+        <w:rPr>
+          <w:rFonts w:ascii="Arial" w:eastAsia="Arial" w:hAnsi="Arial" w:cs="Arial"/>
+          <w:spacing w:val="3"/>
+          <w:szCs w:val="24"/>
+        </w:rPr>
+        <w:t>2</w:t>
+      </w:r>
+      <w:r>
+        <w:rPr>
+          <w:rFonts w:ascii="Arial" w:eastAsia="Arial" w:hAnsi="Arial" w:cs="Arial"/>
+          <w:spacing w:val="-1"/>
+          <w:szCs w:val="24"/>
+        </w:rPr>
+        <w:t>.</w:t>
+      </w:r>
+      <w:r>
+        <w:rPr>
+          <w:rFonts w:ascii="Arial" w:eastAsia="Arial" w:hAnsi="Arial" w:cs="Arial"/>
+          <w:szCs w:val="24"/>
+        </w:rPr>
+        <w:t>5</w:t>
+      </w:r>
+      <w:r>
+        <w:rPr>
+          <w:rFonts w:ascii="Arial" w:eastAsia="Arial" w:hAnsi="Arial" w:cs="Arial"/>
+          <w:spacing w:val="1"/>
+          <w:szCs w:val="24"/>
+        </w:rPr>
+        <w:t xml:space="preserve"> </w:t>
+      </w:r>
+      <w:r>
+        <w:rPr>
+          <w:rFonts w:ascii="Arial" w:eastAsia="Arial" w:hAnsi="Arial" w:cs="Arial"/>
+          <w:szCs w:val="24"/>
+        </w:rPr>
+        <w:t>c</w:t>
+      </w:r>
+      <w:r>
+        <w:rPr>
+          <w:rFonts w:ascii="Arial" w:eastAsia="Arial" w:hAnsi="Arial" w:cs="Arial"/>
+          <w:spacing w:val="4"/>
+          <w:szCs w:val="24"/>
+        </w:rPr>
+        <w:t>m</w:t>
+      </w:r>
+      <w:r>
+        <w:rPr>
+          <w:rFonts w:ascii="Arial" w:eastAsia="Arial" w:hAnsi="Arial" w:cs="Arial"/>
+          <w:szCs w:val="24"/>
+        </w:rPr>
+        <w:t xml:space="preserve">. </w:t>
+      </w:r>
+      <w:r>
+        <w:rPr>
+          <w:rFonts w:ascii="Arial" w:eastAsia="Arial" w:hAnsi="Arial" w:cs="Arial"/>
+          <w:spacing w:val="3"/>
+          <w:szCs w:val="24"/>
+        </w:rPr>
+        <w:t>de</w:t>
+      </w:r>
+      <w:r>
+        <w:rPr>
+          <w:rFonts w:ascii="Arial" w:eastAsia="Arial" w:hAnsi="Arial" w:cs="Arial"/>
+          <w:szCs w:val="24"/>
+        </w:rPr>
+        <w:t>r</w:t>
+      </w:r>
+      <w:r>
+        <w:rPr>
+          <w:rFonts w:ascii="Arial" w:eastAsia="Arial" w:hAnsi="Arial" w:cs="Arial"/>
+          <w:spacing w:val="1"/>
+          <w:szCs w:val="24"/>
+        </w:rPr>
+        <w:t>e</w:t>
+      </w:r>
+      <w:r>
+        <w:rPr>
+          <w:rFonts w:ascii="Arial" w:eastAsia="Arial" w:hAnsi="Arial" w:cs="Arial"/>
+          <w:szCs w:val="24"/>
+        </w:rPr>
+        <w:t>ch</w:t>
+      </w:r>
+      <w:r>
+        <w:rPr>
+          <w:rFonts w:ascii="Arial" w:eastAsia="Arial" w:hAnsi="Arial" w:cs="Arial"/>
+          <w:spacing w:val="3"/>
+          <w:szCs w:val="24"/>
+        </w:rPr>
+        <w:t>o</w:t>
+      </w:r>
+      <w:r>
+        <w:rPr>
+          <w:rFonts w:ascii="Arial" w:eastAsia="Arial" w:hAnsi="Arial" w:cs="Arial"/>
+          <w:szCs w:val="24"/>
+        </w:rPr>
+        <w:t>,</w:t>
+      </w:r>
+      <w:r>
+        <w:rPr>
+          <w:rFonts w:ascii="Arial" w:eastAsia="Arial" w:hAnsi="Arial" w:cs="Arial"/>
+          <w:spacing w:val="-1"/>
+          <w:szCs w:val="24"/>
+        </w:rPr>
+        <w:t xml:space="preserve"> </w:t>
+      </w:r>
+      <w:r>
+        <w:rPr>
+          <w:rFonts w:ascii="Arial" w:eastAsia="Arial" w:hAnsi="Arial" w:cs="Arial"/>
+          <w:spacing w:val="1"/>
+          <w:szCs w:val="24"/>
+        </w:rPr>
+        <w:t>3.</w:t>
+      </w:r>
+      <w:r>
+        <w:rPr>
+          <w:rFonts w:ascii="Arial" w:eastAsia="Arial" w:hAnsi="Arial" w:cs="Arial"/>
+          <w:szCs w:val="24"/>
+        </w:rPr>
+        <w:t>0</w:t>
+      </w:r>
+      <w:r>
+        <w:rPr>
+          <w:rFonts w:ascii="Arial" w:eastAsia="Arial" w:hAnsi="Arial" w:cs="Arial"/>
+          <w:spacing w:val="-1"/>
+          <w:szCs w:val="24"/>
+        </w:rPr>
+        <w:t xml:space="preserve"> </w:t>
+      </w:r>
+      <w:r>
+        <w:rPr>
+          <w:rFonts w:ascii="Arial" w:eastAsia="Arial" w:hAnsi="Arial" w:cs="Arial"/>
+          <w:szCs w:val="24"/>
+        </w:rPr>
+        <w:t>cm</w:t>
+      </w:r>
+      <w:r>
+        <w:rPr>
+          <w:rFonts w:ascii="Arial" w:eastAsia="Arial" w:hAnsi="Arial" w:cs="Arial"/>
+          <w:spacing w:val="5"/>
+          <w:szCs w:val="24"/>
+        </w:rPr>
+        <w:t xml:space="preserve"> </w:t>
+      </w:r>
+      <w:r>
+        <w:rPr>
+          <w:rFonts w:ascii="Arial" w:eastAsia="Arial" w:hAnsi="Arial" w:cs="Arial"/>
+          <w:spacing w:val="1"/>
+          <w:szCs w:val="24"/>
+        </w:rPr>
+        <w:t>i</w:t>
+      </w:r>
+      <w:r>
+        <w:rPr>
+          <w:rFonts w:ascii="Arial" w:eastAsia="Arial" w:hAnsi="Arial" w:cs="Arial"/>
+          <w:szCs w:val="24"/>
+        </w:rPr>
+        <w:t>z</w:t>
+      </w:r>
+      <w:r>
+        <w:rPr>
+          <w:rFonts w:ascii="Arial" w:eastAsia="Arial" w:hAnsi="Arial" w:cs="Arial"/>
+          <w:spacing w:val="1"/>
+          <w:szCs w:val="24"/>
+        </w:rPr>
+        <w:t>quie</w:t>
+      </w:r>
+      <w:r>
+        <w:rPr>
+          <w:rFonts w:ascii="Arial" w:eastAsia="Arial" w:hAnsi="Arial" w:cs="Arial"/>
+          <w:szCs w:val="24"/>
+        </w:rPr>
+        <w:t>rd</w:t>
+      </w:r>
+      <w:r>
+        <w:rPr>
+          <w:rFonts w:ascii="Arial" w:eastAsia="Arial" w:hAnsi="Arial" w:cs="Arial"/>
+          <w:spacing w:val="3"/>
+          <w:szCs w:val="24"/>
+        </w:rPr>
+        <w:t>o</w:t>
+      </w:r>
+      <w:r>
+        <w:rPr>
+          <w:rFonts w:ascii="Arial" w:eastAsia="Arial" w:hAnsi="Arial" w:cs="Arial"/>
+          <w:szCs w:val="24"/>
+        </w:rPr>
+        <w:t>,</w:t>
+      </w:r>
+      <w:r>
+        <w:rPr>
+          <w:rFonts w:ascii="Arial" w:eastAsia="Arial" w:hAnsi="Arial" w:cs="Arial"/>
+          <w:spacing w:val="-1"/>
+          <w:szCs w:val="24"/>
+        </w:rPr>
+        <w:t xml:space="preserve"> </w:t>
+      </w:r>
+      <w:r>
+        <w:rPr>
+          <w:rFonts w:ascii="Arial" w:eastAsia="Arial" w:hAnsi="Arial" w:cs="Arial"/>
+          <w:spacing w:val="1"/>
+          <w:szCs w:val="24"/>
+        </w:rPr>
+        <w:t>3</w:t>
+      </w:r>
+      <w:r>
+        <w:rPr>
+          <w:rFonts w:ascii="Arial" w:eastAsia="Arial" w:hAnsi="Arial" w:cs="Arial"/>
+          <w:spacing w:val="-1"/>
+          <w:szCs w:val="24"/>
+        </w:rPr>
+        <w:t>.</w:t>
+      </w:r>
+      <w:r>
+        <w:rPr>
+          <w:rFonts w:ascii="Arial" w:eastAsia="Arial" w:hAnsi="Arial" w:cs="Arial"/>
+          <w:szCs w:val="24"/>
+        </w:rPr>
+        <w:t>0</w:t>
+      </w:r>
+      <w:r>
+        <w:rPr>
+          <w:rFonts w:ascii="Arial" w:eastAsia="Arial" w:hAnsi="Arial" w:cs="Arial"/>
+          <w:spacing w:val="1"/>
+          <w:szCs w:val="24"/>
+        </w:rPr>
+        <w:t xml:space="preserve"> </w:t>
+      </w:r>
+      <w:r>
+        <w:rPr>
+          <w:rFonts w:ascii="Arial" w:eastAsia="Arial" w:hAnsi="Arial" w:cs="Arial"/>
+          <w:szCs w:val="24"/>
+        </w:rPr>
+        <w:t>cm</w:t>
+      </w:r>
+      <w:r>
+        <w:rPr>
+          <w:rFonts w:ascii="Arial" w:eastAsia="Arial" w:hAnsi="Arial" w:cs="Arial"/>
+          <w:spacing w:val="3"/>
+          <w:szCs w:val="24"/>
+        </w:rPr>
+        <w:t xml:space="preserve"> </w:t>
+      </w:r>
+      <w:r>
+        <w:rPr>
+          <w:rFonts w:ascii="Arial" w:eastAsia="Arial" w:hAnsi="Arial" w:cs="Arial"/>
+          <w:szCs w:val="24"/>
+        </w:rPr>
+        <w:t>s</w:t>
+      </w:r>
+      <w:r>
+        <w:rPr>
+          <w:rFonts w:ascii="Arial" w:eastAsia="Arial" w:hAnsi="Arial" w:cs="Arial"/>
+          <w:spacing w:val="1"/>
+          <w:szCs w:val="24"/>
+        </w:rPr>
+        <w:t>u</w:t>
+      </w:r>
+      <w:r>
+        <w:rPr>
+          <w:rFonts w:ascii="Arial" w:eastAsia="Arial" w:hAnsi="Arial" w:cs="Arial"/>
+          <w:szCs w:val="24"/>
+        </w:rPr>
+        <w:t>p</w:t>
+      </w:r>
+      <w:r>
+        <w:rPr>
+          <w:rFonts w:ascii="Arial" w:eastAsia="Arial" w:hAnsi="Arial" w:cs="Arial"/>
+          <w:spacing w:val="1"/>
+          <w:szCs w:val="24"/>
+        </w:rPr>
+        <w:t>e</w:t>
+      </w:r>
+      <w:r>
+        <w:rPr>
+          <w:rFonts w:ascii="Arial" w:eastAsia="Arial" w:hAnsi="Arial" w:cs="Arial"/>
+          <w:szCs w:val="24"/>
+        </w:rPr>
+        <w:t>r</w:t>
+      </w:r>
+      <w:r>
+        <w:rPr>
+          <w:rFonts w:ascii="Arial" w:eastAsia="Arial" w:hAnsi="Arial" w:cs="Arial"/>
+          <w:spacing w:val="1"/>
+          <w:szCs w:val="24"/>
+        </w:rPr>
+        <w:t>i</w:t>
+      </w:r>
+      <w:r>
+        <w:rPr>
+          <w:rFonts w:ascii="Arial" w:eastAsia="Arial" w:hAnsi="Arial" w:cs="Arial"/>
+          <w:spacing w:val="3"/>
+          <w:szCs w:val="24"/>
+        </w:rPr>
+        <w:t>o</w:t>
+      </w:r>
+      <w:r>
+        <w:rPr>
+          <w:rFonts w:ascii="Arial" w:eastAsia="Arial" w:hAnsi="Arial" w:cs="Arial"/>
+          <w:szCs w:val="24"/>
+        </w:rPr>
+        <w:t>r</w:t>
+      </w:r>
+      <w:r>
+        <w:rPr>
+          <w:rFonts w:ascii="Arial" w:eastAsia="Arial" w:hAnsi="Arial" w:cs="Arial"/>
+          <w:spacing w:val="1"/>
+          <w:szCs w:val="24"/>
+        </w:rPr>
+        <w:t xml:space="preserve"> </w:t>
+      </w:r>
+      <w:r>
+        <w:rPr>
+          <w:rFonts w:ascii="Arial" w:eastAsia="Arial" w:hAnsi="Arial" w:cs="Arial"/>
+          <w:szCs w:val="24"/>
+        </w:rPr>
+        <w:t xml:space="preserve">y </w:t>
+      </w:r>
+      <w:r>
+        <w:rPr>
+          <w:rFonts w:ascii="Arial" w:eastAsia="Arial" w:hAnsi="Arial" w:cs="Arial"/>
+          <w:spacing w:val="3"/>
+          <w:szCs w:val="24"/>
+        </w:rPr>
+        <w:t>2</w:t>
+      </w:r>
+      <w:r>
+        <w:rPr>
+          <w:rFonts w:ascii="Arial" w:eastAsia="Arial" w:hAnsi="Arial" w:cs="Arial"/>
+          <w:spacing w:val="-1"/>
+          <w:szCs w:val="24"/>
+        </w:rPr>
+        <w:t>.</w:t>
+      </w:r>
+      <w:r>
+        <w:rPr>
+          <w:rFonts w:ascii="Arial" w:eastAsia="Arial" w:hAnsi="Arial" w:cs="Arial"/>
+          <w:szCs w:val="24"/>
+        </w:rPr>
+        <w:t>5</w:t>
+      </w:r>
+      <w:r>
+        <w:rPr>
+          <w:rFonts w:ascii="Arial" w:eastAsia="Arial" w:hAnsi="Arial" w:cs="Arial"/>
+          <w:spacing w:val="1"/>
+          <w:szCs w:val="24"/>
+        </w:rPr>
+        <w:t xml:space="preserve"> </w:t>
+      </w:r>
+      <w:r>
+        <w:rPr>
+          <w:rFonts w:ascii="Arial" w:eastAsia="Arial" w:hAnsi="Arial" w:cs="Arial"/>
+          <w:szCs w:val="24"/>
+        </w:rPr>
+        <w:t>cm</w:t>
+      </w:r>
+      <w:r>
+        <w:rPr>
+          <w:rFonts w:ascii="Arial" w:eastAsia="Arial" w:hAnsi="Arial" w:cs="Arial"/>
+          <w:spacing w:val="5"/>
+          <w:szCs w:val="24"/>
+        </w:rPr>
+        <w:t xml:space="preserve"> </w:t>
+      </w:r>
+      <w:r>
+        <w:rPr>
+          <w:rFonts w:ascii="Arial" w:eastAsia="Arial" w:hAnsi="Arial" w:cs="Arial"/>
+          <w:spacing w:val="-1"/>
+          <w:szCs w:val="24"/>
+        </w:rPr>
+        <w:t>i</w:t>
+      </w:r>
+      <w:r>
+        <w:rPr>
+          <w:rFonts w:ascii="Arial" w:eastAsia="Arial" w:hAnsi="Arial" w:cs="Arial"/>
+          <w:spacing w:val="1"/>
+          <w:szCs w:val="24"/>
+        </w:rPr>
+        <w:t>n</w:t>
+      </w:r>
+      <w:r>
+        <w:rPr>
+          <w:rFonts w:ascii="Arial" w:eastAsia="Arial" w:hAnsi="Arial" w:cs="Arial"/>
+          <w:spacing w:val="5"/>
+          <w:szCs w:val="24"/>
+        </w:rPr>
+        <w:t>f</w:t>
+      </w:r>
+      <w:r>
+        <w:rPr>
+          <w:rFonts w:ascii="Arial" w:eastAsia="Arial" w:hAnsi="Arial" w:cs="Arial"/>
+          <w:spacing w:val="3"/>
+          <w:szCs w:val="24"/>
+        </w:rPr>
+        <w:t>e</w:t>
+      </w:r>
+      <w:r>
+        <w:rPr>
+          <w:rFonts w:ascii="Arial" w:eastAsia="Arial" w:hAnsi="Arial" w:cs="Arial"/>
+          <w:szCs w:val="24"/>
+        </w:rPr>
+        <w:t>r</w:t>
+      </w:r>
+      <w:r>
+        <w:rPr>
+          <w:rFonts w:ascii="Arial" w:eastAsia="Arial" w:hAnsi="Arial" w:cs="Arial"/>
+          <w:spacing w:val="-1"/>
+          <w:szCs w:val="24"/>
+        </w:rPr>
+        <w:t>i</w:t>
+      </w:r>
+      <w:r>
+        <w:rPr>
+          <w:rFonts w:ascii="Arial" w:eastAsia="Arial" w:hAnsi="Arial" w:cs="Arial"/>
+          <w:spacing w:val="3"/>
+          <w:szCs w:val="24"/>
+        </w:rPr>
+        <w:t>o</w:t>
+      </w:r>
+      <w:r>
+        <w:rPr>
+          <w:rFonts w:ascii="Arial" w:eastAsia="Arial" w:hAnsi="Arial" w:cs="Arial"/>
+          <w:spacing w:val="-4"/>
+          <w:szCs w:val="24"/>
+        </w:rPr>
+        <w:t>r</w:t>
+      </w:r>
+      <w:r>
+        <w:rPr>
+          <w:rFonts w:ascii="Arial" w:eastAsia="Arial" w:hAnsi="Arial" w:cs="Arial"/>
+          <w:szCs w:val="24"/>
+        </w:rPr>
+        <w:t>.</w:t>
+      </w:r>
     </w:p>
     <w:p>
       <w:pPr>
@@ -420,12 +1599,17 @@
           <w:szCs w:val="24"/>
         </w:rPr>
       </w:pPr>
-    </w:p>
-    <w:p>
-      <w:pPr>
-        <w:tabs>
-          <w:tab w:val="left" w:pos="6601"/>
-        </w:tabs>
+      <w:r>
+        <w:rPr>
+          <w:rFonts w:ascii="Arial" w:hAnsi="Arial" w:cs="Arial"/>
+          <w:b/>
+          <w:szCs w:val="24"/>
+        </w:rPr>
+        <w:tab/>
+      </w:r>
+    </w:p>
+    <w:p>
+      <w:pPr>
         <w:spacing w:after="0" w:line="240" w:lineRule="auto"/>
         <w:rPr>
           <w:rFonts w:ascii="Arial" w:hAnsi="Arial" w:cs="Arial"/>
@@ -439,7 +1623,7 @@
           <w:b/>
           <w:szCs w:val="24"/>
         </w:rPr>
-        <w:tab/>
+        <w:t>2. Metodología o desarrollo</w:t>
       </w:r>
     </w:p>
     <w:p>
@@ -447,6 +1631,969 @@
         <w:spacing w:after="0" w:line="240" w:lineRule="auto"/>
         <w:rPr>
           <w:rFonts w:ascii="Arial" w:hAnsi="Arial" w:cs="Arial"/>
+          <w:i/>
+          <w:szCs w:val="24"/>
+        </w:rPr>
+      </w:pPr>
+    </w:p>
+    <w:p>
+      <w:pPr>
+        <w:spacing w:after="0" w:line="240" w:lineRule="auto"/>
+        <w:ind w:right="-93"/>
+        <w:jc w:val="both"/>
+        <w:rPr>
+          <w:rFonts w:ascii="Arial" w:eastAsia="Arial" w:hAnsi="Arial" w:cs="Arial"/>
+          <w:spacing w:val="9"/>
+          <w:szCs w:val="24"/>
+        </w:rPr>
+      </w:pPr>
+      <w:r>
+        <w:rPr>
+          <w:rFonts w:ascii="Arial" w:eastAsia="Arial" w:hAnsi="Arial" w:cs="Arial"/>
+          <w:szCs w:val="24"/>
+        </w:rPr>
+        <w:t>Títulos y s</w:t>
+      </w:r>
+      <w:r>
+        <w:rPr>
+          <w:rFonts w:ascii="Arial" w:eastAsia="Arial" w:hAnsi="Arial" w:cs="Arial"/>
+          <w:szCs w:val="24"/>
+        </w:rPr>
+        <w:t>u</w:t>
+      </w:r>
+      <w:r>
+        <w:rPr>
+          <w:rFonts w:ascii="Arial" w:eastAsia="Arial" w:hAnsi="Arial" w:cs="Arial"/>
+          <w:spacing w:val="3"/>
+          <w:szCs w:val="24"/>
+        </w:rPr>
+        <w:t>b</w:t>
+      </w:r>
+      <w:r>
+        <w:rPr>
+          <w:rFonts w:ascii="Arial" w:eastAsia="Arial" w:hAnsi="Arial" w:cs="Arial"/>
+          <w:spacing w:val="-1"/>
+          <w:szCs w:val="24"/>
+        </w:rPr>
+        <w:t>t</w:t>
+      </w:r>
+      <w:r>
+        <w:rPr>
+          <w:rFonts w:ascii="Arial" w:eastAsia="Arial" w:hAnsi="Arial" w:cs="Arial"/>
+          <w:spacing w:val="1"/>
+          <w:szCs w:val="24"/>
+        </w:rPr>
+        <w:t>í</w:t>
+      </w:r>
+      <w:r>
+        <w:rPr>
+          <w:rFonts w:ascii="Arial" w:eastAsia="Arial" w:hAnsi="Arial" w:cs="Arial"/>
+          <w:spacing w:val="-1"/>
+          <w:szCs w:val="24"/>
+        </w:rPr>
+        <w:t>t</w:t>
+      </w:r>
+      <w:r>
+        <w:rPr>
+          <w:rFonts w:ascii="Arial" w:eastAsia="Arial" w:hAnsi="Arial" w:cs="Arial"/>
+          <w:spacing w:val="3"/>
+          <w:szCs w:val="24"/>
+        </w:rPr>
+        <w:t>u</w:t>
+      </w:r>
+      <w:r>
+        <w:rPr>
+          <w:rFonts w:ascii="Arial" w:eastAsia="Arial" w:hAnsi="Arial" w:cs="Arial"/>
+          <w:spacing w:val="-1"/>
+          <w:szCs w:val="24"/>
+        </w:rPr>
+        <w:t>l</w:t>
+      </w:r>
+      <w:r>
+        <w:rPr>
+          <w:rFonts w:ascii="Arial" w:eastAsia="Arial" w:hAnsi="Arial" w:cs="Arial"/>
+          <w:szCs w:val="24"/>
+        </w:rPr>
+        <w:t>os</w:t>
+      </w:r>
+      <w:r>
+        <w:rPr>
+          <w:rFonts w:ascii="Arial" w:eastAsia="Arial" w:hAnsi="Arial" w:cs="Arial"/>
+          <w:szCs w:val="24"/>
+        </w:rPr>
+        <w:t xml:space="preserve"> numerados, en negrita,</w:t>
+      </w:r>
+      <w:r>
+        <w:rPr>
+          <w:rFonts w:ascii="Arial" w:eastAsia="Arial" w:hAnsi="Arial" w:cs="Arial"/>
+          <w:szCs w:val="24"/>
+        </w:rPr>
+        <w:t xml:space="preserve"> </w:t>
+      </w:r>
+      <w:r>
+        <w:rPr>
+          <w:rFonts w:ascii="Arial" w:eastAsia="Arial" w:hAnsi="Arial" w:cs="Arial"/>
+          <w:spacing w:val="1"/>
+          <w:szCs w:val="24"/>
+        </w:rPr>
+        <w:t>a</w:t>
+      </w:r>
+      <w:r>
+        <w:rPr>
+          <w:rFonts w:ascii="Arial" w:eastAsia="Arial" w:hAnsi="Arial" w:cs="Arial"/>
+          <w:szCs w:val="24"/>
+        </w:rPr>
+        <w:t>l</w:t>
+      </w:r>
+      <w:r>
+        <w:rPr>
+          <w:rFonts w:ascii="Arial" w:eastAsia="Arial" w:hAnsi="Arial" w:cs="Arial"/>
+          <w:spacing w:val="1"/>
+          <w:szCs w:val="24"/>
+        </w:rPr>
+        <w:t>in</w:t>
+      </w:r>
+      <w:r>
+        <w:rPr>
+          <w:rFonts w:ascii="Arial" w:eastAsia="Arial" w:hAnsi="Arial" w:cs="Arial"/>
+          <w:spacing w:val="5"/>
+          <w:szCs w:val="24"/>
+        </w:rPr>
+        <w:t>e</w:t>
+      </w:r>
+      <w:r>
+        <w:rPr>
+          <w:rFonts w:ascii="Arial" w:eastAsia="Arial" w:hAnsi="Arial" w:cs="Arial"/>
+          <w:szCs w:val="24"/>
+        </w:rPr>
+        <w:t>a</w:t>
+      </w:r>
+      <w:r>
+        <w:rPr>
+          <w:rFonts w:ascii="Arial" w:eastAsia="Arial" w:hAnsi="Arial" w:cs="Arial"/>
+          <w:spacing w:val="1"/>
+          <w:szCs w:val="24"/>
+        </w:rPr>
+        <w:t>d</w:t>
+      </w:r>
+      <w:r>
+        <w:rPr>
+          <w:rFonts w:ascii="Arial" w:eastAsia="Arial" w:hAnsi="Arial" w:cs="Arial"/>
+          <w:spacing w:val="3"/>
+          <w:szCs w:val="24"/>
+        </w:rPr>
+        <w:t>o</w:t>
+      </w:r>
+      <w:r>
+        <w:rPr>
+          <w:rFonts w:ascii="Arial" w:eastAsia="Arial" w:hAnsi="Arial" w:cs="Arial"/>
+          <w:szCs w:val="24"/>
+        </w:rPr>
+        <w:t>s</w:t>
+      </w:r>
+      <w:r>
+        <w:rPr>
+          <w:rFonts w:ascii="Arial" w:eastAsia="Arial" w:hAnsi="Arial" w:cs="Arial"/>
+          <w:spacing w:val="7"/>
+          <w:szCs w:val="24"/>
+        </w:rPr>
+        <w:t xml:space="preserve"> </w:t>
+      </w:r>
+      <w:r>
+        <w:rPr>
+          <w:rFonts w:ascii="Arial" w:eastAsia="Arial" w:hAnsi="Arial" w:cs="Arial"/>
+          <w:szCs w:val="24"/>
+        </w:rPr>
+        <w:t>a la</w:t>
+      </w:r>
+      <w:r>
+        <w:rPr>
+          <w:rFonts w:ascii="Arial" w:eastAsia="Arial" w:hAnsi="Arial" w:cs="Arial"/>
+          <w:spacing w:val="17"/>
+          <w:szCs w:val="24"/>
+        </w:rPr>
+        <w:t xml:space="preserve"> </w:t>
+      </w:r>
+      <w:r>
+        <w:rPr>
+          <w:rFonts w:ascii="Arial" w:eastAsia="Arial" w:hAnsi="Arial" w:cs="Arial"/>
+          <w:spacing w:val="-1"/>
+          <w:szCs w:val="24"/>
+        </w:rPr>
+        <w:t>i</w:t>
+      </w:r>
+      <w:r>
+        <w:rPr>
+          <w:rFonts w:ascii="Arial" w:eastAsia="Arial" w:hAnsi="Arial" w:cs="Arial"/>
+          <w:szCs w:val="24"/>
+        </w:rPr>
+        <w:t>z</w:t>
+      </w:r>
+      <w:r>
+        <w:rPr>
+          <w:rFonts w:ascii="Arial" w:eastAsia="Arial" w:hAnsi="Arial" w:cs="Arial"/>
+          <w:spacing w:val="1"/>
+          <w:szCs w:val="24"/>
+        </w:rPr>
+        <w:t>q</w:t>
+      </w:r>
+      <w:r>
+        <w:rPr>
+          <w:rFonts w:ascii="Arial" w:eastAsia="Arial" w:hAnsi="Arial" w:cs="Arial"/>
+          <w:spacing w:val="3"/>
+          <w:szCs w:val="24"/>
+        </w:rPr>
+        <w:t>u</w:t>
+      </w:r>
+      <w:r>
+        <w:rPr>
+          <w:rFonts w:ascii="Arial" w:eastAsia="Arial" w:hAnsi="Arial" w:cs="Arial"/>
+          <w:spacing w:val="1"/>
+          <w:szCs w:val="24"/>
+        </w:rPr>
+        <w:t>i</w:t>
+      </w:r>
+      <w:r>
+        <w:rPr>
+          <w:rFonts w:ascii="Arial" w:eastAsia="Arial" w:hAnsi="Arial" w:cs="Arial"/>
+          <w:spacing w:val="3"/>
+          <w:szCs w:val="24"/>
+        </w:rPr>
+        <w:t>e</w:t>
+      </w:r>
+      <w:r>
+        <w:rPr>
+          <w:rFonts w:ascii="Arial" w:eastAsia="Arial" w:hAnsi="Arial" w:cs="Arial"/>
+          <w:szCs w:val="24"/>
+        </w:rPr>
+        <w:t>rd</w:t>
+      </w:r>
+      <w:r>
+        <w:rPr>
+          <w:rFonts w:ascii="Arial" w:eastAsia="Arial" w:hAnsi="Arial" w:cs="Arial"/>
+          <w:spacing w:val="1"/>
+          <w:szCs w:val="24"/>
+        </w:rPr>
+        <w:t>a</w:t>
+      </w:r>
+      <w:r>
+        <w:rPr>
+          <w:rFonts w:ascii="Arial" w:eastAsia="Arial" w:hAnsi="Arial" w:cs="Arial"/>
+          <w:szCs w:val="24"/>
+        </w:rPr>
+        <w:t>, c</w:t>
+      </w:r>
+      <w:r>
+        <w:rPr>
+          <w:rFonts w:ascii="Arial" w:eastAsia="Arial" w:hAnsi="Arial" w:cs="Arial"/>
+          <w:spacing w:val="1"/>
+          <w:szCs w:val="24"/>
+        </w:rPr>
+        <w:t>o</w:t>
+      </w:r>
+      <w:r>
+        <w:rPr>
+          <w:rFonts w:ascii="Arial" w:eastAsia="Arial" w:hAnsi="Arial" w:cs="Arial"/>
+          <w:spacing w:val="4"/>
+          <w:szCs w:val="24"/>
+        </w:rPr>
+        <w:t>m</w:t>
+      </w:r>
+      <w:r>
+        <w:rPr>
+          <w:rFonts w:ascii="Arial" w:eastAsia="Arial" w:hAnsi="Arial" w:cs="Arial"/>
+          <w:szCs w:val="24"/>
+        </w:rPr>
+        <w:t>e</w:t>
+      </w:r>
+      <w:r>
+        <w:rPr>
+          <w:rFonts w:ascii="Arial" w:eastAsia="Arial" w:hAnsi="Arial" w:cs="Arial"/>
+          <w:spacing w:val="3"/>
+          <w:szCs w:val="24"/>
+        </w:rPr>
+        <w:t>n</w:t>
+      </w:r>
+      <w:r>
+        <w:rPr>
+          <w:rFonts w:ascii="Arial" w:eastAsia="Arial" w:hAnsi="Arial" w:cs="Arial"/>
+          <w:szCs w:val="24"/>
+        </w:rPr>
+        <w:t>zan</w:t>
+      </w:r>
+      <w:r>
+        <w:rPr>
+          <w:rFonts w:ascii="Arial" w:eastAsia="Arial" w:hAnsi="Arial" w:cs="Arial"/>
+          <w:spacing w:val="3"/>
+          <w:szCs w:val="24"/>
+        </w:rPr>
+        <w:t>d</w:t>
+      </w:r>
+      <w:r>
+        <w:rPr>
+          <w:rFonts w:ascii="Arial" w:eastAsia="Arial" w:hAnsi="Arial" w:cs="Arial"/>
+          <w:szCs w:val="24"/>
+        </w:rPr>
+        <w:t>o s</w:t>
+      </w:r>
+      <w:r>
+        <w:rPr>
+          <w:rFonts w:ascii="Arial" w:eastAsia="Arial" w:hAnsi="Arial" w:cs="Arial"/>
+          <w:spacing w:val="1"/>
+          <w:szCs w:val="24"/>
+        </w:rPr>
+        <w:t>ó</w:t>
+      </w:r>
+      <w:r>
+        <w:rPr>
+          <w:rFonts w:ascii="Arial" w:eastAsia="Arial" w:hAnsi="Arial" w:cs="Arial"/>
+          <w:szCs w:val="24"/>
+        </w:rPr>
+        <w:t>lo</w:t>
+      </w:r>
+      <w:r>
+        <w:rPr>
+          <w:rFonts w:ascii="Arial" w:eastAsia="Arial" w:hAnsi="Arial" w:cs="Arial"/>
+          <w:spacing w:val="17"/>
+          <w:szCs w:val="24"/>
+        </w:rPr>
+        <w:t xml:space="preserve"> </w:t>
+      </w:r>
+      <w:r>
+        <w:rPr>
+          <w:rFonts w:ascii="Arial" w:eastAsia="Arial" w:hAnsi="Arial" w:cs="Arial"/>
+          <w:szCs w:val="24"/>
+        </w:rPr>
+        <w:t>c</w:t>
+      </w:r>
+      <w:r>
+        <w:rPr>
+          <w:rFonts w:ascii="Arial" w:eastAsia="Arial" w:hAnsi="Arial" w:cs="Arial"/>
+          <w:spacing w:val="3"/>
+          <w:szCs w:val="24"/>
+        </w:rPr>
+        <w:t>o</w:t>
+      </w:r>
+      <w:r>
+        <w:rPr>
+          <w:rFonts w:ascii="Arial" w:eastAsia="Arial" w:hAnsi="Arial" w:cs="Arial"/>
+          <w:szCs w:val="24"/>
+        </w:rPr>
+        <w:t>n</w:t>
+      </w:r>
+      <w:r>
+        <w:rPr>
+          <w:rFonts w:ascii="Arial" w:eastAsia="Arial" w:hAnsi="Arial" w:cs="Arial"/>
+          <w:spacing w:val="11"/>
+          <w:szCs w:val="24"/>
+        </w:rPr>
+        <w:t xml:space="preserve"> </w:t>
+      </w:r>
+      <w:r>
+        <w:rPr>
+          <w:rFonts w:ascii="Arial" w:eastAsia="Arial" w:hAnsi="Arial" w:cs="Arial"/>
+          <w:spacing w:val="4"/>
+          <w:szCs w:val="24"/>
+        </w:rPr>
+        <w:t>m</w:t>
+      </w:r>
+      <w:r>
+        <w:rPr>
+          <w:rFonts w:ascii="Arial" w:eastAsia="Arial" w:hAnsi="Arial" w:cs="Arial"/>
+          <w:spacing w:val="1"/>
+          <w:szCs w:val="24"/>
+        </w:rPr>
+        <w:t>a</w:t>
+      </w:r>
+      <w:r>
+        <w:rPr>
+          <w:rFonts w:ascii="Arial" w:eastAsia="Arial" w:hAnsi="Arial" w:cs="Arial"/>
+          <w:szCs w:val="24"/>
+        </w:rPr>
+        <w:t>y</w:t>
+      </w:r>
+      <w:r>
+        <w:rPr>
+          <w:rFonts w:ascii="Arial" w:eastAsia="Arial" w:hAnsi="Arial" w:cs="Arial"/>
+          <w:spacing w:val="3"/>
+          <w:szCs w:val="24"/>
+        </w:rPr>
+        <w:t>ú</w:t>
+      </w:r>
+      <w:r>
+        <w:rPr>
+          <w:rFonts w:ascii="Arial" w:eastAsia="Arial" w:hAnsi="Arial" w:cs="Arial"/>
+          <w:szCs w:val="24"/>
+        </w:rPr>
+        <w:t>sc</w:t>
+      </w:r>
+      <w:r>
+        <w:rPr>
+          <w:rFonts w:ascii="Arial" w:eastAsia="Arial" w:hAnsi="Arial" w:cs="Arial"/>
+          <w:spacing w:val="1"/>
+          <w:szCs w:val="24"/>
+        </w:rPr>
+        <w:t>u</w:t>
+      </w:r>
+      <w:r>
+        <w:rPr>
+          <w:rFonts w:ascii="Arial" w:eastAsia="Arial" w:hAnsi="Arial" w:cs="Arial"/>
+          <w:szCs w:val="24"/>
+        </w:rPr>
+        <w:t>la la</w:t>
+      </w:r>
+      <w:r>
+        <w:rPr>
+          <w:rFonts w:ascii="Arial" w:eastAsia="Arial" w:hAnsi="Arial" w:cs="Arial"/>
+          <w:szCs w:val="24"/>
+        </w:rPr>
+        <w:t xml:space="preserve"> p</w:t>
+      </w:r>
+      <w:r>
+        <w:rPr>
+          <w:rFonts w:ascii="Arial" w:eastAsia="Arial" w:hAnsi="Arial" w:cs="Arial"/>
+          <w:szCs w:val="24"/>
+        </w:rPr>
+        <w:t>r</w:t>
+      </w:r>
+      <w:r>
+        <w:rPr>
+          <w:rFonts w:ascii="Arial" w:eastAsia="Arial" w:hAnsi="Arial" w:cs="Arial"/>
+          <w:spacing w:val="-1"/>
+          <w:szCs w:val="24"/>
+        </w:rPr>
+        <w:t>i</w:t>
+      </w:r>
+      <w:r>
+        <w:rPr>
+          <w:rFonts w:ascii="Arial" w:eastAsia="Arial" w:hAnsi="Arial" w:cs="Arial"/>
+          <w:spacing w:val="4"/>
+          <w:szCs w:val="24"/>
+        </w:rPr>
+        <w:t>m</w:t>
+      </w:r>
+      <w:r>
+        <w:rPr>
+          <w:rFonts w:ascii="Arial" w:eastAsia="Arial" w:hAnsi="Arial" w:cs="Arial"/>
+          <w:spacing w:val="3"/>
+          <w:szCs w:val="24"/>
+        </w:rPr>
+        <w:t>e</w:t>
+      </w:r>
+      <w:r>
+        <w:rPr>
+          <w:rFonts w:ascii="Arial" w:eastAsia="Arial" w:hAnsi="Arial" w:cs="Arial"/>
+          <w:szCs w:val="24"/>
+        </w:rPr>
+        <w:t>r</w:t>
+      </w:r>
+      <w:r>
+        <w:rPr>
+          <w:rFonts w:ascii="Arial" w:eastAsia="Arial" w:hAnsi="Arial" w:cs="Arial"/>
+          <w:szCs w:val="24"/>
+        </w:rPr>
+        <w:t>a</w:t>
+      </w:r>
+      <w:r>
+        <w:rPr>
+          <w:rFonts w:ascii="Arial" w:eastAsia="Arial" w:hAnsi="Arial" w:cs="Arial"/>
+          <w:spacing w:val="-1"/>
+          <w:szCs w:val="24"/>
+        </w:rPr>
+        <w:t xml:space="preserve"> </w:t>
+      </w:r>
+      <w:r>
+        <w:rPr>
+          <w:rFonts w:ascii="Arial" w:eastAsia="Arial" w:hAnsi="Arial" w:cs="Arial"/>
+          <w:spacing w:val="1"/>
+          <w:szCs w:val="24"/>
+        </w:rPr>
+        <w:t>le</w:t>
+      </w:r>
+      <w:r>
+        <w:rPr>
+          <w:rFonts w:ascii="Arial" w:eastAsia="Arial" w:hAnsi="Arial" w:cs="Arial"/>
+          <w:spacing w:val="-1"/>
+          <w:szCs w:val="24"/>
+        </w:rPr>
+        <w:t>t</w:t>
+      </w:r>
+      <w:r>
+        <w:rPr>
+          <w:rFonts w:ascii="Arial" w:eastAsia="Arial" w:hAnsi="Arial" w:cs="Arial"/>
+          <w:szCs w:val="24"/>
+        </w:rPr>
+        <w:t>ra y co</w:t>
+      </w:r>
+      <w:r>
+        <w:rPr>
+          <w:rFonts w:ascii="Arial" w:eastAsia="Arial" w:hAnsi="Arial" w:cs="Arial"/>
+          <w:spacing w:val="3"/>
+          <w:szCs w:val="24"/>
+        </w:rPr>
+        <w:t>n</w:t>
+      </w:r>
+      <w:r>
+        <w:rPr>
+          <w:rFonts w:ascii="Arial" w:eastAsia="Arial" w:hAnsi="Arial" w:cs="Arial"/>
+          <w:spacing w:val="-1"/>
+          <w:szCs w:val="24"/>
+        </w:rPr>
+        <w:t>t</w:t>
+      </w:r>
+      <w:r>
+        <w:rPr>
+          <w:rFonts w:ascii="Arial" w:eastAsia="Arial" w:hAnsi="Arial" w:cs="Arial"/>
+          <w:spacing w:val="1"/>
+          <w:szCs w:val="24"/>
+        </w:rPr>
+        <w:t>i</w:t>
+      </w:r>
+      <w:r>
+        <w:rPr>
+          <w:rFonts w:ascii="Arial" w:eastAsia="Arial" w:hAnsi="Arial" w:cs="Arial"/>
+          <w:szCs w:val="24"/>
+        </w:rPr>
+        <w:t>n</w:t>
+      </w:r>
+      <w:r>
+        <w:rPr>
+          <w:rFonts w:ascii="Arial" w:eastAsia="Arial" w:hAnsi="Arial" w:cs="Arial"/>
+          <w:spacing w:val="1"/>
+          <w:szCs w:val="24"/>
+        </w:rPr>
+        <w:t>u</w:t>
+      </w:r>
+      <w:r>
+        <w:rPr>
+          <w:rFonts w:ascii="Arial" w:eastAsia="Arial" w:hAnsi="Arial" w:cs="Arial"/>
+          <w:spacing w:val="5"/>
+          <w:szCs w:val="24"/>
+        </w:rPr>
+        <w:t>a</w:t>
+      </w:r>
+      <w:r>
+        <w:rPr>
+          <w:rFonts w:ascii="Arial" w:eastAsia="Arial" w:hAnsi="Arial" w:cs="Arial"/>
+          <w:spacing w:val="1"/>
+          <w:szCs w:val="24"/>
+        </w:rPr>
+        <w:t>n</w:t>
+      </w:r>
+      <w:r>
+        <w:rPr>
+          <w:rFonts w:ascii="Arial" w:eastAsia="Arial" w:hAnsi="Arial" w:cs="Arial"/>
+          <w:spacing w:val="3"/>
+          <w:szCs w:val="24"/>
+        </w:rPr>
+        <w:t>d</w:t>
+      </w:r>
+      <w:r>
+        <w:rPr>
+          <w:rFonts w:ascii="Arial" w:eastAsia="Arial" w:hAnsi="Arial" w:cs="Arial"/>
+          <w:szCs w:val="24"/>
+        </w:rPr>
+        <w:t>o</w:t>
+      </w:r>
+      <w:r>
+        <w:rPr>
+          <w:rFonts w:ascii="Arial" w:eastAsia="Arial" w:hAnsi="Arial" w:cs="Arial"/>
+          <w:spacing w:val="1"/>
+          <w:szCs w:val="24"/>
+        </w:rPr>
+        <w:t xml:space="preserve"> </w:t>
+      </w:r>
+      <w:r>
+        <w:rPr>
+          <w:rFonts w:ascii="Arial" w:eastAsia="Arial" w:hAnsi="Arial" w:cs="Arial"/>
+          <w:szCs w:val="24"/>
+        </w:rPr>
+        <w:t>c</w:t>
+      </w:r>
+      <w:r>
+        <w:rPr>
+          <w:rFonts w:ascii="Arial" w:eastAsia="Arial" w:hAnsi="Arial" w:cs="Arial"/>
+          <w:spacing w:val="1"/>
+          <w:szCs w:val="24"/>
+        </w:rPr>
+        <w:t>o</w:t>
+      </w:r>
+      <w:r>
+        <w:rPr>
+          <w:rFonts w:ascii="Arial" w:eastAsia="Arial" w:hAnsi="Arial" w:cs="Arial"/>
+          <w:szCs w:val="24"/>
+        </w:rPr>
+        <w:t>n</w:t>
+      </w:r>
+      <w:r>
+        <w:rPr>
+          <w:rFonts w:ascii="Arial" w:eastAsia="Arial" w:hAnsi="Arial" w:cs="Arial"/>
+          <w:spacing w:val="2"/>
+          <w:szCs w:val="24"/>
+        </w:rPr>
+        <w:t xml:space="preserve"> </w:t>
+      </w:r>
+      <w:r>
+        <w:rPr>
+          <w:rFonts w:ascii="Arial" w:eastAsia="Arial" w:hAnsi="Arial" w:cs="Arial"/>
+          <w:spacing w:val="6"/>
+          <w:szCs w:val="24"/>
+        </w:rPr>
+        <w:t>m</w:t>
+      </w:r>
+      <w:r>
+        <w:rPr>
+          <w:rFonts w:ascii="Arial" w:eastAsia="Arial" w:hAnsi="Arial" w:cs="Arial"/>
+          <w:spacing w:val="1"/>
+          <w:szCs w:val="24"/>
+        </w:rPr>
+        <w:t>i</w:t>
+      </w:r>
+      <w:r>
+        <w:rPr>
+          <w:rFonts w:ascii="Arial" w:eastAsia="Arial" w:hAnsi="Arial" w:cs="Arial"/>
+          <w:szCs w:val="24"/>
+        </w:rPr>
+        <w:t>n</w:t>
+      </w:r>
+      <w:r>
+        <w:rPr>
+          <w:rFonts w:ascii="Arial" w:eastAsia="Arial" w:hAnsi="Arial" w:cs="Arial"/>
+          <w:spacing w:val="1"/>
+          <w:szCs w:val="24"/>
+        </w:rPr>
+        <w:t>ú</w:t>
+      </w:r>
+      <w:r>
+        <w:rPr>
+          <w:rFonts w:ascii="Arial" w:eastAsia="Arial" w:hAnsi="Arial" w:cs="Arial"/>
+          <w:szCs w:val="24"/>
+        </w:rPr>
+        <w:t>sc</w:t>
+      </w:r>
+      <w:r>
+        <w:rPr>
+          <w:rFonts w:ascii="Arial" w:eastAsia="Arial" w:hAnsi="Arial" w:cs="Arial"/>
+          <w:spacing w:val="3"/>
+          <w:szCs w:val="24"/>
+        </w:rPr>
+        <w:t>u</w:t>
+      </w:r>
+      <w:r>
+        <w:rPr>
+          <w:rFonts w:ascii="Arial" w:eastAsia="Arial" w:hAnsi="Arial" w:cs="Arial"/>
+          <w:spacing w:val="-1"/>
+          <w:szCs w:val="24"/>
+        </w:rPr>
+        <w:t>l</w:t>
+      </w:r>
+      <w:r>
+        <w:rPr>
+          <w:rFonts w:ascii="Arial" w:eastAsia="Arial" w:hAnsi="Arial" w:cs="Arial"/>
+          <w:szCs w:val="24"/>
+        </w:rPr>
+        <w:t>as.</w:t>
+      </w:r>
+      <w:r>
+        <w:rPr>
+          <w:rFonts w:ascii="Arial" w:eastAsia="Arial" w:hAnsi="Arial" w:cs="Arial"/>
+          <w:szCs w:val="24"/>
+        </w:rPr>
+        <w:t xml:space="preserve"> D</w:t>
+      </w:r>
+      <w:r>
+        <w:rPr>
+          <w:rFonts w:ascii="Arial" w:eastAsia="Arial" w:hAnsi="Arial" w:cs="Arial"/>
+          <w:spacing w:val="5"/>
+          <w:szCs w:val="24"/>
+        </w:rPr>
+        <w:t>e</w:t>
+      </w:r>
+      <w:r>
+        <w:rPr>
+          <w:rFonts w:ascii="Arial" w:eastAsia="Arial" w:hAnsi="Arial" w:cs="Arial"/>
+          <w:spacing w:val="-1"/>
+          <w:szCs w:val="24"/>
+        </w:rPr>
+        <w:t>j</w:t>
+      </w:r>
+      <w:r>
+        <w:rPr>
+          <w:rFonts w:ascii="Arial" w:eastAsia="Arial" w:hAnsi="Arial" w:cs="Arial"/>
+          <w:spacing w:val="1"/>
+          <w:szCs w:val="24"/>
+        </w:rPr>
+        <w:t>a</w:t>
+      </w:r>
+      <w:r>
+        <w:rPr>
+          <w:rFonts w:ascii="Arial" w:eastAsia="Arial" w:hAnsi="Arial" w:cs="Arial"/>
+          <w:spacing w:val="3"/>
+          <w:szCs w:val="24"/>
+        </w:rPr>
+        <w:t>n</w:t>
+      </w:r>
+      <w:r>
+        <w:rPr>
+          <w:rFonts w:ascii="Arial" w:eastAsia="Arial" w:hAnsi="Arial" w:cs="Arial"/>
+          <w:spacing w:val="1"/>
+          <w:szCs w:val="24"/>
+        </w:rPr>
+        <w:t>d</w:t>
+      </w:r>
+      <w:r>
+        <w:rPr>
+          <w:rFonts w:ascii="Arial" w:eastAsia="Arial" w:hAnsi="Arial" w:cs="Arial"/>
+          <w:szCs w:val="24"/>
+        </w:rPr>
+        <w:t>o</w:t>
+      </w:r>
+      <w:r>
+        <w:rPr>
+          <w:rFonts w:ascii="Arial" w:eastAsia="Arial" w:hAnsi="Arial" w:cs="Arial"/>
+          <w:spacing w:val="25"/>
+          <w:szCs w:val="24"/>
+        </w:rPr>
+        <w:t xml:space="preserve"> </w:t>
+      </w:r>
+      <w:r>
+        <w:rPr>
+          <w:rFonts w:ascii="Arial" w:eastAsia="Arial" w:hAnsi="Arial" w:cs="Arial"/>
+          <w:spacing w:val="3"/>
+          <w:szCs w:val="24"/>
+        </w:rPr>
+        <w:t>u</w:t>
+      </w:r>
+      <w:r>
+        <w:rPr>
+          <w:rFonts w:ascii="Arial" w:eastAsia="Arial" w:hAnsi="Arial" w:cs="Arial"/>
+          <w:szCs w:val="24"/>
+        </w:rPr>
+        <w:t>n</w:t>
+      </w:r>
+      <w:r>
+        <w:rPr>
+          <w:rFonts w:ascii="Arial" w:eastAsia="Arial" w:hAnsi="Arial" w:cs="Arial"/>
+          <w:spacing w:val="19"/>
+          <w:szCs w:val="24"/>
+        </w:rPr>
+        <w:t xml:space="preserve"> </w:t>
+      </w:r>
+      <w:r>
+        <w:rPr>
+          <w:rFonts w:ascii="Arial" w:eastAsia="Arial" w:hAnsi="Arial" w:cs="Arial"/>
+          <w:spacing w:val="1"/>
+          <w:szCs w:val="24"/>
+        </w:rPr>
+        <w:t>e</w:t>
+      </w:r>
+      <w:r>
+        <w:rPr>
+          <w:rFonts w:ascii="Arial" w:eastAsia="Arial" w:hAnsi="Arial" w:cs="Arial"/>
+          <w:szCs w:val="24"/>
+        </w:rPr>
+        <w:t>sp</w:t>
+      </w:r>
+      <w:r>
+        <w:rPr>
+          <w:rFonts w:ascii="Arial" w:eastAsia="Arial" w:hAnsi="Arial" w:cs="Arial"/>
+          <w:spacing w:val="1"/>
+          <w:szCs w:val="24"/>
+        </w:rPr>
+        <w:t>a</w:t>
+      </w:r>
+      <w:r>
+        <w:rPr>
+          <w:rFonts w:ascii="Arial" w:eastAsia="Arial" w:hAnsi="Arial" w:cs="Arial"/>
+          <w:szCs w:val="24"/>
+        </w:rPr>
+        <w:t>cio e</w:t>
+      </w:r>
+      <w:r>
+        <w:rPr>
+          <w:rFonts w:ascii="Arial" w:eastAsia="Arial" w:hAnsi="Arial" w:cs="Arial"/>
+          <w:spacing w:val="3"/>
+          <w:szCs w:val="24"/>
+        </w:rPr>
+        <w:t>n</w:t>
+      </w:r>
+      <w:r>
+        <w:rPr>
+          <w:rFonts w:ascii="Arial" w:eastAsia="Arial" w:hAnsi="Arial" w:cs="Arial"/>
+          <w:spacing w:val="-1"/>
+          <w:szCs w:val="24"/>
+        </w:rPr>
+        <w:t>t</w:t>
+      </w:r>
+      <w:r>
+        <w:rPr>
+          <w:rFonts w:ascii="Arial" w:eastAsia="Arial" w:hAnsi="Arial" w:cs="Arial"/>
+          <w:szCs w:val="24"/>
+        </w:rPr>
+        <w:t>re</w:t>
+      </w:r>
+      <w:r>
+        <w:rPr>
+          <w:rFonts w:ascii="Arial" w:eastAsia="Arial" w:hAnsi="Arial" w:cs="Arial"/>
+          <w:spacing w:val="-1"/>
+          <w:szCs w:val="24"/>
+        </w:rPr>
+        <w:t xml:space="preserve"> </w:t>
+      </w:r>
+      <w:r>
+        <w:rPr>
+          <w:rFonts w:ascii="Arial" w:eastAsia="Arial" w:hAnsi="Arial" w:cs="Arial"/>
+          <w:szCs w:val="24"/>
+        </w:rPr>
+        <w:t>su</w:t>
+      </w:r>
+      <w:r>
+        <w:rPr>
+          <w:rFonts w:ascii="Arial" w:eastAsia="Arial" w:hAnsi="Arial" w:cs="Arial"/>
+          <w:spacing w:val="3"/>
+          <w:szCs w:val="24"/>
+        </w:rPr>
+        <w:t>b</w:t>
+      </w:r>
+      <w:r>
+        <w:rPr>
+          <w:rFonts w:ascii="Arial" w:eastAsia="Arial" w:hAnsi="Arial" w:cs="Arial"/>
+          <w:spacing w:val="-1"/>
+          <w:szCs w:val="24"/>
+        </w:rPr>
+        <w:t>t</w:t>
+      </w:r>
+      <w:r>
+        <w:rPr>
+          <w:rFonts w:ascii="Arial" w:eastAsia="Arial" w:hAnsi="Arial" w:cs="Arial"/>
+          <w:spacing w:val="1"/>
+          <w:szCs w:val="24"/>
+        </w:rPr>
+        <w:t>í</w:t>
+      </w:r>
+      <w:r>
+        <w:rPr>
+          <w:rFonts w:ascii="Arial" w:eastAsia="Arial" w:hAnsi="Arial" w:cs="Arial"/>
+          <w:spacing w:val="-1"/>
+          <w:szCs w:val="24"/>
+        </w:rPr>
+        <w:t>t</w:t>
+      </w:r>
+      <w:r>
+        <w:rPr>
+          <w:rFonts w:ascii="Arial" w:eastAsia="Arial" w:hAnsi="Arial" w:cs="Arial"/>
+          <w:spacing w:val="3"/>
+          <w:szCs w:val="24"/>
+        </w:rPr>
+        <w:t>u</w:t>
+      </w:r>
+      <w:r>
+        <w:rPr>
+          <w:rFonts w:ascii="Arial" w:eastAsia="Arial" w:hAnsi="Arial" w:cs="Arial"/>
+          <w:spacing w:val="-1"/>
+          <w:szCs w:val="24"/>
+        </w:rPr>
+        <w:t>l</w:t>
+      </w:r>
+      <w:r>
+        <w:rPr>
+          <w:rFonts w:ascii="Arial" w:eastAsia="Arial" w:hAnsi="Arial" w:cs="Arial"/>
+          <w:szCs w:val="24"/>
+        </w:rPr>
+        <w:t>os</w:t>
+      </w:r>
+      <w:r>
+        <w:rPr>
+          <w:rFonts w:ascii="Arial" w:eastAsia="Arial" w:hAnsi="Arial" w:cs="Arial"/>
+          <w:spacing w:val="6"/>
+          <w:szCs w:val="24"/>
+        </w:rPr>
+        <w:t xml:space="preserve"> </w:t>
+      </w:r>
+      <w:r>
+        <w:rPr>
+          <w:rFonts w:ascii="Arial" w:eastAsia="Arial" w:hAnsi="Arial" w:cs="Arial"/>
+          <w:szCs w:val="24"/>
+        </w:rPr>
+        <w:t>y</w:t>
+      </w:r>
+      <w:r>
+        <w:rPr>
+          <w:rFonts w:ascii="Arial" w:eastAsia="Arial" w:hAnsi="Arial" w:cs="Arial"/>
+          <w:spacing w:val="-1"/>
+          <w:szCs w:val="24"/>
+        </w:rPr>
+        <w:t xml:space="preserve"> </w:t>
+      </w:r>
+      <w:r>
+        <w:rPr>
+          <w:rFonts w:ascii="Arial" w:eastAsia="Arial" w:hAnsi="Arial" w:cs="Arial"/>
+          <w:spacing w:val="1"/>
+          <w:szCs w:val="24"/>
+        </w:rPr>
+        <w:t>t</w:t>
+      </w:r>
+      <w:r>
+        <w:rPr>
+          <w:rFonts w:ascii="Arial" w:eastAsia="Arial" w:hAnsi="Arial" w:cs="Arial"/>
+          <w:spacing w:val="7"/>
+          <w:szCs w:val="24"/>
+        </w:rPr>
+        <w:t>e</w:t>
+      </w:r>
+      <w:r>
+        <w:rPr>
+          <w:rFonts w:ascii="Arial" w:eastAsia="Arial" w:hAnsi="Arial" w:cs="Arial"/>
+          <w:szCs w:val="24"/>
+        </w:rPr>
+        <w:t>x</w:t>
+      </w:r>
+      <w:r>
+        <w:rPr>
+          <w:rFonts w:ascii="Arial" w:eastAsia="Arial" w:hAnsi="Arial" w:cs="Arial"/>
+          <w:spacing w:val="5"/>
+          <w:szCs w:val="24"/>
+        </w:rPr>
+        <w:t>t</w:t>
+      </w:r>
+      <w:r>
+        <w:rPr>
+          <w:rFonts w:ascii="Arial" w:eastAsia="Arial" w:hAnsi="Arial" w:cs="Arial"/>
+          <w:spacing w:val="3"/>
+          <w:szCs w:val="24"/>
+        </w:rPr>
+        <w:t>o</w:t>
+      </w:r>
+      <w:r>
+        <w:rPr>
+          <w:rFonts w:ascii="Arial" w:eastAsia="Arial" w:hAnsi="Arial" w:cs="Arial"/>
+          <w:szCs w:val="24"/>
+        </w:rPr>
+        <w:t>s</w:t>
+      </w:r>
+      <w:r>
+        <w:rPr>
+          <w:rFonts w:ascii="Arial" w:eastAsia="Arial" w:hAnsi="Arial" w:cs="Arial"/>
+          <w:szCs w:val="24"/>
+        </w:rPr>
+        <w:t>.</w:t>
+      </w:r>
+    </w:p>
+    <w:p>
+      <w:pPr>
+        <w:spacing w:after="0" w:line="240" w:lineRule="auto"/>
+        <w:rPr>
+          <w:rFonts w:ascii="Arial" w:hAnsi="Arial" w:cs="Arial"/>
+          <w:i/>
+          <w:szCs w:val="24"/>
+        </w:rPr>
+      </w:pPr>
+    </w:p>
+    <w:p>
+      <w:pPr>
+        <w:spacing w:after="0" w:line="240" w:lineRule="auto"/>
+        <w:rPr>
+          <w:rFonts w:ascii="Arial" w:hAnsi="Arial" w:cs="Arial"/>
           <w:b/>
           <w:szCs w:val="24"/>
         </w:rPr>
@@ -457,61 +2604,36 @@
           <w:b/>
           <w:szCs w:val="24"/>
         </w:rPr>
-        <w:t>2. Metodología o desarrollo</w:t>
+        <w:t>2.1 Subtema</w:t>
       </w:r>
     </w:p>
     <w:p>
       <w:pPr>
         <w:spacing w:after="0" w:line="240" w:lineRule="auto"/>
-        <w:jc w:val="center"/>
-        <w:rPr>
-          <w:rFonts w:ascii="Arial" w:hAnsi="Arial" w:cs="Arial"/>
-          <w:i/>
-          <w:szCs w:val="24"/>
-        </w:rPr>
-      </w:pPr>
+        <w:rPr>
+          <w:rFonts w:ascii="Arial" w:hAnsi="Arial" w:cs="Arial"/>
+          <w:b/>
+          <w:szCs w:val="24"/>
+        </w:rPr>
+      </w:pPr>
+      <w:r>
+        <w:rPr>
+          <w:rFonts w:ascii="Arial" w:hAnsi="Arial" w:cs="Arial"/>
+          <w:b/>
+          <w:szCs w:val="24"/>
+        </w:rPr>
+        <w:t>2.1.1 Subtema</w:t>
+      </w:r>
     </w:p>
     <w:p>
       <w:pPr>
         <w:spacing w:after="0" w:line="240" w:lineRule="auto"/>
         <w:rPr>
           <w:rFonts w:ascii="Arial" w:hAnsi="Arial" w:cs="Arial"/>
-          <w:szCs w:val="24"/>
-        </w:rPr>
-      </w:pPr>
-      <w:r>
-        <w:rPr>
-          <w:rFonts w:ascii="Arial" w:hAnsi="Arial" w:cs="Arial"/>
-          <w:szCs w:val="24"/>
-        </w:rPr>
-        <w:t>2.1 Subtema</w:t>
-      </w:r>
-    </w:p>
-    <w:p>
-      <w:pPr>
-        <w:spacing w:after="0" w:line="240" w:lineRule="auto"/>
-        <w:rPr>
-          <w:rFonts w:ascii="Arial" w:hAnsi="Arial" w:cs="Arial"/>
-          <w:i/>
-          <w:szCs w:val="24"/>
-        </w:rPr>
-      </w:pPr>
-    </w:p>
-    <w:p>
-      <w:pPr>
-        <w:spacing w:after="0" w:line="240" w:lineRule="auto"/>
-        <w:rPr>
-          <w:rFonts w:ascii="Arial" w:hAnsi="Arial" w:cs="Arial"/>
-          <w:szCs w:val="24"/>
-        </w:rPr>
-      </w:pPr>
-      <w:r>
-        <w:rPr>
-          <w:rFonts w:ascii="Arial" w:hAnsi="Arial" w:cs="Arial"/>
-          <w:szCs w:val="24"/>
-        </w:rPr>
-        <w:t>2.1.1 Subtema</w:t>
-      </w:r>
+          <w:b/>
+          <w:szCs w:val="24"/>
+        </w:rPr>
+      </w:pPr>
     </w:p>
     <w:p>
       <w:pPr>
@@ -572,7 +2694,63 @@
           <w:rFonts w:ascii="Arial" w:hAnsi="Arial" w:cs="Arial"/>
           <w:szCs w:val="24"/>
         </w:rPr>
-        <w:t xml:space="preserve">Checar la guía para autores en relación a la forma de incluir, </w:t>
+        <w:t xml:space="preserve">Checar la </w:t>
+      </w:r>
+      <w:r>
+        <w:rPr>
+          <w:rFonts w:ascii="Arial" w:hAnsi="Arial" w:cs="Arial"/>
+          <w:szCs w:val="24"/>
+        </w:rPr>
+        <w:t>“G</w:t>
+      </w:r>
+      <w:r>
+        <w:rPr>
+          <w:rFonts w:ascii="Arial" w:hAnsi="Arial" w:cs="Arial"/>
+          <w:szCs w:val="24"/>
+        </w:rPr>
+        <w:t xml:space="preserve">uía </w:t>
+      </w:r>
+      <w:r>
+        <w:rPr>
+          <w:rFonts w:ascii="Arial" w:hAnsi="Arial" w:cs="Arial"/>
+          <w:szCs w:val="24"/>
+        </w:rPr>
+        <w:t>de</w:t>
+      </w:r>
+      <w:r>
+        <w:rPr>
+          <w:rFonts w:ascii="Arial" w:hAnsi="Arial" w:cs="Arial"/>
+          <w:szCs w:val="24"/>
+        </w:rPr>
+        <w:t xml:space="preserve"> autores</w:t>
+      </w:r>
+      <w:r>
+        <w:rPr>
+          <w:rFonts w:ascii="Arial" w:hAnsi="Arial" w:cs="Arial"/>
+          <w:szCs w:val="24"/>
+        </w:rPr>
+        <w:t>”</w:t>
+      </w:r>
+      <w:r>
+        <w:rPr>
+          <w:rFonts w:ascii="Arial" w:hAnsi="Arial" w:cs="Arial"/>
+          <w:szCs w:val="24"/>
+        </w:rPr>
+        <w:t xml:space="preserve"> </w:t>
+      </w:r>
+      <w:r>
+        <w:rPr>
+          <w:rFonts w:ascii="Arial" w:hAnsi="Arial" w:cs="Arial"/>
+          <w:szCs w:val="24"/>
+        </w:rPr>
+        <w:t>en relación con</w:t>
+      </w:r>
+      <w:r>
+        <w:rPr>
+          <w:rFonts w:ascii="Arial" w:hAnsi="Arial" w:cs="Arial"/>
+          <w:szCs w:val="24"/>
+        </w:rPr>
+        <w:t xml:space="preserve"> la forma de incluir, </w:t>
       </w:r>
       <w:r>
         <w:rPr>
@@ -620,7 +2798,21 @@
           <w:rFonts w:ascii="Arial" w:hAnsi="Arial" w:cs="Arial"/>
           <w:szCs w:val="24"/>
         </w:rPr>
-        <w:t xml:space="preserve">Todas las citas bibliográficas deben seguir el </w:t>
+        <w:t xml:space="preserve">Todas las citas </w:t>
+      </w:r>
+      <w:r>
+        <w:rPr>
+          <w:rFonts w:ascii="Arial" w:hAnsi="Arial" w:cs="Arial"/>
+          <w:szCs w:val="24"/>
+        </w:rPr>
+        <w:t xml:space="preserve">y referencias </w:t>
+      </w:r>
+      <w:r>
+        <w:rPr>
+          <w:rFonts w:ascii="Arial" w:hAnsi="Arial" w:cs="Arial"/>
+          <w:szCs w:val="24"/>
+        </w:rPr>
+        <w:t xml:space="preserve">bibliográficas deben seguir el </w:t>
       </w:r>
       <w:r>
         <w:rPr>
@@ -643,6 +2835,17 @@
           <w:szCs w:val="24"/>
         </w:rPr>
       </w:pPr>
+      <w:bookmarkStart w:id="0" w:name="_GoBack"/>
+      <w:bookmarkEnd w:id="0"/>
+      <w:r>
+        <w:rPr>
+          <w:rFonts w:ascii="Arial" w:hAnsi="Arial" w:cs="Arial"/>
+          <w:b/>
+          <w:szCs w:val="24"/>
+        </w:rPr>
+        <w:lastRenderedPageBreak/>
+        <w:t>3. Resultados y análisis</w:t>
+      </w:r>
     </w:p>
     <w:p>
       <w:pPr>
@@ -669,14 +2872,6 @@
           <w:szCs w:val="24"/>
         </w:rPr>
       </w:pPr>
-      <w:r>
-        <w:rPr>
-          <w:rFonts w:ascii="Arial" w:hAnsi="Arial" w:cs="Arial"/>
-          <w:b/>
-          <w:szCs w:val="24"/>
-        </w:rPr>
-        <w:t>3. Resultados y análisis</w:t>
-      </w:r>
     </w:p>
     <w:p>
       <w:pPr>
@@ -703,6 +2898,14 @@
           <w:szCs w:val="24"/>
         </w:rPr>
       </w:pPr>
+      <w:r>
+        <w:rPr>
+          <w:rFonts w:ascii="Arial" w:hAnsi="Arial" w:cs="Arial"/>
+          <w:b/>
+          <w:szCs w:val="24"/>
+        </w:rPr>
+        <w:t>4. Conclusiones</w:t>
+      </w:r>
     </w:p>
     <w:p>
       <w:pPr>
@@ -735,7 +2938,7 @@
           <w:b/>
           <w:szCs w:val="24"/>
         </w:rPr>
-        <w:t>4. Conclusiones</w:t>
+        <w:t xml:space="preserve"> </w:t>
       </w:r>
     </w:p>
     <w:p>
@@ -746,10 +2949,24 @@
         <w:jc w:val="both"/>
         <w:rPr>
           <w:rFonts w:ascii="Arial" w:hAnsi="Arial" w:cs="Arial"/>
+          <w:szCs w:val="24"/>
+        </w:rPr>
+      </w:pPr>
+      <w:r>
+        <w:rPr>
+          <w:rFonts w:ascii="Arial" w:hAnsi="Arial" w:cs="Arial"/>
           <w:b/>
           <w:szCs w:val="24"/>
         </w:rPr>
-      </w:pPr>
+        <w:t xml:space="preserve">Agradecimientos </w:t>
+      </w:r>
+      <w:r>
+        <w:rPr>
+          <w:rFonts w:ascii="Arial" w:hAnsi="Arial" w:cs="Arial"/>
+          <w:szCs w:val="24"/>
+        </w:rPr>
+        <w:t>(Opcional)</w:t>
+      </w:r>
     </w:p>
     <w:p>
       <w:pPr>
@@ -759,19 +2976,9 @@
         <w:jc w:val="both"/>
         <w:rPr>
           <w:rFonts w:ascii="Arial" w:hAnsi="Arial" w:cs="Arial"/>
-          <w:b/>
-          <w:szCs w:val="24"/>
-        </w:rPr>
-      </w:pPr>
-      <w:r>
-        <w:rPr>
-          <w:rFonts w:ascii="Arial" w:hAnsi="Arial" w:cs="Arial"/>
-          <w:b/>
-          <w:szCs w:val="24"/>
-        </w:rPr>
-        <w:lastRenderedPageBreak/>
-        <w:t xml:space="preserve"> </w:t>
-      </w:r>
+          <w:szCs w:val="24"/>
+        </w:rPr>
+      </w:pPr>
     </w:p>
     <w:p>
       <w:pPr>
@@ -787,51 +2994,10 @@
       <w:r>
         <w:rPr>
           <w:rFonts w:ascii="Arial" w:hAnsi="Arial" w:cs="Arial"/>
-          <w:b/>
-          <w:szCs w:val="24"/>
-        </w:rPr>
-        <w:t xml:space="preserve">Agradecimientos </w:t>
-      </w:r>
-      <w:r>
-        <w:rPr>
-          <w:rFonts w:ascii="Arial" w:hAnsi="Arial" w:cs="Arial"/>
-          <w:szCs w:val="24"/>
-        </w:rPr>
-        <w:t>(Opcional)</w:t>
-      </w:r>
-    </w:p>
-    <w:p>
-      <w:pPr>
-        <w:pStyle w:val="Prrafodelista"/>
-        <w:spacing w:after="0" w:line="240" w:lineRule="auto"/>
-        <w:ind w:left="0"/>
-        <w:jc w:val="both"/>
-        <w:rPr>
-          <w:rFonts w:ascii="Arial" w:hAnsi="Arial" w:cs="Arial"/>
-          <w:szCs w:val="24"/>
-        </w:rPr>
-      </w:pPr>
-    </w:p>
-    <w:p>
-      <w:pPr>
-        <w:pStyle w:val="Prrafodelista"/>
-        <w:spacing w:after="0" w:line="240" w:lineRule="auto"/>
-        <w:ind w:left="0"/>
-        <w:jc w:val="both"/>
-        <w:rPr>
-          <w:rFonts w:ascii="Arial" w:hAnsi="Arial" w:cs="Arial"/>
-          <w:szCs w:val="24"/>
-        </w:rPr>
-      </w:pPr>
-      <w:r>
-        <w:rPr>
-          <w:rFonts w:ascii="Arial" w:hAnsi="Arial" w:cs="Arial"/>
           <w:szCs w:val="24"/>
         </w:rPr>
         <w:t xml:space="preserve">El primer autor agradece el apoyo al Consejo Nacional de Ciencia y Tecnología (CONACYT) por la beca otorgada para cursar el Doctorado en Ingeniería, así mismo los autores agradecemos el apoyo al proyecto </w:t>
       </w:r>
-      <w:bookmarkStart w:id="0" w:name="_GoBack"/>
-      <w:bookmarkEnd w:id="0"/>
       <w:r>
         <w:rPr>
           <w:rFonts w:ascii="Arial" w:hAnsi="Arial" w:cs="Arial"/>
@@ -1382,14 +3548,12 @@
           <w:rFonts w:ascii="Arial" w:hAnsi="Arial" w:cs="Arial"/>
         </w:rPr>
       </w:pPr>
-      <w:proofErr w:type="gramStart"/>
-      <w:r>
-        <w:rPr>
-          <w:rFonts w:ascii="Arial" w:hAnsi="Arial" w:cs="Arial"/>
-        </w:rPr>
-        <w:t>Mancera,  E.</w:t>
-      </w:r>
-      <w:proofErr w:type="gramEnd"/>
+      <w:r>
+        <w:rPr>
+          <w:rFonts w:ascii="Arial" w:hAnsi="Arial" w:cs="Arial"/>
+        </w:rPr>
+        <w:t>Mancera, E.</w:t>
+      </w:r>
       <w:r>
         <w:rPr>
           <w:rFonts w:ascii="Arial" w:hAnsi="Arial" w:cs="Arial"/>
@@ -1479,15 +3643,13 @@
           <w:color w:val="000000"/>
         </w:rPr>
       </w:pPr>
-      <w:proofErr w:type="gramStart"/>
       <w:r>
         <w:rPr>
           <w:rFonts w:ascii="Arial" w:hAnsi="Arial" w:cs="Arial"/>
           <w:color w:val="000000"/>
         </w:rPr>
-        <w:t>Goicochea,  I.</w:t>
-      </w:r>
-      <w:proofErr w:type="gramEnd"/>
+        <w:t>Goicochea, I.</w:t>
+      </w:r>
       <w:r>
         <w:rPr>
           <w:rFonts w:ascii="Arial" w:hAnsi="Arial" w:cs="Arial"/>
@@ -2258,7 +4420,6 @@
         <w:docPartUnique/>
       </w:docPartObj>
     </w:sdtPr>
-    <w:sdtEndPr/>
     <w:sdtContent>
       <w:p>
         <w:pPr>
@@ -2270,18 +4431,18 @@
             <w:noProof/>
           </w:rPr>
           <w:drawing>
-            <wp:anchor distT="0" distB="0" distL="114300" distR="114300" simplePos="0" relativeHeight="251845632" behindDoc="0" locked="0" layoutInCell="1" allowOverlap="1" wp14:anchorId="3FBBC44C" wp14:editId="182E1C2B">
+            <wp:anchor distT="0" distB="0" distL="114300" distR="114300" simplePos="0" relativeHeight="251851776" behindDoc="0" locked="0" layoutInCell="1" allowOverlap="1" wp14:anchorId="41FF19B4" wp14:editId="78A3EC07">
               <wp:simplePos x="0" y="0"/>
-              <wp:positionH relativeFrom="column">
-                <wp:posOffset>-76835</wp:posOffset>
+              <wp:positionH relativeFrom="leftMargin">
+                <wp:posOffset>927735</wp:posOffset>
               </wp:positionH>
               <wp:positionV relativeFrom="paragraph">
-                <wp:posOffset>6985</wp:posOffset>
+                <wp:posOffset>3810</wp:posOffset>
               </wp:positionV>
-              <wp:extent cx="539750" cy="459740"/>
-              <wp:effectExtent l="0" t="0" r="0" b="0"/>
+              <wp:extent cx="541020" cy="542925"/>
+              <wp:effectExtent l="0" t="0" r="0" b="9525"/>
               <wp:wrapSquare wrapText="bothSides"/>
-              <wp:docPr id="7" name="Imagen 7"/>
+              <wp:docPr id="9" name="Imagen 9"/>
               <wp:cNvGraphicFramePr>
                 <a:graphicFrameLocks xmlns:a="http://schemas.openxmlformats.org/drawingml/2006/main" noChangeAspect="1"/>
               </wp:cNvGraphicFramePr>
@@ -2289,7 +4450,7 @@
                 <a:graphicData uri="http://schemas.openxmlformats.org/drawingml/2006/picture">
                   <pic:pic xmlns:pic="http://schemas.openxmlformats.org/drawingml/2006/picture">
                     <pic:nvPicPr>
-                      <pic:cNvPr id="0" name="Picture 2"/>
+                      <pic:cNvPr id="0" name="Picture 1"/>
                       <pic:cNvPicPr>
                         <a:picLocks noChangeAspect="1" noChangeArrowheads="1"/>
                       </pic:cNvPicPr>
@@ -2310,7 +4471,72 @@
                     <pic:spPr bwMode="auto">
                       <a:xfrm>
                         <a:off x="0" y="0"/>
-                        <a:ext cx="539750" cy="459740"/>
+                        <a:ext cx="541020" cy="542925"/>
+                      </a:xfrm>
+                      <a:prstGeom prst="rect">
+                        <a:avLst/>
+                      </a:prstGeom>
+                      <a:noFill/>
+                    </pic:spPr>
+                  </pic:pic>
+                </a:graphicData>
+              </a:graphic>
+              <wp14:sizeRelH relativeFrom="margin">
+                <wp14:pctWidth>0</wp14:pctWidth>
+              </wp14:sizeRelH>
+              <wp14:sizeRelV relativeFrom="margin">
+                <wp14:pctHeight>0</wp14:pctHeight>
+              </wp14:sizeRelV>
+            </wp:anchor>
+          </w:drawing>
+        </w:r>
+        <w:r>
+          <w:rPr>
+            <w:rFonts w:ascii="Arial" w:eastAsia="Arial" w:hAnsi="Arial" w:cs="Arial"/>
+            <w:noProof/>
+          </w:rPr>
+          <w:drawing>
+            <wp:anchor distT="0" distB="0" distL="114300" distR="114300" simplePos="0" relativeHeight="251850752" behindDoc="1" locked="0" layoutInCell="1" allowOverlap="1" wp14:anchorId="3CA3DA48" wp14:editId="49EBB72B">
+              <wp:simplePos x="0" y="0"/>
+              <wp:positionH relativeFrom="column">
+                <wp:posOffset>306705</wp:posOffset>
+              </wp:positionH>
+              <wp:positionV relativeFrom="paragraph">
+                <wp:posOffset>1868805</wp:posOffset>
+              </wp:positionV>
+              <wp:extent cx="1257300" cy="1257300"/>
+              <wp:effectExtent l="0" t="0" r="0" b="0"/>
+              <wp:wrapTopAndBottom/>
+              <wp:docPr id="6" name="Imagen 6"/>
+              <wp:cNvGraphicFramePr>
+                <a:graphicFrameLocks xmlns:a="http://schemas.openxmlformats.org/drawingml/2006/main" noChangeAspect="1"/>
+              </wp:cNvGraphicFramePr>
+              <a:graphic xmlns:a="http://schemas.openxmlformats.org/drawingml/2006/main">
+                <a:graphicData uri="http://schemas.openxmlformats.org/drawingml/2006/picture">
+                  <pic:pic xmlns:pic="http://schemas.openxmlformats.org/drawingml/2006/picture">
+                    <pic:nvPicPr>
+                      <pic:cNvPr id="0" name="Picture 1"/>
+                      <pic:cNvPicPr>
+                        <a:picLocks noChangeAspect="1" noChangeArrowheads="1"/>
+                      </pic:cNvPicPr>
+                    </pic:nvPicPr>
+                    <pic:blipFill>
+                      <a:blip r:embed="rId2">
+                        <a:extLst>
+                          <a:ext uri="{28A0092B-C50C-407E-A947-70E740481C1C}">
+                            <a14:useLocalDpi xmlns:a14="http://schemas.microsoft.com/office/drawing/2010/main" val="0"/>
+                          </a:ext>
+                        </a:extLst>
+                      </a:blip>
+                      <a:srcRect/>
+                      <a:stretch>
+                        <a:fillRect/>
+                      </a:stretch>
+                    </pic:blipFill>
+                    <pic:spPr bwMode="auto">
+                      <a:xfrm>
+                        <a:off x="0" y="0"/>
+                        <a:ext cx="1257300" cy="1257300"/>
                       </a:xfrm>
                       <a:prstGeom prst="rect">
                         <a:avLst/>
@@ -2323,10 +4549,10 @@
                   </pic:pic>
                 </a:graphicData>
               </a:graphic>
-              <wp14:sizeRelH relativeFrom="page">
+              <wp14:sizeRelH relativeFrom="margin">
                 <wp14:pctWidth>0</wp14:pctWidth>
               </wp14:sizeRelH>
-              <wp14:sizeRelV relativeFrom="page">
+              <wp14:sizeRelV relativeFrom="margin">
                 <wp14:pctHeight>0</wp14:pctHeight>
               </wp14:sizeRelV>
             </wp:anchor>
@@ -2363,56 +4589,7 @@
         <w:i/>
         <w:sz w:val="20"/>
       </w:rPr>
-      <w:t xml:space="preserve">                      Congreso </w:t>
-    </w:r>
-    <w:r>
-      <w:rPr>
-        <w:i/>
-        <w:sz w:val="20"/>
-      </w:rPr>
-      <w:t>4</w:t>
-    </w:r>
-    <w:r>
-      <w:rPr>
-        <w:i/>
-        <w:sz w:val="20"/>
-      </w:rPr>
-      <w:t xml:space="preserve"> y </w:t>
-    </w:r>
-    <w:r>
-      <w:rPr>
-        <w:i/>
-        <w:sz w:val="20"/>
-      </w:rPr>
-      <w:t>5</w:t>
-    </w:r>
-    <w:r>
-      <w:rPr>
-        <w:i/>
-        <w:sz w:val="20"/>
-      </w:rPr>
-      <w:t xml:space="preserve"> de </w:t>
-    </w:r>
-    <w:r>
-      <w:rPr>
-        <w:i/>
-        <w:sz w:val="20"/>
-      </w:rPr>
-      <w:t>mayo</w:t>
-    </w:r>
-    <w:r>
-      <w:rPr>
-        <w:i/>
-        <w:sz w:val="20"/>
-      </w:rPr>
-      <w:t xml:space="preserve"> del 202</w:t>
-    </w:r>
-    <w:r>
-      <w:rPr>
-        <w:i/>
-        <w:sz w:val="20"/>
-      </w:rPr>
-      <w:t>3</w:t>
+      <w:t>8 y 9 de mayo del 2024</w:t>
     </w:r>
   </w:p>
 </w:ftr>
@@ -2481,7 +4658,18 @@
         </w:rPr>
         <w:t xml:space="preserve">Autor para la correspondencia. E-mail: </w:t>
       </w:r>
-      <w:proofErr w:type="spellStart"/>
+      <w:hyperlink r:id="rId1" w:history="1">
+        <w:r>
+          <w:rPr>
+            <w:rStyle w:val="Hipervnculo"/>
+            <w:rFonts w:cs="Times New Roman"/>
+            <w:i/>
+            <w:sz w:val="16"/>
+            <w:szCs w:val="16"/>
+          </w:rPr>
+          <w:t>corresponding@correo.com</w:t>
+        </w:r>
+      </w:hyperlink>
       <w:r>
         <w:rPr>
           <w:rFonts w:cs="Times New Roman"/>
@@ -2489,17 +4677,7 @@
           <w:sz w:val="16"/>
           <w:szCs w:val="16"/>
         </w:rPr>
-        <w:t>corresponding@correo.comTel</w:t>
-      </w:r>
-      <w:proofErr w:type="spellEnd"/>
-      <w:r>
-        <w:rPr>
-          <w:rFonts w:cs="Times New Roman"/>
-          <w:i/>
-          <w:sz w:val="16"/>
-          <w:szCs w:val="16"/>
-        </w:rPr>
-        <w:t>. 00-00-00-00, Fax 00-00-00-00</w:t>
+        <w:t xml:space="preserve"> Tel. 00-00-00-00, Fax 00-00-00-00</w:t>
       </w:r>
     </w:p>
     <w:p>
@@ -2681,7 +4859,7 @@
         <w:sz w:val="16"/>
         <w:szCs w:val="16"/>
       </w:rPr>
-      <w:t xml:space="preserve">                     4 y 5 de mayo del 2023, Cuautitlán, Estado de México </w:t>
+      <w:t xml:space="preserve">             8 y 9 de mayo del 2024, Cuautitlán Estado de México </w:t>
     </w:r>
   </w:p>
   <w:p>
@@ -2698,7 +4876,7 @@
         <w:sz w:val="16"/>
         <w:szCs w:val="16"/>
       </w:rPr>
-      <w:t xml:space="preserve">                                                                                     </w:t>
+      <w:t xml:space="preserve">                                                                    </w:t>
     </w:r>
     <w:r>
       <w:rPr>
@@ -2978,6 +5156,95 @@
     </w:lvl>
   </w:abstractNum>
   <w:abstractNum w:abstractNumId="1" w15:restartNumberingAfterBreak="0">
+    <w:nsid w:val="218D59EB"/>
+    <w:multiLevelType w:val="hybridMultilevel"/>
+    <w:tmpl w:val="D7848C28"/>
+    <w:lvl w:ilvl="0" w:tplc="080A000F">
+      <w:start w:val="1"/>
+      <w:numFmt w:val="decimal"/>
+      <w:lvlText w:val="%1."/>
+      <w:lvlJc w:val="left"/>
+      <w:pPr>
+        <w:ind w:left="720" w:hanging="360"/>
+      </w:pPr>
+      <w:rPr>
+        <w:rFonts w:hint="default"/>
+      </w:rPr>
+    </w:lvl>
+    <w:lvl w:ilvl="1" w:tplc="080A0019" w:tentative="1">
+      <w:start w:val="1"/>
+      <w:numFmt w:val="lowerLetter"/>
+      <w:lvlText w:val="%2."/>
+      <w:lvlJc w:val="left"/>
+      <w:pPr>
+        <w:ind w:left="1440" w:hanging="360"/>
+      </w:pPr>
+    </w:lvl>
+    <w:lvl w:ilvl="2" w:tplc="080A001B" w:tentative="1">
+      <w:start w:val="1"/>
+      <w:numFmt w:val="lowerRoman"/>
+      <w:lvlText w:val="%3."/>
+      <w:lvlJc w:val="right"/>
+      <w:pPr>
+        <w:ind w:left="2160" w:hanging="180"/>
+      </w:pPr>
+    </w:lvl>
+    <w:lvl w:ilvl="3" w:tplc="080A000F" w:tentative="1">
+      <w:start w:val="1"/>
+      <w:numFmt w:val="decimal"/>
+      <w:lvlText w:val="%4."/>
+      <w:lvlJc w:val="left"/>
+      <w:pPr>
+        <w:ind w:left="2880" w:hanging="360"/>
+      </w:pPr>
+    </w:lvl>
+    <w:lvl w:ilvl="4" w:tplc="080A0019" w:tentative="1">
+      <w:start w:val="1"/>
+      <w:numFmt w:val="lowerLetter"/>
+      <w:lvlText w:val="%5."/>
+      <w:lvlJc w:val="left"/>
+      <w:pPr>
+        <w:ind w:left="3600" w:hanging="360"/>
+      </w:pPr>
+    </w:lvl>
+    <w:lvl w:ilvl="5" w:tplc="080A001B" w:tentative="1">
+      <w:start w:val="1"/>
+      <w:numFmt w:val="lowerRoman"/>
+      <w:lvlText w:val="%6."/>
+      <w:lvlJc w:val="right"/>
+      <w:pPr>
+        <w:ind w:left="4320" w:hanging="180"/>
+      </w:pPr>
+    </w:lvl>
+    <w:lvl w:ilvl="6" w:tplc="080A000F" w:tentative="1">
+      <w:start w:val="1"/>
+      <w:numFmt w:val="decimal"/>
+      <w:lvlText w:val="%7."/>
+      <w:lvlJc w:val="left"/>
+      <w:pPr>
+        <w:ind w:left="5040" w:hanging="360"/>
+      </w:pPr>
+    </w:lvl>
+    <w:lvl w:ilvl="7" w:tplc="080A0019" w:tentative="1">
+      <w:start w:val="1"/>
+      <w:numFmt w:val="lowerLetter"/>
+      <w:lvlText w:val="%8."/>
+      <w:lvlJc w:val="left"/>
+      <w:pPr>
+        <w:ind w:left="5760" w:hanging="360"/>
+      </w:pPr>
+    </w:lvl>
+    <w:lvl w:ilvl="8" w:tplc="080A001B" w:tentative="1">
+      <w:start w:val="1"/>
+      <w:numFmt w:val="lowerRoman"/>
+      <w:lvlText w:val="%9."/>
+      <w:lvlJc w:val="right"/>
+      <w:pPr>
+        <w:ind w:left="6480" w:hanging="180"/>
+      </w:pPr>
+    </w:lvl>
+  </w:abstractNum>
+  <w:abstractNum w:abstractNumId="2" w15:restartNumberingAfterBreak="0">
     <w:nsid w:val="348B043F"/>
     <w:multiLevelType w:val="multilevel"/>
     <w:tmpl w:val="329AB642"/>
@@ -3117,7 +5384,7 @@
       </w:rPr>
     </w:lvl>
   </w:abstractNum>
-  <w:abstractNum w:abstractNumId="2" w15:restartNumberingAfterBreak="0">
+  <w:abstractNum w:abstractNumId="3" w15:restartNumberingAfterBreak="0">
     <w:nsid w:val="3843169F"/>
     <w:multiLevelType w:val="multilevel"/>
     <w:tmpl w:val="F930554A"/>
@@ -3257,7 +5524,7 @@
       </w:rPr>
     </w:lvl>
   </w:abstractNum>
-  <w:abstractNum w:abstractNumId="3" w15:restartNumberingAfterBreak="0">
+  <w:abstractNum w:abstractNumId="4" w15:restartNumberingAfterBreak="0">
     <w:nsid w:val="389270A1"/>
     <w:multiLevelType w:val="multilevel"/>
     <w:tmpl w:val="3112E306"/>
@@ -3397,7 +5664,7 @@
       </w:rPr>
     </w:lvl>
   </w:abstractNum>
-  <w:abstractNum w:abstractNumId="4" w15:restartNumberingAfterBreak="0">
+  <w:abstractNum w:abstractNumId="5" w15:restartNumberingAfterBreak="0">
     <w:nsid w:val="533F55C4"/>
     <w:multiLevelType w:val="multilevel"/>
     <w:tmpl w:val="F55451FA"/>
@@ -3537,7 +5804,96 @@
       </w:rPr>
     </w:lvl>
   </w:abstractNum>
-  <w:abstractNum w:abstractNumId="5" w15:restartNumberingAfterBreak="0">
+  <w:abstractNum w:abstractNumId="6" w15:restartNumberingAfterBreak="0">
+    <w:nsid w:val="709D11C5"/>
+    <w:multiLevelType w:val="hybridMultilevel"/>
+    <w:tmpl w:val="256C19F8"/>
+    <w:lvl w:ilvl="0" w:tplc="080A000F">
+      <w:start w:val="1"/>
+      <w:numFmt w:val="decimal"/>
+      <w:lvlText w:val="%1."/>
+      <w:lvlJc w:val="left"/>
+      <w:pPr>
+        <w:ind w:left="720" w:hanging="360"/>
+      </w:pPr>
+      <w:rPr>
+        <w:rFonts w:hint="default"/>
+      </w:rPr>
+    </w:lvl>
+    <w:lvl w:ilvl="1" w:tplc="080A0019" w:tentative="1">
+      <w:start w:val="1"/>
+      <w:numFmt w:val="lowerLetter"/>
+      <w:lvlText w:val="%2."/>
+      <w:lvlJc w:val="left"/>
+      <w:pPr>
+        <w:ind w:left="1440" w:hanging="360"/>
+      </w:pPr>
+    </w:lvl>
+    <w:lvl w:ilvl="2" w:tplc="080A001B" w:tentative="1">
+      <w:start w:val="1"/>
+      <w:numFmt w:val="lowerRoman"/>
+      <w:lvlText w:val="%3."/>
+      <w:lvlJc w:val="right"/>
+      <w:pPr>
+        <w:ind w:left="2160" w:hanging="180"/>
+      </w:pPr>
+    </w:lvl>
+    <w:lvl w:ilvl="3" w:tplc="080A000F" w:tentative="1">
+      <w:start w:val="1"/>
+      <w:numFmt w:val="decimal"/>
+      <w:lvlText w:val="%4."/>
+      <w:lvlJc w:val="left"/>
+      <w:pPr>
+        <w:ind w:left="2880" w:hanging="360"/>
+      </w:pPr>
+    </w:lvl>
+    <w:lvl w:ilvl="4" w:tplc="080A0019" w:tentative="1">
+      <w:start w:val="1"/>
+      <w:numFmt w:val="lowerLetter"/>
+      <w:lvlText w:val="%5."/>
+      <w:lvlJc w:val="left"/>
+      <w:pPr>
+        <w:ind w:left="3600" w:hanging="360"/>
+      </w:pPr>
+    </w:lvl>
+    <w:lvl w:ilvl="5" w:tplc="080A001B" w:tentative="1">
+      <w:start w:val="1"/>
+      <w:numFmt w:val="lowerRoman"/>
+      <w:lvlText w:val="%6."/>
+      <w:lvlJc w:val="right"/>
+      <w:pPr>
+        <w:ind w:left="4320" w:hanging="180"/>
+      </w:pPr>
+    </w:lvl>
+    <w:lvl w:ilvl="6" w:tplc="080A000F" w:tentative="1">
+      <w:start w:val="1"/>
+      <w:numFmt w:val="decimal"/>
+      <w:lvlText w:val="%7."/>
+      <w:lvlJc w:val="left"/>
+      <w:pPr>
+        <w:ind w:left="5040" w:hanging="360"/>
+      </w:pPr>
+    </w:lvl>
+    <w:lvl w:ilvl="7" w:tplc="080A0019" w:tentative="1">
+      <w:start w:val="1"/>
+      <w:numFmt w:val="lowerLetter"/>
+      <w:lvlText w:val="%8."/>
+      <w:lvlJc w:val="left"/>
+      <w:pPr>
+        <w:ind w:left="5760" w:hanging="360"/>
+      </w:pPr>
+    </w:lvl>
+    <w:lvl w:ilvl="8" w:tplc="080A001B" w:tentative="1">
+      <w:start w:val="1"/>
+      <w:numFmt w:val="lowerRoman"/>
+      <w:lvlText w:val="%9."/>
+      <w:lvlJc w:val="right"/>
+      <w:pPr>
+        <w:ind w:left="6480" w:hanging="180"/>
+      </w:pPr>
+    </w:lvl>
+  </w:abstractNum>
+  <w:abstractNum w:abstractNumId="7" w15:restartNumberingAfterBreak="0">
     <w:nsid w:val="73EA1F54"/>
     <w:multiLevelType w:val="multilevel"/>
     <w:tmpl w:val="FE34DB5E"/>
@@ -3678,22 +6034,28 @@
     </w:lvl>
   </w:abstractNum>
   <w:num w:numId="1">
+    <w:abstractNumId w:val="5"/>
+  </w:num>
+  <w:num w:numId="2">
+    <w:abstractNumId w:val="2"/>
+  </w:num>
+  <w:num w:numId="3">
+    <w:abstractNumId w:val="3"/>
+  </w:num>
+  <w:num w:numId="4">
     <w:abstractNumId w:val="4"/>
   </w:num>
-  <w:num w:numId="2">
-    <w:abstractNumId w:val="1"/>
-  </w:num>
-  <w:num w:numId="3">
-    <w:abstractNumId w:val="2"/>
-  </w:num>
-  <w:num w:numId="4">
-    <w:abstractNumId w:val="3"/>
-  </w:num>
   <w:num w:numId="5">
-    <w:abstractNumId w:val="5"/>
+    <w:abstractNumId w:val="7"/>
   </w:num>
   <w:num w:numId="6">
     <w:abstractNumId w:val="0"/>
+  </w:num>
+  <w:num w:numId="7">
+    <w:abstractNumId w:val="6"/>
+  </w:num>
+  <w:num w:numId="8">
+    <w:abstractNumId w:val="1"/>
   </w:num>
 </w:numbering>
 </file>
@@ -4546,6 +6908,29 @@
       </w:tblBorders>
     </w:tblPr>
   </w:style>
+  <w:style w:type="character" w:styleId="Hipervnculo">
+    <w:name w:val="Hyperlink"/>
+    <w:basedOn w:val="Fuentedeprrafopredeter"/>
+    <w:uiPriority w:val="99"/>
+    <w:unhideWhenUsed/>
+    <w:rsid w:val="00D15D84"/>
+    <w:rPr>
+      <w:color w:val="0000FF" w:themeColor="hyperlink"/>
+      <w:u w:val="single"/>
+    </w:rPr>
+  </w:style>
+  <w:style w:type="character" w:styleId="Mencinsinresolver">
+    <w:name w:val="Unresolved Mention"/>
+    <w:basedOn w:val="Fuentedeprrafopredeter"/>
+    <w:uiPriority w:val="99"/>
+    <w:semiHidden/>
+    <w:unhideWhenUsed/>
+    <w:rsid w:val="00D15D84"/>
+    <w:rPr>
+      <w:color w:val="605E5C"/>
+      <w:shd w:val="clear" w:color="auto" w:fill="E1DFDD"/>
+    </w:rPr>
+  </w:style>
 </w:styles>
 </file>
 
@@ -4837,7 +7222,7 @@
 </file>
 
 <file path=customXml/itemProps1.xml><?xml version="1.0" encoding="utf-8"?>
-<ds:datastoreItem xmlns:ds="http://schemas.openxmlformats.org/officeDocument/2006/customXml" ds:itemID="{687CDB97-018F-4DCD-8EE1-5B6CD993912F}">
+<ds:datastoreItem xmlns:ds="http://schemas.openxmlformats.org/officeDocument/2006/customXml" ds:itemID="{65C896BA-B8CA-480B-8516-DE1320E72018}">
   <ds:schemaRefs>
     <ds:schemaRef ds:uri="http://schemas.openxmlformats.org/officeDocument/2006/bibliography"/>
   </ds:schemaRefs>

</xml_diff>

<commit_message>
Corregi sistema al congreso XVI y cambios menores
</commit_message>
<xml_diff>
--- a/public_html/src/GuiasYPlantillas/Plantilla_extenso_2023.docx
+++ b/public_html/src/GuiasYPlantillas/Plantilla_extenso_2023.docx
@@ -98,7 +98,19 @@
         <w:rPr>
           <w:rFonts w:ascii="Arial" w:hAnsi="Arial" w:cs="Arial"/>
         </w:rPr>
-        <w:t xml:space="preserve"> y Tercer Autor</w:t>
+        <w:t xml:space="preserve"> </w:t>
+      </w:r>
+      <w:r>
+        <w:rPr>
+          <w:rFonts w:ascii="Arial" w:hAnsi="Arial" w:cs="Arial"/>
+        </w:rPr>
+        <w:t xml:space="preserve">(subrayar el expositor) </w:t>
+      </w:r>
+      <w:r>
+        <w:rPr>
+          <w:rFonts w:ascii="Arial" w:hAnsi="Arial" w:cs="Arial"/>
+        </w:rPr>
+        <w:t>y Tercer Autor</w:t>
       </w:r>
       <w:r>
         <w:rPr>
@@ -193,7 +205,28 @@
           <w:rFonts w:ascii="Arial" w:hAnsi="Arial" w:cs="Arial"/>
           <w:b/>
         </w:rPr>
-        <w:t>Si la dirección de todos los autores es la misma, no repetir.</w:t>
+        <w:t>(</w:t>
+      </w:r>
+      <w:r>
+        <w:rPr>
+          <w:rFonts w:ascii="Arial" w:hAnsi="Arial" w:cs="Arial"/>
+          <w:b/>
+        </w:rPr>
+        <w:t>Si la dirección de todos los autores es la misma, no repetir</w:t>
+      </w:r>
+      <w:r>
+        <w:rPr>
+          <w:rFonts w:ascii="Arial" w:hAnsi="Arial" w:cs="Arial"/>
+          <w:b/>
+        </w:rPr>
+        <w:t>)</w:t>
+      </w:r>
+      <w:r>
+        <w:rPr>
+          <w:rFonts w:ascii="Arial" w:hAnsi="Arial" w:cs="Arial"/>
+          <w:b/>
+        </w:rPr>
+        <w:t>.</w:t>
       </w:r>
     </w:p>
     <w:p>
@@ -252,41 +285,100 @@
     <w:p>
       <w:pPr>
         <w:spacing w:after="0" w:line="240" w:lineRule="auto"/>
+        <w:ind w:right="-20"/>
         <w:jc w:val="both"/>
-        <w:rPr>
-          <w:rFonts w:ascii="Arial" w:hAnsi="Arial" w:cs="Arial"/>
-          <w:sz w:val="20"/>
-          <w:szCs w:val="20"/>
-        </w:rPr>
-      </w:pPr>
-      <w:r>
         <w:rPr>
           <w:rFonts w:ascii="Arial" w:hAnsi="Arial" w:cs="Arial"/>
           <w:i/>
           <w:sz w:val="20"/>
           <w:szCs w:val="20"/>
         </w:rPr>
-        <w:t>El resumen debe tener máximo 300 palabras en cursiva</w:t>
-      </w:r>
-      <w:r>
-        <w:rPr>
-          <w:rFonts w:ascii="Arial" w:hAnsi="Arial" w:cs="Arial"/>
+      </w:pPr>
+    </w:p>
+    <w:p>
+      <w:pPr>
+        <w:spacing w:after="0" w:line="240" w:lineRule="auto"/>
+        <w:ind w:right="-20"/>
+        <w:jc w:val="both"/>
+        <w:rPr>
+          <w:rFonts w:ascii="Arial" w:hAnsi="Arial" w:cs="Arial"/>
+          <w:i/>
           <w:sz w:val="20"/>
           <w:szCs w:val="20"/>
         </w:rPr>
-        <w:t xml:space="preserve">. </w:t>
-      </w:r>
-    </w:p>
-    <w:p>
-      <w:pPr>
-        <w:spacing w:after="0" w:line="240" w:lineRule="auto"/>
-        <w:jc w:val="both"/>
-        <w:rPr>
-          <w:rFonts w:ascii="Arial" w:hAnsi="Arial" w:cs="Arial"/>
+      </w:pPr>
+      <w:r>
+        <w:rPr>
+          <w:rFonts w:ascii="Arial" w:hAnsi="Arial" w:cs="Arial"/>
+          <w:i/>
           <w:sz w:val="20"/>
           <w:szCs w:val="20"/>
         </w:rPr>
-      </w:pPr>
+        <w:t>El resumen debe tener máximo 300</w:t>
+      </w:r>
+      <w:r>
+        <w:rPr>
+          <w:rFonts w:ascii="Arial" w:hAnsi="Arial" w:cs="Arial"/>
+          <w:i/>
+          <w:sz w:val="20"/>
+          <w:szCs w:val="20"/>
+        </w:rPr>
+        <w:t xml:space="preserve"> </w:t>
+      </w:r>
+      <w:r>
+        <w:rPr>
+          <w:rFonts w:ascii="Arial" w:hAnsi="Arial" w:cs="Arial"/>
+          <w:i/>
+          <w:sz w:val="20"/>
+          <w:szCs w:val="20"/>
+        </w:rPr>
+        <w:t xml:space="preserve">palabras </w:t>
+      </w:r>
+      <w:r>
+        <w:rPr>
+          <w:rFonts w:ascii="Arial" w:hAnsi="Arial" w:cs="Arial"/>
+          <w:i/>
+          <w:sz w:val="20"/>
+          <w:szCs w:val="20"/>
+        </w:rPr>
+        <w:t>con tamaño de fuente Arial 10,</w:t>
+      </w:r>
+      <w:r>
+        <w:rPr>
+          <w:rFonts w:ascii="Arial" w:hAnsi="Arial" w:cs="Arial"/>
+          <w:i/>
+          <w:sz w:val="20"/>
+          <w:szCs w:val="20"/>
+        </w:rPr>
+        <w:t xml:space="preserve"> interlineado sencillo</w:t>
+      </w:r>
+      <w:r>
+        <w:rPr>
+          <w:rFonts w:ascii="Arial" w:hAnsi="Arial" w:cs="Arial"/>
+          <w:i/>
+          <w:sz w:val="20"/>
+          <w:szCs w:val="20"/>
+        </w:rPr>
+        <w:t xml:space="preserve"> en</w:t>
+      </w:r>
+      <w:r>
+        <w:rPr>
+          <w:rFonts w:ascii="Arial" w:hAnsi="Arial" w:cs="Arial"/>
+          <w:i/>
+          <w:sz w:val="20"/>
+          <w:szCs w:val="20"/>
+        </w:rPr>
+        <w:t xml:space="preserve"> </w:t>
+      </w:r>
+      <w:r>
+        <w:rPr>
+          <w:rFonts w:ascii="Arial" w:hAnsi="Arial" w:cs="Arial"/>
+          <w:i/>
+          <w:sz w:val="20"/>
+          <w:szCs w:val="20"/>
+        </w:rPr>
+        <w:t>cursiva y alineación justificada.</w:t>
+      </w:r>
     </w:p>
     <w:p>
       <w:pPr>
@@ -334,7 +426,7 @@
           <w:sz w:val="20"/>
           <w:szCs w:val="20"/>
         </w:rPr>
-        <w:t>palabra_1, palabra_2, palabra_3, palabra_4, palabra_5, palabra_6.</w:t>
+        <w:t>P</w:t>
       </w:r>
       <w:r>
         <w:rPr>
@@ -343,12 +435,123 @@
           <w:sz w:val="20"/>
           <w:szCs w:val="20"/>
         </w:rPr>
-        <w:t xml:space="preserve"> (Las palabras clave son entre 1 y 6 y no son compuestas)</w:t>
+        <w:t>alabra_1, palabra_2, palabra_3, palabra_4, palabra_5, palabra_6.</w:t>
+      </w:r>
+      <w:r>
+        <w:rPr>
+          <w:rFonts w:ascii="Arial" w:hAnsi="Arial" w:cs="Arial"/>
+          <w:i/>
+          <w:sz w:val="20"/>
+          <w:szCs w:val="20"/>
+        </w:rPr>
+        <w:t xml:space="preserve"> </w:t>
       </w:r>
     </w:p>
     <w:p>
       <w:pPr>
         <w:spacing w:after="0" w:line="240" w:lineRule="auto"/>
+        <w:ind w:right="-20"/>
+        <w:rPr>
+          <w:rFonts w:ascii="Arial" w:hAnsi="Arial" w:cs="Arial"/>
+          <w:i/>
+          <w:sz w:val="20"/>
+          <w:szCs w:val="20"/>
+        </w:rPr>
+      </w:pPr>
+      <w:r>
+        <w:rPr>
+          <w:rFonts w:ascii="Arial" w:hAnsi="Arial" w:cs="Arial"/>
+          <w:i/>
+          <w:sz w:val="20"/>
+          <w:szCs w:val="20"/>
+        </w:rPr>
+        <w:t>(Las palabras clave son entre 1 y 6</w:t>
+      </w:r>
+      <w:r>
+        <w:rPr>
+          <w:rFonts w:ascii="Arial" w:hAnsi="Arial" w:cs="Arial"/>
+          <w:i/>
+          <w:sz w:val="20"/>
+          <w:szCs w:val="20"/>
+        </w:rPr>
+        <w:t>,</w:t>
+      </w:r>
+      <w:r>
+        <w:rPr>
+          <w:rFonts w:ascii="Arial" w:hAnsi="Arial" w:cs="Arial"/>
+          <w:i/>
+          <w:sz w:val="20"/>
+          <w:szCs w:val="20"/>
+        </w:rPr>
+        <w:t xml:space="preserve"> no son compuestas</w:t>
+      </w:r>
+      <w:r>
+        <w:rPr>
+          <w:rFonts w:ascii="Arial" w:hAnsi="Arial" w:cs="Arial"/>
+          <w:i/>
+          <w:sz w:val="20"/>
+          <w:szCs w:val="20"/>
+        </w:rPr>
+        <w:t xml:space="preserve"> ni frases</w:t>
+      </w:r>
+      <w:r>
+        <w:rPr>
+          <w:rFonts w:ascii="Arial" w:hAnsi="Arial" w:cs="Arial"/>
+          <w:i/>
+          <w:sz w:val="20"/>
+          <w:szCs w:val="20"/>
+        </w:rPr>
+        <w:t xml:space="preserve">, </w:t>
+      </w:r>
+      <w:r>
+        <w:rPr>
+          <w:rFonts w:ascii="Arial" w:hAnsi="Arial" w:cs="Arial"/>
+          <w:i/>
+          <w:sz w:val="20"/>
+          <w:szCs w:val="20"/>
+        </w:rPr>
+        <w:t>con tamaño de fuente Arial 10, en</w:t>
+      </w:r>
+      <w:r>
+        <w:rPr>
+          <w:rFonts w:ascii="Arial" w:hAnsi="Arial" w:cs="Arial"/>
+          <w:i/>
+          <w:sz w:val="20"/>
+          <w:szCs w:val="20"/>
+        </w:rPr>
+        <w:t xml:space="preserve"> </w:t>
+      </w:r>
+      <w:r>
+        <w:rPr>
+          <w:rFonts w:ascii="Arial" w:hAnsi="Arial" w:cs="Arial"/>
+          <w:i/>
+          <w:sz w:val="20"/>
+          <w:szCs w:val="20"/>
+        </w:rPr>
+        <w:t>cursiva y alineación justificada</w:t>
+      </w:r>
+      <w:r>
+        <w:rPr>
+          <w:rFonts w:ascii="Arial" w:hAnsi="Arial" w:cs="Arial"/>
+          <w:i/>
+          <w:sz w:val="20"/>
+          <w:szCs w:val="20"/>
+        </w:rPr>
+        <w:t>)</w:t>
+      </w:r>
+      <w:r>
+        <w:rPr>
+          <w:rFonts w:ascii="Arial" w:hAnsi="Arial" w:cs="Arial"/>
+          <w:i/>
+          <w:sz w:val="20"/>
+          <w:szCs w:val="20"/>
+        </w:rPr>
+        <w:t>.</w:t>
+      </w:r>
+    </w:p>
+    <w:p>
+      <w:pPr>
+        <w:spacing w:after="0" w:line="240" w:lineRule="auto"/>
         <w:rPr>
           <w:rFonts w:ascii="Arial" w:hAnsi="Arial" w:cs="Arial"/>
           <w:b/>
@@ -358,10 +561,6 @@
     </w:p>
     <w:p>
       <w:pPr>
-        <w:tabs>
-          <w:tab w:val="left" w:pos="5057"/>
-          <w:tab w:val="left" w:pos="5702"/>
-        </w:tabs>
         <w:spacing w:after="0" w:line="240" w:lineRule="auto"/>
         <w:rPr>
           <w:rFonts w:ascii="Arial" w:hAnsi="Arial" w:cs="Arial"/>
@@ -375,7 +574,7 @@
           <w:b/>
           <w:szCs w:val="24"/>
         </w:rPr>
-        <w:t>1. Introducción</w:t>
+        <w:t xml:space="preserve">1. </w:t>
       </w:r>
       <w:r>
         <w:rPr>
@@ -383,6 +582,24 @@
           <w:b/>
           <w:szCs w:val="24"/>
         </w:rPr>
+        <w:t>Introducción</w:t>
+      </w:r>
+    </w:p>
+    <w:p>
+      <w:pPr>
+        <w:spacing w:after="0" w:line="240" w:lineRule="auto"/>
+        <w:rPr>
+          <w:rFonts w:ascii="Arial" w:hAnsi="Arial" w:cs="Arial"/>
+          <w:b/>
+          <w:szCs w:val="24"/>
+        </w:rPr>
+      </w:pPr>
+      <w:r>
+        <w:rPr>
+          <w:rFonts w:ascii="Arial" w:hAnsi="Arial" w:cs="Arial"/>
+          <w:b/>
+          <w:szCs w:val="24"/>
+        </w:rPr>
         <w:tab/>
       </w:r>
       <w:r>
@@ -396,17 +613,979 @@
     </w:p>
     <w:p>
       <w:pPr>
-        <w:tabs>
-          <w:tab w:val="left" w:pos="5057"/>
-          <w:tab w:val="left" w:pos="5702"/>
-        </w:tabs>
-        <w:spacing w:after="0" w:line="240" w:lineRule="auto"/>
-        <w:rPr>
-          <w:rFonts w:ascii="Arial" w:hAnsi="Arial" w:cs="Arial"/>
-          <w:b/>
-          <w:szCs w:val="24"/>
-        </w:rPr>
-      </w:pPr>
+        <w:spacing w:after="0" w:line="274" w:lineRule="exact"/>
+        <w:ind w:right="49"/>
+        <w:jc w:val="both"/>
+        <w:rPr>
+          <w:rFonts w:ascii="Arial" w:eastAsia="Arial" w:hAnsi="Arial" w:cs="Arial"/>
+          <w:szCs w:val="24"/>
+        </w:rPr>
+      </w:pPr>
+      <w:r>
+        <w:rPr>
+          <w:rFonts w:ascii="Arial" w:eastAsia="Arial" w:hAnsi="Arial" w:cs="Arial"/>
+          <w:spacing w:val="5"/>
+          <w:szCs w:val="24"/>
+        </w:rPr>
+        <w:t>F</w:t>
+      </w:r>
+      <w:r>
+        <w:rPr>
+          <w:rFonts w:ascii="Arial" w:eastAsia="Arial" w:hAnsi="Arial" w:cs="Arial"/>
+          <w:spacing w:val="1"/>
+          <w:szCs w:val="24"/>
+        </w:rPr>
+        <w:t>ue</w:t>
+      </w:r>
+      <w:r>
+        <w:rPr>
+          <w:rFonts w:ascii="Arial" w:eastAsia="Arial" w:hAnsi="Arial" w:cs="Arial"/>
+          <w:spacing w:val="3"/>
+          <w:szCs w:val="24"/>
+        </w:rPr>
+        <w:t>n</w:t>
+      </w:r>
+      <w:r>
+        <w:rPr>
+          <w:rFonts w:ascii="Arial" w:eastAsia="Arial" w:hAnsi="Arial" w:cs="Arial"/>
+          <w:spacing w:val="-1"/>
+          <w:szCs w:val="24"/>
+        </w:rPr>
+        <w:t>t</w:t>
+      </w:r>
+      <w:r>
+        <w:rPr>
+          <w:rFonts w:ascii="Arial" w:eastAsia="Arial" w:hAnsi="Arial" w:cs="Arial"/>
+          <w:szCs w:val="24"/>
+        </w:rPr>
+        <w:t>e Ar</w:t>
+      </w:r>
+      <w:r>
+        <w:rPr>
+          <w:rFonts w:ascii="Arial" w:eastAsia="Arial" w:hAnsi="Arial" w:cs="Arial"/>
+          <w:spacing w:val="1"/>
+          <w:szCs w:val="24"/>
+        </w:rPr>
+        <w:t>ia</w:t>
+      </w:r>
+      <w:r>
+        <w:rPr>
+          <w:rFonts w:ascii="Arial" w:eastAsia="Arial" w:hAnsi="Arial" w:cs="Arial"/>
+          <w:szCs w:val="24"/>
+        </w:rPr>
+        <w:t xml:space="preserve">l </w:t>
+      </w:r>
+      <w:r>
+        <w:rPr>
+          <w:rFonts w:ascii="Arial" w:eastAsia="Arial" w:hAnsi="Arial" w:cs="Arial"/>
+          <w:szCs w:val="24"/>
+        </w:rPr>
+        <w:t xml:space="preserve">12 </w:t>
+      </w:r>
+      <w:r>
+        <w:rPr>
+          <w:rFonts w:ascii="Arial" w:eastAsia="Arial" w:hAnsi="Arial" w:cs="Arial"/>
+          <w:szCs w:val="24"/>
+        </w:rPr>
+        <w:t>e</w:t>
+      </w:r>
+      <w:r>
+        <w:rPr>
+          <w:rFonts w:ascii="Arial" w:eastAsia="Arial" w:hAnsi="Arial" w:cs="Arial"/>
+          <w:spacing w:val="5"/>
+          <w:szCs w:val="24"/>
+        </w:rPr>
+        <w:t xml:space="preserve"> </w:t>
+      </w:r>
+      <w:r>
+        <w:rPr>
+          <w:rFonts w:ascii="Arial" w:eastAsia="Arial" w:hAnsi="Arial" w:cs="Arial"/>
+          <w:spacing w:val="1"/>
+          <w:szCs w:val="24"/>
+        </w:rPr>
+        <w:t>inte</w:t>
+      </w:r>
+      <w:r>
+        <w:rPr>
+          <w:rFonts w:ascii="Arial" w:eastAsia="Arial" w:hAnsi="Arial" w:cs="Arial"/>
+          <w:szCs w:val="24"/>
+        </w:rPr>
+        <w:t>rl</w:t>
+      </w:r>
+      <w:r>
+        <w:rPr>
+          <w:rFonts w:ascii="Arial" w:eastAsia="Arial" w:hAnsi="Arial" w:cs="Arial"/>
+          <w:spacing w:val="1"/>
+          <w:szCs w:val="24"/>
+        </w:rPr>
+        <w:t>i</w:t>
+      </w:r>
+      <w:r>
+        <w:rPr>
+          <w:rFonts w:ascii="Arial" w:eastAsia="Arial" w:hAnsi="Arial" w:cs="Arial"/>
+          <w:szCs w:val="24"/>
+        </w:rPr>
+        <w:t>n</w:t>
+      </w:r>
+      <w:r>
+        <w:rPr>
+          <w:rFonts w:ascii="Arial" w:eastAsia="Arial" w:hAnsi="Arial" w:cs="Arial"/>
+          <w:spacing w:val="1"/>
+          <w:szCs w:val="24"/>
+        </w:rPr>
+        <w:t>e</w:t>
+      </w:r>
+      <w:r>
+        <w:rPr>
+          <w:rFonts w:ascii="Arial" w:eastAsia="Arial" w:hAnsi="Arial" w:cs="Arial"/>
+          <w:spacing w:val="5"/>
+          <w:szCs w:val="24"/>
+        </w:rPr>
+        <w:t>a</w:t>
+      </w:r>
+      <w:r>
+        <w:rPr>
+          <w:rFonts w:ascii="Arial" w:eastAsia="Arial" w:hAnsi="Arial" w:cs="Arial"/>
+          <w:spacing w:val="3"/>
+          <w:szCs w:val="24"/>
+        </w:rPr>
+        <w:t>d</w:t>
+      </w:r>
+      <w:r>
+        <w:rPr>
+          <w:rFonts w:ascii="Arial" w:eastAsia="Arial" w:hAnsi="Arial" w:cs="Arial"/>
+          <w:szCs w:val="24"/>
+        </w:rPr>
+        <w:t>o se</w:t>
+      </w:r>
+      <w:r>
+        <w:rPr>
+          <w:rFonts w:ascii="Arial" w:eastAsia="Arial" w:hAnsi="Arial" w:cs="Arial"/>
+          <w:spacing w:val="3"/>
+          <w:szCs w:val="24"/>
+        </w:rPr>
+        <w:t>n</w:t>
+      </w:r>
+      <w:r>
+        <w:rPr>
+          <w:rFonts w:ascii="Arial" w:eastAsia="Arial" w:hAnsi="Arial" w:cs="Arial"/>
+          <w:spacing w:val="-2"/>
+          <w:szCs w:val="24"/>
+        </w:rPr>
+        <w:t>c</w:t>
+      </w:r>
+      <w:r>
+        <w:rPr>
+          <w:rFonts w:ascii="Arial" w:eastAsia="Arial" w:hAnsi="Arial" w:cs="Arial"/>
+          <w:spacing w:val="1"/>
+          <w:szCs w:val="24"/>
+        </w:rPr>
+        <w:t>il</w:t>
+      </w:r>
+      <w:r>
+        <w:rPr>
+          <w:rFonts w:ascii="Arial" w:eastAsia="Arial" w:hAnsi="Arial" w:cs="Arial"/>
+          <w:spacing w:val="-1"/>
+          <w:szCs w:val="24"/>
+        </w:rPr>
+        <w:t>l</w:t>
+      </w:r>
+      <w:r>
+        <w:rPr>
+          <w:rFonts w:ascii="Arial" w:eastAsia="Arial" w:hAnsi="Arial" w:cs="Arial"/>
+          <w:szCs w:val="24"/>
+        </w:rPr>
+        <w:t>o,</w:t>
+      </w:r>
+      <w:r>
+        <w:rPr>
+          <w:rFonts w:ascii="Arial" w:eastAsia="Arial" w:hAnsi="Arial" w:cs="Arial"/>
+          <w:spacing w:val="2"/>
+          <w:szCs w:val="24"/>
+        </w:rPr>
+        <w:t xml:space="preserve"> </w:t>
+      </w:r>
+      <w:r>
+        <w:rPr>
+          <w:rFonts w:ascii="Arial" w:eastAsia="Arial" w:hAnsi="Arial" w:cs="Arial"/>
+          <w:spacing w:val="2"/>
+          <w:szCs w:val="24"/>
+        </w:rPr>
+        <w:t xml:space="preserve">alineación justificada </w:t>
+      </w:r>
+      <w:r>
+        <w:rPr>
+          <w:rFonts w:ascii="Arial" w:eastAsia="Arial" w:hAnsi="Arial" w:cs="Arial"/>
+          <w:spacing w:val="1"/>
+          <w:szCs w:val="24"/>
+        </w:rPr>
+        <w:t>e</w:t>
+      </w:r>
+      <w:r>
+        <w:rPr>
+          <w:rFonts w:ascii="Arial" w:eastAsia="Arial" w:hAnsi="Arial" w:cs="Arial"/>
+          <w:szCs w:val="24"/>
+        </w:rPr>
+        <w:t>n</w:t>
+      </w:r>
+      <w:r>
+        <w:rPr>
+          <w:rFonts w:ascii="Arial" w:eastAsia="Arial" w:hAnsi="Arial" w:cs="Arial"/>
+          <w:spacing w:val="4"/>
+          <w:szCs w:val="24"/>
+        </w:rPr>
+        <w:t xml:space="preserve"> </w:t>
+      </w:r>
+      <w:r>
+        <w:rPr>
+          <w:rFonts w:ascii="Arial" w:eastAsia="Arial" w:hAnsi="Arial" w:cs="Arial"/>
+          <w:spacing w:val="-1"/>
+          <w:szCs w:val="24"/>
+        </w:rPr>
+        <w:t>t</w:t>
+      </w:r>
+      <w:r>
+        <w:rPr>
+          <w:rFonts w:ascii="Arial" w:eastAsia="Arial" w:hAnsi="Arial" w:cs="Arial"/>
+          <w:spacing w:val="3"/>
+          <w:szCs w:val="24"/>
+        </w:rPr>
+        <w:t>a</w:t>
+      </w:r>
+      <w:r>
+        <w:rPr>
+          <w:rFonts w:ascii="Arial" w:eastAsia="Arial" w:hAnsi="Arial" w:cs="Arial"/>
+          <w:spacing w:val="2"/>
+          <w:szCs w:val="24"/>
+        </w:rPr>
+        <w:t>m</w:t>
+      </w:r>
+      <w:r>
+        <w:rPr>
+          <w:rFonts w:ascii="Arial" w:eastAsia="Arial" w:hAnsi="Arial" w:cs="Arial"/>
+          <w:szCs w:val="24"/>
+        </w:rPr>
+        <w:t>a</w:t>
+      </w:r>
+      <w:r>
+        <w:rPr>
+          <w:rFonts w:ascii="Arial" w:eastAsia="Arial" w:hAnsi="Arial" w:cs="Arial"/>
+          <w:spacing w:val="1"/>
+          <w:szCs w:val="24"/>
+        </w:rPr>
+        <w:t>ñ</w:t>
+      </w:r>
+      <w:r>
+        <w:rPr>
+          <w:rFonts w:ascii="Arial" w:eastAsia="Arial" w:hAnsi="Arial" w:cs="Arial"/>
+          <w:szCs w:val="24"/>
+        </w:rPr>
+        <w:t>o</w:t>
+      </w:r>
+      <w:r>
+        <w:rPr>
+          <w:rFonts w:ascii="Arial" w:eastAsia="Arial" w:hAnsi="Arial" w:cs="Arial"/>
+          <w:spacing w:val="3"/>
+          <w:szCs w:val="24"/>
+        </w:rPr>
+        <w:t xml:space="preserve"> </w:t>
+      </w:r>
+      <w:r>
+        <w:rPr>
+          <w:rFonts w:ascii="Arial" w:eastAsia="Arial" w:hAnsi="Arial" w:cs="Arial"/>
+          <w:spacing w:val="6"/>
+          <w:szCs w:val="24"/>
+        </w:rPr>
+        <w:t>c</w:t>
+      </w:r>
+      <w:r>
+        <w:rPr>
+          <w:rFonts w:ascii="Arial" w:eastAsia="Arial" w:hAnsi="Arial" w:cs="Arial"/>
+          <w:spacing w:val="1"/>
+          <w:szCs w:val="24"/>
+        </w:rPr>
+        <w:t>a</w:t>
+      </w:r>
+      <w:r>
+        <w:rPr>
+          <w:rFonts w:ascii="Arial" w:eastAsia="Arial" w:hAnsi="Arial" w:cs="Arial"/>
+          <w:szCs w:val="24"/>
+        </w:rPr>
+        <w:t>r</w:t>
+      </w:r>
+      <w:r>
+        <w:rPr>
+          <w:rFonts w:ascii="Arial" w:eastAsia="Arial" w:hAnsi="Arial" w:cs="Arial"/>
+          <w:spacing w:val="1"/>
+          <w:szCs w:val="24"/>
+        </w:rPr>
+        <w:t>t</w:t>
+      </w:r>
+      <w:r>
+        <w:rPr>
+          <w:rFonts w:ascii="Arial" w:eastAsia="Arial" w:hAnsi="Arial" w:cs="Arial"/>
+          <w:szCs w:val="24"/>
+        </w:rPr>
+        <w:t>a</w:t>
+      </w:r>
+      <w:r>
+        <w:rPr>
+          <w:rFonts w:ascii="Arial" w:eastAsia="Arial" w:hAnsi="Arial" w:cs="Arial"/>
+          <w:spacing w:val="1"/>
+          <w:szCs w:val="24"/>
+        </w:rPr>
+        <w:t xml:space="preserve"> u</w:t>
+      </w:r>
+      <w:r>
+        <w:rPr>
+          <w:rFonts w:ascii="Arial" w:eastAsia="Arial" w:hAnsi="Arial" w:cs="Arial"/>
+          <w:spacing w:val="-1"/>
+          <w:szCs w:val="24"/>
+        </w:rPr>
+        <w:t>t</w:t>
+      </w:r>
+      <w:r>
+        <w:rPr>
+          <w:rFonts w:ascii="Arial" w:eastAsia="Arial" w:hAnsi="Arial" w:cs="Arial"/>
+          <w:szCs w:val="24"/>
+        </w:rPr>
+        <w:t>i</w:t>
+      </w:r>
+      <w:r>
+        <w:rPr>
+          <w:rFonts w:ascii="Arial" w:eastAsia="Arial" w:hAnsi="Arial" w:cs="Arial"/>
+          <w:spacing w:val="1"/>
+          <w:szCs w:val="24"/>
+        </w:rPr>
+        <w:t>l</w:t>
+      </w:r>
+      <w:r>
+        <w:rPr>
+          <w:rFonts w:ascii="Arial" w:eastAsia="Arial" w:hAnsi="Arial" w:cs="Arial"/>
+          <w:spacing w:val="-1"/>
+          <w:szCs w:val="24"/>
+        </w:rPr>
+        <w:t>i</w:t>
+      </w:r>
+      <w:r>
+        <w:rPr>
+          <w:rFonts w:ascii="Arial" w:eastAsia="Arial" w:hAnsi="Arial" w:cs="Arial"/>
+          <w:szCs w:val="24"/>
+        </w:rPr>
+        <w:t>z</w:t>
+      </w:r>
+      <w:r>
+        <w:rPr>
+          <w:rFonts w:ascii="Arial" w:eastAsia="Arial" w:hAnsi="Arial" w:cs="Arial"/>
+          <w:spacing w:val="3"/>
+          <w:szCs w:val="24"/>
+        </w:rPr>
+        <w:t>and</w:t>
+      </w:r>
+      <w:r>
+        <w:rPr>
+          <w:rFonts w:ascii="Arial" w:eastAsia="Arial" w:hAnsi="Arial" w:cs="Arial"/>
+          <w:szCs w:val="24"/>
+        </w:rPr>
+        <w:t>o</w:t>
+      </w:r>
+      <w:r>
+        <w:rPr>
+          <w:rFonts w:ascii="Arial" w:eastAsia="Arial" w:hAnsi="Arial" w:cs="Arial"/>
+          <w:spacing w:val="1"/>
+          <w:szCs w:val="24"/>
+        </w:rPr>
+        <w:t xml:space="preserve"> l</w:t>
+      </w:r>
+      <w:r>
+        <w:rPr>
+          <w:rFonts w:ascii="Arial" w:eastAsia="Arial" w:hAnsi="Arial" w:cs="Arial"/>
+          <w:spacing w:val="3"/>
+          <w:szCs w:val="24"/>
+        </w:rPr>
+        <w:t>o</w:t>
+      </w:r>
+      <w:r>
+        <w:rPr>
+          <w:rFonts w:ascii="Arial" w:eastAsia="Arial" w:hAnsi="Arial" w:cs="Arial"/>
+          <w:szCs w:val="24"/>
+        </w:rPr>
+        <w:t>s</w:t>
+      </w:r>
+      <w:r>
+        <w:rPr>
+          <w:rFonts w:ascii="Arial" w:eastAsia="Arial" w:hAnsi="Arial" w:cs="Arial"/>
+          <w:spacing w:val="1"/>
+          <w:szCs w:val="24"/>
+        </w:rPr>
+        <w:t xml:space="preserve"> s</w:t>
+      </w:r>
+      <w:r>
+        <w:rPr>
+          <w:rFonts w:ascii="Arial" w:eastAsia="Arial" w:hAnsi="Arial" w:cs="Arial"/>
+          <w:spacing w:val="1"/>
+          <w:szCs w:val="24"/>
+        </w:rPr>
+        <w:t>ig</w:t>
+      </w:r>
+      <w:r>
+        <w:rPr>
+          <w:rFonts w:ascii="Arial" w:eastAsia="Arial" w:hAnsi="Arial" w:cs="Arial"/>
+          <w:spacing w:val="3"/>
+          <w:szCs w:val="24"/>
+        </w:rPr>
+        <w:t>u</w:t>
+      </w:r>
+      <w:r>
+        <w:rPr>
+          <w:rFonts w:ascii="Arial" w:eastAsia="Arial" w:hAnsi="Arial" w:cs="Arial"/>
+          <w:spacing w:val="-1"/>
+          <w:szCs w:val="24"/>
+        </w:rPr>
+        <w:t>i</w:t>
+      </w:r>
+      <w:r>
+        <w:rPr>
+          <w:rFonts w:ascii="Arial" w:eastAsia="Arial" w:hAnsi="Arial" w:cs="Arial"/>
+          <w:szCs w:val="24"/>
+        </w:rPr>
+        <w:t>e</w:t>
+      </w:r>
+      <w:r>
+        <w:rPr>
+          <w:rFonts w:ascii="Arial" w:eastAsia="Arial" w:hAnsi="Arial" w:cs="Arial"/>
+          <w:spacing w:val="3"/>
+          <w:szCs w:val="24"/>
+        </w:rPr>
+        <w:t>n</w:t>
+      </w:r>
+      <w:r>
+        <w:rPr>
+          <w:rFonts w:ascii="Arial" w:eastAsia="Arial" w:hAnsi="Arial" w:cs="Arial"/>
+          <w:spacing w:val="-1"/>
+          <w:szCs w:val="24"/>
+        </w:rPr>
+        <w:t>t</w:t>
+      </w:r>
+      <w:r>
+        <w:rPr>
+          <w:rFonts w:ascii="Arial" w:eastAsia="Arial" w:hAnsi="Arial" w:cs="Arial"/>
+          <w:spacing w:val="3"/>
+          <w:szCs w:val="24"/>
+        </w:rPr>
+        <w:t>e</w:t>
+      </w:r>
+      <w:r>
+        <w:rPr>
+          <w:rFonts w:ascii="Arial" w:eastAsia="Arial" w:hAnsi="Arial" w:cs="Arial"/>
+          <w:szCs w:val="24"/>
+        </w:rPr>
+        <w:t>s</w:t>
+      </w:r>
+      <w:r>
+        <w:rPr>
+          <w:rFonts w:ascii="Arial" w:eastAsia="Arial" w:hAnsi="Arial" w:cs="Arial"/>
+          <w:spacing w:val="1"/>
+          <w:szCs w:val="24"/>
+        </w:rPr>
+        <w:t xml:space="preserve"> </w:t>
+      </w:r>
+      <w:r>
+        <w:rPr>
+          <w:rFonts w:ascii="Arial" w:eastAsia="Arial" w:hAnsi="Arial" w:cs="Arial"/>
+          <w:spacing w:val="4"/>
+          <w:szCs w:val="24"/>
+        </w:rPr>
+        <w:t>m</w:t>
+      </w:r>
+      <w:r>
+        <w:rPr>
+          <w:rFonts w:ascii="Arial" w:eastAsia="Arial" w:hAnsi="Arial" w:cs="Arial"/>
+          <w:spacing w:val="1"/>
+          <w:szCs w:val="24"/>
+        </w:rPr>
+        <w:t>á</w:t>
+      </w:r>
+      <w:r>
+        <w:rPr>
+          <w:rFonts w:ascii="Arial" w:eastAsia="Arial" w:hAnsi="Arial" w:cs="Arial"/>
+          <w:spacing w:val="2"/>
+          <w:szCs w:val="24"/>
+        </w:rPr>
+        <w:t>r</w:t>
+      </w:r>
+      <w:r>
+        <w:rPr>
+          <w:rFonts w:ascii="Arial" w:eastAsia="Arial" w:hAnsi="Arial" w:cs="Arial"/>
+          <w:spacing w:val="1"/>
+          <w:szCs w:val="24"/>
+        </w:rPr>
+        <w:t>g</w:t>
+      </w:r>
+      <w:r>
+        <w:rPr>
+          <w:rFonts w:ascii="Arial" w:eastAsia="Arial" w:hAnsi="Arial" w:cs="Arial"/>
+          <w:szCs w:val="24"/>
+        </w:rPr>
+        <w:t>e</w:t>
+      </w:r>
+      <w:r>
+        <w:rPr>
+          <w:rFonts w:ascii="Arial" w:eastAsia="Arial" w:hAnsi="Arial" w:cs="Arial"/>
+          <w:spacing w:val="2"/>
+          <w:szCs w:val="24"/>
+        </w:rPr>
+        <w:t>n</w:t>
+      </w:r>
+      <w:r>
+        <w:rPr>
+          <w:rFonts w:ascii="Arial" w:eastAsia="Arial" w:hAnsi="Arial" w:cs="Arial"/>
+          <w:spacing w:val="1"/>
+          <w:szCs w:val="24"/>
+        </w:rPr>
+        <w:t>e</w:t>
+      </w:r>
+      <w:r>
+        <w:rPr>
+          <w:rFonts w:ascii="Arial" w:eastAsia="Arial" w:hAnsi="Arial" w:cs="Arial"/>
+          <w:szCs w:val="24"/>
+        </w:rPr>
+        <w:t xml:space="preserve">s: </w:t>
+      </w:r>
+      <w:r>
+        <w:rPr>
+          <w:rFonts w:ascii="Arial" w:eastAsia="Arial" w:hAnsi="Arial" w:cs="Arial"/>
+          <w:spacing w:val="3"/>
+          <w:szCs w:val="24"/>
+        </w:rPr>
+        <w:t>2</w:t>
+      </w:r>
+      <w:r>
+        <w:rPr>
+          <w:rFonts w:ascii="Arial" w:eastAsia="Arial" w:hAnsi="Arial" w:cs="Arial"/>
+          <w:spacing w:val="-1"/>
+          <w:szCs w:val="24"/>
+        </w:rPr>
+        <w:t>.</w:t>
+      </w:r>
+      <w:r>
+        <w:rPr>
+          <w:rFonts w:ascii="Arial" w:eastAsia="Arial" w:hAnsi="Arial" w:cs="Arial"/>
+          <w:szCs w:val="24"/>
+        </w:rPr>
+        <w:t>5</w:t>
+      </w:r>
+      <w:r>
+        <w:rPr>
+          <w:rFonts w:ascii="Arial" w:eastAsia="Arial" w:hAnsi="Arial" w:cs="Arial"/>
+          <w:spacing w:val="1"/>
+          <w:szCs w:val="24"/>
+        </w:rPr>
+        <w:t xml:space="preserve"> </w:t>
+      </w:r>
+      <w:r>
+        <w:rPr>
+          <w:rFonts w:ascii="Arial" w:eastAsia="Arial" w:hAnsi="Arial" w:cs="Arial"/>
+          <w:szCs w:val="24"/>
+        </w:rPr>
+        <w:t>c</w:t>
+      </w:r>
+      <w:r>
+        <w:rPr>
+          <w:rFonts w:ascii="Arial" w:eastAsia="Arial" w:hAnsi="Arial" w:cs="Arial"/>
+          <w:spacing w:val="4"/>
+          <w:szCs w:val="24"/>
+        </w:rPr>
+        <w:t>m</w:t>
+      </w:r>
+      <w:r>
+        <w:rPr>
+          <w:rFonts w:ascii="Arial" w:eastAsia="Arial" w:hAnsi="Arial" w:cs="Arial"/>
+          <w:szCs w:val="24"/>
+        </w:rPr>
+        <w:t xml:space="preserve">. </w:t>
+      </w:r>
+      <w:r>
+        <w:rPr>
+          <w:rFonts w:ascii="Arial" w:eastAsia="Arial" w:hAnsi="Arial" w:cs="Arial"/>
+          <w:spacing w:val="3"/>
+          <w:szCs w:val="24"/>
+        </w:rPr>
+        <w:t>de</w:t>
+      </w:r>
+      <w:r>
+        <w:rPr>
+          <w:rFonts w:ascii="Arial" w:eastAsia="Arial" w:hAnsi="Arial" w:cs="Arial"/>
+          <w:szCs w:val="24"/>
+        </w:rPr>
+        <w:t>r</w:t>
+      </w:r>
+      <w:r>
+        <w:rPr>
+          <w:rFonts w:ascii="Arial" w:eastAsia="Arial" w:hAnsi="Arial" w:cs="Arial"/>
+          <w:spacing w:val="1"/>
+          <w:szCs w:val="24"/>
+        </w:rPr>
+        <w:t>e</w:t>
+      </w:r>
+      <w:r>
+        <w:rPr>
+          <w:rFonts w:ascii="Arial" w:eastAsia="Arial" w:hAnsi="Arial" w:cs="Arial"/>
+          <w:szCs w:val="24"/>
+        </w:rPr>
+        <w:t>ch</w:t>
+      </w:r>
+      <w:r>
+        <w:rPr>
+          <w:rFonts w:ascii="Arial" w:eastAsia="Arial" w:hAnsi="Arial" w:cs="Arial"/>
+          <w:spacing w:val="3"/>
+          <w:szCs w:val="24"/>
+        </w:rPr>
+        <w:t>o</w:t>
+      </w:r>
+      <w:r>
+        <w:rPr>
+          <w:rFonts w:ascii="Arial" w:eastAsia="Arial" w:hAnsi="Arial" w:cs="Arial"/>
+          <w:szCs w:val="24"/>
+        </w:rPr>
+        <w:t>,</w:t>
+      </w:r>
+      <w:r>
+        <w:rPr>
+          <w:rFonts w:ascii="Arial" w:eastAsia="Arial" w:hAnsi="Arial" w:cs="Arial"/>
+          <w:spacing w:val="-1"/>
+          <w:szCs w:val="24"/>
+        </w:rPr>
+        <w:t xml:space="preserve"> </w:t>
+      </w:r>
+      <w:r>
+        <w:rPr>
+          <w:rFonts w:ascii="Arial" w:eastAsia="Arial" w:hAnsi="Arial" w:cs="Arial"/>
+          <w:spacing w:val="1"/>
+          <w:szCs w:val="24"/>
+        </w:rPr>
+        <w:t>3.</w:t>
+      </w:r>
+      <w:r>
+        <w:rPr>
+          <w:rFonts w:ascii="Arial" w:eastAsia="Arial" w:hAnsi="Arial" w:cs="Arial"/>
+          <w:szCs w:val="24"/>
+        </w:rPr>
+        <w:t>0</w:t>
+      </w:r>
+      <w:r>
+        <w:rPr>
+          <w:rFonts w:ascii="Arial" w:eastAsia="Arial" w:hAnsi="Arial" w:cs="Arial"/>
+          <w:spacing w:val="-1"/>
+          <w:szCs w:val="24"/>
+        </w:rPr>
+        <w:t xml:space="preserve"> </w:t>
+      </w:r>
+      <w:r>
+        <w:rPr>
+          <w:rFonts w:ascii="Arial" w:eastAsia="Arial" w:hAnsi="Arial" w:cs="Arial"/>
+          <w:szCs w:val="24"/>
+        </w:rPr>
+        <w:t>cm</w:t>
+      </w:r>
+      <w:r>
+        <w:rPr>
+          <w:rFonts w:ascii="Arial" w:eastAsia="Arial" w:hAnsi="Arial" w:cs="Arial"/>
+          <w:spacing w:val="5"/>
+          <w:szCs w:val="24"/>
+        </w:rPr>
+        <w:t xml:space="preserve"> </w:t>
+      </w:r>
+      <w:r>
+        <w:rPr>
+          <w:rFonts w:ascii="Arial" w:eastAsia="Arial" w:hAnsi="Arial" w:cs="Arial"/>
+          <w:spacing w:val="1"/>
+          <w:szCs w:val="24"/>
+        </w:rPr>
+        <w:t>i</w:t>
+      </w:r>
+      <w:r>
+        <w:rPr>
+          <w:rFonts w:ascii="Arial" w:eastAsia="Arial" w:hAnsi="Arial" w:cs="Arial"/>
+          <w:szCs w:val="24"/>
+        </w:rPr>
+        <w:t>z</w:t>
+      </w:r>
+      <w:r>
+        <w:rPr>
+          <w:rFonts w:ascii="Arial" w:eastAsia="Arial" w:hAnsi="Arial" w:cs="Arial"/>
+          <w:spacing w:val="1"/>
+          <w:szCs w:val="24"/>
+        </w:rPr>
+        <w:t>quie</w:t>
+      </w:r>
+      <w:r>
+        <w:rPr>
+          <w:rFonts w:ascii="Arial" w:eastAsia="Arial" w:hAnsi="Arial" w:cs="Arial"/>
+          <w:szCs w:val="24"/>
+        </w:rPr>
+        <w:t>rd</w:t>
+      </w:r>
+      <w:r>
+        <w:rPr>
+          <w:rFonts w:ascii="Arial" w:eastAsia="Arial" w:hAnsi="Arial" w:cs="Arial"/>
+          <w:spacing w:val="3"/>
+          <w:szCs w:val="24"/>
+        </w:rPr>
+        <w:t>o</w:t>
+      </w:r>
+      <w:r>
+        <w:rPr>
+          <w:rFonts w:ascii="Arial" w:eastAsia="Arial" w:hAnsi="Arial" w:cs="Arial"/>
+          <w:szCs w:val="24"/>
+        </w:rPr>
+        <w:t>,</w:t>
+      </w:r>
+      <w:r>
+        <w:rPr>
+          <w:rFonts w:ascii="Arial" w:eastAsia="Arial" w:hAnsi="Arial" w:cs="Arial"/>
+          <w:spacing w:val="-1"/>
+          <w:szCs w:val="24"/>
+        </w:rPr>
+        <w:t xml:space="preserve"> </w:t>
+      </w:r>
+      <w:r>
+        <w:rPr>
+          <w:rFonts w:ascii="Arial" w:eastAsia="Arial" w:hAnsi="Arial" w:cs="Arial"/>
+          <w:spacing w:val="1"/>
+          <w:szCs w:val="24"/>
+        </w:rPr>
+        <w:t>3</w:t>
+      </w:r>
+      <w:r>
+        <w:rPr>
+          <w:rFonts w:ascii="Arial" w:eastAsia="Arial" w:hAnsi="Arial" w:cs="Arial"/>
+          <w:spacing w:val="-1"/>
+          <w:szCs w:val="24"/>
+        </w:rPr>
+        <w:t>.</w:t>
+      </w:r>
+      <w:r>
+        <w:rPr>
+          <w:rFonts w:ascii="Arial" w:eastAsia="Arial" w:hAnsi="Arial" w:cs="Arial"/>
+          <w:szCs w:val="24"/>
+        </w:rPr>
+        <w:t>0</w:t>
+      </w:r>
+      <w:r>
+        <w:rPr>
+          <w:rFonts w:ascii="Arial" w:eastAsia="Arial" w:hAnsi="Arial" w:cs="Arial"/>
+          <w:spacing w:val="1"/>
+          <w:szCs w:val="24"/>
+        </w:rPr>
+        <w:t xml:space="preserve"> </w:t>
+      </w:r>
+      <w:r>
+        <w:rPr>
+          <w:rFonts w:ascii="Arial" w:eastAsia="Arial" w:hAnsi="Arial" w:cs="Arial"/>
+          <w:szCs w:val="24"/>
+        </w:rPr>
+        <w:t>cm</w:t>
+      </w:r>
+      <w:r>
+        <w:rPr>
+          <w:rFonts w:ascii="Arial" w:eastAsia="Arial" w:hAnsi="Arial" w:cs="Arial"/>
+          <w:spacing w:val="3"/>
+          <w:szCs w:val="24"/>
+        </w:rPr>
+        <w:t xml:space="preserve"> </w:t>
+      </w:r>
+      <w:r>
+        <w:rPr>
+          <w:rFonts w:ascii="Arial" w:eastAsia="Arial" w:hAnsi="Arial" w:cs="Arial"/>
+          <w:szCs w:val="24"/>
+        </w:rPr>
+        <w:t>s</w:t>
+      </w:r>
+      <w:r>
+        <w:rPr>
+          <w:rFonts w:ascii="Arial" w:eastAsia="Arial" w:hAnsi="Arial" w:cs="Arial"/>
+          <w:spacing w:val="1"/>
+          <w:szCs w:val="24"/>
+        </w:rPr>
+        <w:t>u</w:t>
+      </w:r>
+      <w:r>
+        <w:rPr>
+          <w:rFonts w:ascii="Arial" w:eastAsia="Arial" w:hAnsi="Arial" w:cs="Arial"/>
+          <w:szCs w:val="24"/>
+        </w:rPr>
+        <w:t>p</w:t>
+      </w:r>
+      <w:r>
+        <w:rPr>
+          <w:rFonts w:ascii="Arial" w:eastAsia="Arial" w:hAnsi="Arial" w:cs="Arial"/>
+          <w:spacing w:val="1"/>
+          <w:szCs w:val="24"/>
+        </w:rPr>
+        <w:t>e</w:t>
+      </w:r>
+      <w:r>
+        <w:rPr>
+          <w:rFonts w:ascii="Arial" w:eastAsia="Arial" w:hAnsi="Arial" w:cs="Arial"/>
+          <w:szCs w:val="24"/>
+        </w:rPr>
+        <w:t>r</w:t>
+      </w:r>
+      <w:r>
+        <w:rPr>
+          <w:rFonts w:ascii="Arial" w:eastAsia="Arial" w:hAnsi="Arial" w:cs="Arial"/>
+          <w:spacing w:val="1"/>
+          <w:szCs w:val="24"/>
+        </w:rPr>
+        <w:t>i</w:t>
+      </w:r>
+      <w:r>
+        <w:rPr>
+          <w:rFonts w:ascii="Arial" w:eastAsia="Arial" w:hAnsi="Arial" w:cs="Arial"/>
+          <w:spacing w:val="3"/>
+          <w:szCs w:val="24"/>
+        </w:rPr>
+        <w:t>o</w:t>
+      </w:r>
+      <w:r>
+        <w:rPr>
+          <w:rFonts w:ascii="Arial" w:eastAsia="Arial" w:hAnsi="Arial" w:cs="Arial"/>
+          <w:szCs w:val="24"/>
+        </w:rPr>
+        <w:t>r</w:t>
+      </w:r>
+      <w:r>
+        <w:rPr>
+          <w:rFonts w:ascii="Arial" w:eastAsia="Arial" w:hAnsi="Arial" w:cs="Arial"/>
+          <w:spacing w:val="1"/>
+          <w:szCs w:val="24"/>
+        </w:rPr>
+        <w:t xml:space="preserve"> </w:t>
+      </w:r>
+      <w:r>
+        <w:rPr>
+          <w:rFonts w:ascii="Arial" w:eastAsia="Arial" w:hAnsi="Arial" w:cs="Arial"/>
+          <w:szCs w:val="24"/>
+        </w:rPr>
+        <w:t xml:space="preserve">y </w:t>
+      </w:r>
+      <w:r>
+        <w:rPr>
+          <w:rFonts w:ascii="Arial" w:eastAsia="Arial" w:hAnsi="Arial" w:cs="Arial"/>
+          <w:spacing w:val="3"/>
+          <w:szCs w:val="24"/>
+        </w:rPr>
+        <w:t>2</w:t>
+      </w:r>
+      <w:r>
+        <w:rPr>
+          <w:rFonts w:ascii="Arial" w:eastAsia="Arial" w:hAnsi="Arial" w:cs="Arial"/>
+          <w:spacing w:val="-1"/>
+          <w:szCs w:val="24"/>
+        </w:rPr>
+        <w:t>.</w:t>
+      </w:r>
+      <w:r>
+        <w:rPr>
+          <w:rFonts w:ascii="Arial" w:eastAsia="Arial" w:hAnsi="Arial" w:cs="Arial"/>
+          <w:szCs w:val="24"/>
+        </w:rPr>
+        <w:t>5</w:t>
+      </w:r>
+      <w:r>
+        <w:rPr>
+          <w:rFonts w:ascii="Arial" w:eastAsia="Arial" w:hAnsi="Arial" w:cs="Arial"/>
+          <w:spacing w:val="1"/>
+          <w:szCs w:val="24"/>
+        </w:rPr>
+        <w:t xml:space="preserve"> </w:t>
+      </w:r>
+      <w:r>
+        <w:rPr>
+          <w:rFonts w:ascii="Arial" w:eastAsia="Arial" w:hAnsi="Arial" w:cs="Arial"/>
+          <w:szCs w:val="24"/>
+        </w:rPr>
+        <w:t>cm</w:t>
+      </w:r>
+      <w:r>
+        <w:rPr>
+          <w:rFonts w:ascii="Arial" w:eastAsia="Arial" w:hAnsi="Arial" w:cs="Arial"/>
+          <w:spacing w:val="5"/>
+          <w:szCs w:val="24"/>
+        </w:rPr>
+        <w:t xml:space="preserve"> </w:t>
+      </w:r>
+      <w:r>
+        <w:rPr>
+          <w:rFonts w:ascii="Arial" w:eastAsia="Arial" w:hAnsi="Arial" w:cs="Arial"/>
+          <w:spacing w:val="-1"/>
+          <w:szCs w:val="24"/>
+        </w:rPr>
+        <w:t>i</w:t>
+      </w:r>
+      <w:r>
+        <w:rPr>
+          <w:rFonts w:ascii="Arial" w:eastAsia="Arial" w:hAnsi="Arial" w:cs="Arial"/>
+          <w:spacing w:val="1"/>
+          <w:szCs w:val="24"/>
+        </w:rPr>
+        <w:t>n</w:t>
+      </w:r>
+      <w:r>
+        <w:rPr>
+          <w:rFonts w:ascii="Arial" w:eastAsia="Arial" w:hAnsi="Arial" w:cs="Arial"/>
+          <w:spacing w:val="5"/>
+          <w:szCs w:val="24"/>
+        </w:rPr>
+        <w:t>f</w:t>
+      </w:r>
+      <w:r>
+        <w:rPr>
+          <w:rFonts w:ascii="Arial" w:eastAsia="Arial" w:hAnsi="Arial" w:cs="Arial"/>
+          <w:spacing w:val="3"/>
+          <w:szCs w:val="24"/>
+        </w:rPr>
+        <w:t>e</w:t>
+      </w:r>
+      <w:r>
+        <w:rPr>
+          <w:rFonts w:ascii="Arial" w:eastAsia="Arial" w:hAnsi="Arial" w:cs="Arial"/>
+          <w:szCs w:val="24"/>
+        </w:rPr>
+        <w:t>r</w:t>
+      </w:r>
+      <w:r>
+        <w:rPr>
+          <w:rFonts w:ascii="Arial" w:eastAsia="Arial" w:hAnsi="Arial" w:cs="Arial"/>
+          <w:spacing w:val="-1"/>
+          <w:szCs w:val="24"/>
+        </w:rPr>
+        <w:t>i</w:t>
+      </w:r>
+      <w:r>
+        <w:rPr>
+          <w:rFonts w:ascii="Arial" w:eastAsia="Arial" w:hAnsi="Arial" w:cs="Arial"/>
+          <w:spacing w:val="3"/>
+          <w:szCs w:val="24"/>
+        </w:rPr>
+        <w:t>o</w:t>
+      </w:r>
+      <w:r>
+        <w:rPr>
+          <w:rFonts w:ascii="Arial" w:eastAsia="Arial" w:hAnsi="Arial" w:cs="Arial"/>
+          <w:spacing w:val="-4"/>
+          <w:szCs w:val="24"/>
+        </w:rPr>
+        <w:t>r</w:t>
+      </w:r>
+      <w:r>
+        <w:rPr>
+          <w:rFonts w:ascii="Arial" w:eastAsia="Arial" w:hAnsi="Arial" w:cs="Arial"/>
+          <w:szCs w:val="24"/>
+        </w:rPr>
+        <w:t>.</w:t>
+      </w:r>
     </w:p>
     <w:p>
       <w:pPr>
@@ -420,12 +1599,17 @@
           <w:szCs w:val="24"/>
         </w:rPr>
       </w:pPr>
-    </w:p>
-    <w:p>
-      <w:pPr>
-        <w:tabs>
-          <w:tab w:val="left" w:pos="6601"/>
-        </w:tabs>
+      <w:r>
+        <w:rPr>
+          <w:rFonts w:ascii="Arial" w:hAnsi="Arial" w:cs="Arial"/>
+          <w:b/>
+          <w:szCs w:val="24"/>
+        </w:rPr>
+        <w:tab/>
+      </w:r>
+    </w:p>
+    <w:p>
+      <w:pPr>
         <w:spacing w:after="0" w:line="240" w:lineRule="auto"/>
         <w:rPr>
           <w:rFonts w:ascii="Arial" w:hAnsi="Arial" w:cs="Arial"/>
@@ -439,7 +1623,7 @@
           <w:b/>
           <w:szCs w:val="24"/>
         </w:rPr>
-        <w:tab/>
+        <w:t>2. Metodología o desarrollo</w:t>
       </w:r>
     </w:p>
     <w:p>
@@ -447,6 +1631,969 @@
         <w:spacing w:after="0" w:line="240" w:lineRule="auto"/>
         <w:rPr>
           <w:rFonts w:ascii="Arial" w:hAnsi="Arial" w:cs="Arial"/>
+          <w:i/>
+          <w:szCs w:val="24"/>
+        </w:rPr>
+      </w:pPr>
+    </w:p>
+    <w:p>
+      <w:pPr>
+        <w:spacing w:after="0" w:line="240" w:lineRule="auto"/>
+        <w:ind w:right="-93"/>
+        <w:jc w:val="both"/>
+        <w:rPr>
+          <w:rFonts w:ascii="Arial" w:eastAsia="Arial" w:hAnsi="Arial" w:cs="Arial"/>
+          <w:spacing w:val="9"/>
+          <w:szCs w:val="24"/>
+        </w:rPr>
+      </w:pPr>
+      <w:r>
+        <w:rPr>
+          <w:rFonts w:ascii="Arial" w:eastAsia="Arial" w:hAnsi="Arial" w:cs="Arial"/>
+          <w:szCs w:val="24"/>
+        </w:rPr>
+        <w:t>Títulos y s</w:t>
+      </w:r>
+      <w:r>
+        <w:rPr>
+          <w:rFonts w:ascii="Arial" w:eastAsia="Arial" w:hAnsi="Arial" w:cs="Arial"/>
+          <w:szCs w:val="24"/>
+        </w:rPr>
+        <w:t>u</w:t>
+      </w:r>
+      <w:r>
+        <w:rPr>
+          <w:rFonts w:ascii="Arial" w:eastAsia="Arial" w:hAnsi="Arial" w:cs="Arial"/>
+          <w:spacing w:val="3"/>
+          <w:szCs w:val="24"/>
+        </w:rPr>
+        <w:t>b</w:t>
+      </w:r>
+      <w:r>
+        <w:rPr>
+          <w:rFonts w:ascii="Arial" w:eastAsia="Arial" w:hAnsi="Arial" w:cs="Arial"/>
+          <w:spacing w:val="-1"/>
+          <w:szCs w:val="24"/>
+        </w:rPr>
+        <w:t>t</w:t>
+      </w:r>
+      <w:r>
+        <w:rPr>
+          <w:rFonts w:ascii="Arial" w:eastAsia="Arial" w:hAnsi="Arial" w:cs="Arial"/>
+          <w:spacing w:val="1"/>
+          <w:szCs w:val="24"/>
+        </w:rPr>
+        <w:t>í</w:t>
+      </w:r>
+      <w:r>
+        <w:rPr>
+          <w:rFonts w:ascii="Arial" w:eastAsia="Arial" w:hAnsi="Arial" w:cs="Arial"/>
+          <w:spacing w:val="-1"/>
+          <w:szCs w:val="24"/>
+        </w:rPr>
+        <w:t>t</w:t>
+      </w:r>
+      <w:r>
+        <w:rPr>
+          <w:rFonts w:ascii="Arial" w:eastAsia="Arial" w:hAnsi="Arial" w:cs="Arial"/>
+          <w:spacing w:val="3"/>
+          <w:szCs w:val="24"/>
+        </w:rPr>
+        <w:t>u</w:t>
+      </w:r>
+      <w:r>
+        <w:rPr>
+          <w:rFonts w:ascii="Arial" w:eastAsia="Arial" w:hAnsi="Arial" w:cs="Arial"/>
+          <w:spacing w:val="-1"/>
+          <w:szCs w:val="24"/>
+        </w:rPr>
+        <w:t>l</w:t>
+      </w:r>
+      <w:r>
+        <w:rPr>
+          <w:rFonts w:ascii="Arial" w:eastAsia="Arial" w:hAnsi="Arial" w:cs="Arial"/>
+          <w:szCs w:val="24"/>
+        </w:rPr>
+        <w:t>os</w:t>
+      </w:r>
+      <w:r>
+        <w:rPr>
+          <w:rFonts w:ascii="Arial" w:eastAsia="Arial" w:hAnsi="Arial" w:cs="Arial"/>
+          <w:szCs w:val="24"/>
+        </w:rPr>
+        <w:t xml:space="preserve"> numerados, en negrita,</w:t>
+      </w:r>
+      <w:r>
+        <w:rPr>
+          <w:rFonts w:ascii="Arial" w:eastAsia="Arial" w:hAnsi="Arial" w:cs="Arial"/>
+          <w:szCs w:val="24"/>
+        </w:rPr>
+        <w:t xml:space="preserve"> </w:t>
+      </w:r>
+      <w:r>
+        <w:rPr>
+          <w:rFonts w:ascii="Arial" w:eastAsia="Arial" w:hAnsi="Arial" w:cs="Arial"/>
+          <w:spacing w:val="1"/>
+          <w:szCs w:val="24"/>
+        </w:rPr>
+        <w:t>a</w:t>
+      </w:r>
+      <w:r>
+        <w:rPr>
+          <w:rFonts w:ascii="Arial" w:eastAsia="Arial" w:hAnsi="Arial" w:cs="Arial"/>
+          <w:szCs w:val="24"/>
+        </w:rPr>
+        <w:t>l</w:t>
+      </w:r>
+      <w:r>
+        <w:rPr>
+          <w:rFonts w:ascii="Arial" w:eastAsia="Arial" w:hAnsi="Arial" w:cs="Arial"/>
+          <w:spacing w:val="1"/>
+          <w:szCs w:val="24"/>
+        </w:rPr>
+        <w:t>in</w:t>
+      </w:r>
+      <w:r>
+        <w:rPr>
+          <w:rFonts w:ascii="Arial" w:eastAsia="Arial" w:hAnsi="Arial" w:cs="Arial"/>
+          <w:spacing w:val="5"/>
+          <w:szCs w:val="24"/>
+        </w:rPr>
+        <w:t>e</w:t>
+      </w:r>
+      <w:r>
+        <w:rPr>
+          <w:rFonts w:ascii="Arial" w:eastAsia="Arial" w:hAnsi="Arial" w:cs="Arial"/>
+          <w:szCs w:val="24"/>
+        </w:rPr>
+        <w:t>a</w:t>
+      </w:r>
+      <w:r>
+        <w:rPr>
+          <w:rFonts w:ascii="Arial" w:eastAsia="Arial" w:hAnsi="Arial" w:cs="Arial"/>
+          <w:spacing w:val="1"/>
+          <w:szCs w:val="24"/>
+        </w:rPr>
+        <w:t>d</w:t>
+      </w:r>
+      <w:r>
+        <w:rPr>
+          <w:rFonts w:ascii="Arial" w:eastAsia="Arial" w:hAnsi="Arial" w:cs="Arial"/>
+          <w:spacing w:val="3"/>
+          <w:szCs w:val="24"/>
+        </w:rPr>
+        <w:t>o</w:t>
+      </w:r>
+      <w:r>
+        <w:rPr>
+          <w:rFonts w:ascii="Arial" w:eastAsia="Arial" w:hAnsi="Arial" w:cs="Arial"/>
+          <w:szCs w:val="24"/>
+        </w:rPr>
+        <w:t>s</w:t>
+      </w:r>
+      <w:r>
+        <w:rPr>
+          <w:rFonts w:ascii="Arial" w:eastAsia="Arial" w:hAnsi="Arial" w:cs="Arial"/>
+          <w:spacing w:val="7"/>
+          <w:szCs w:val="24"/>
+        </w:rPr>
+        <w:t xml:space="preserve"> </w:t>
+      </w:r>
+      <w:r>
+        <w:rPr>
+          <w:rFonts w:ascii="Arial" w:eastAsia="Arial" w:hAnsi="Arial" w:cs="Arial"/>
+          <w:szCs w:val="24"/>
+        </w:rPr>
+        <w:t>a la</w:t>
+      </w:r>
+      <w:r>
+        <w:rPr>
+          <w:rFonts w:ascii="Arial" w:eastAsia="Arial" w:hAnsi="Arial" w:cs="Arial"/>
+          <w:spacing w:val="17"/>
+          <w:szCs w:val="24"/>
+        </w:rPr>
+        <w:t xml:space="preserve"> </w:t>
+      </w:r>
+      <w:r>
+        <w:rPr>
+          <w:rFonts w:ascii="Arial" w:eastAsia="Arial" w:hAnsi="Arial" w:cs="Arial"/>
+          <w:spacing w:val="-1"/>
+          <w:szCs w:val="24"/>
+        </w:rPr>
+        <w:t>i</w:t>
+      </w:r>
+      <w:r>
+        <w:rPr>
+          <w:rFonts w:ascii="Arial" w:eastAsia="Arial" w:hAnsi="Arial" w:cs="Arial"/>
+          <w:szCs w:val="24"/>
+        </w:rPr>
+        <w:t>z</w:t>
+      </w:r>
+      <w:r>
+        <w:rPr>
+          <w:rFonts w:ascii="Arial" w:eastAsia="Arial" w:hAnsi="Arial" w:cs="Arial"/>
+          <w:spacing w:val="1"/>
+          <w:szCs w:val="24"/>
+        </w:rPr>
+        <w:t>q</w:t>
+      </w:r>
+      <w:r>
+        <w:rPr>
+          <w:rFonts w:ascii="Arial" w:eastAsia="Arial" w:hAnsi="Arial" w:cs="Arial"/>
+          <w:spacing w:val="3"/>
+          <w:szCs w:val="24"/>
+        </w:rPr>
+        <w:t>u</w:t>
+      </w:r>
+      <w:r>
+        <w:rPr>
+          <w:rFonts w:ascii="Arial" w:eastAsia="Arial" w:hAnsi="Arial" w:cs="Arial"/>
+          <w:spacing w:val="1"/>
+          <w:szCs w:val="24"/>
+        </w:rPr>
+        <w:t>i</w:t>
+      </w:r>
+      <w:r>
+        <w:rPr>
+          <w:rFonts w:ascii="Arial" w:eastAsia="Arial" w:hAnsi="Arial" w:cs="Arial"/>
+          <w:spacing w:val="3"/>
+          <w:szCs w:val="24"/>
+        </w:rPr>
+        <w:t>e</w:t>
+      </w:r>
+      <w:r>
+        <w:rPr>
+          <w:rFonts w:ascii="Arial" w:eastAsia="Arial" w:hAnsi="Arial" w:cs="Arial"/>
+          <w:szCs w:val="24"/>
+        </w:rPr>
+        <w:t>rd</w:t>
+      </w:r>
+      <w:r>
+        <w:rPr>
+          <w:rFonts w:ascii="Arial" w:eastAsia="Arial" w:hAnsi="Arial" w:cs="Arial"/>
+          <w:spacing w:val="1"/>
+          <w:szCs w:val="24"/>
+        </w:rPr>
+        <w:t>a</w:t>
+      </w:r>
+      <w:r>
+        <w:rPr>
+          <w:rFonts w:ascii="Arial" w:eastAsia="Arial" w:hAnsi="Arial" w:cs="Arial"/>
+          <w:szCs w:val="24"/>
+        </w:rPr>
+        <w:t>, c</w:t>
+      </w:r>
+      <w:r>
+        <w:rPr>
+          <w:rFonts w:ascii="Arial" w:eastAsia="Arial" w:hAnsi="Arial" w:cs="Arial"/>
+          <w:spacing w:val="1"/>
+          <w:szCs w:val="24"/>
+        </w:rPr>
+        <w:t>o</w:t>
+      </w:r>
+      <w:r>
+        <w:rPr>
+          <w:rFonts w:ascii="Arial" w:eastAsia="Arial" w:hAnsi="Arial" w:cs="Arial"/>
+          <w:spacing w:val="4"/>
+          <w:szCs w:val="24"/>
+        </w:rPr>
+        <w:t>m</w:t>
+      </w:r>
+      <w:r>
+        <w:rPr>
+          <w:rFonts w:ascii="Arial" w:eastAsia="Arial" w:hAnsi="Arial" w:cs="Arial"/>
+          <w:szCs w:val="24"/>
+        </w:rPr>
+        <w:t>e</w:t>
+      </w:r>
+      <w:r>
+        <w:rPr>
+          <w:rFonts w:ascii="Arial" w:eastAsia="Arial" w:hAnsi="Arial" w:cs="Arial"/>
+          <w:spacing w:val="3"/>
+          <w:szCs w:val="24"/>
+        </w:rPr>
+        <w:t>n</w:t>
+      </w:r>
+      <w:r>
+        <w:rPr>
+          <w:rFonts w:ascii="Arial" w:eastAsia="Arial" w:hAnsi="Arial" w:cs="Arial"/>
+          <w:szCs w:val="24"/>
+        </w:rPr>
+        <w:t>zan</w:t>
+      </w:r>
+      <w:r>
+        <w:rPr>
+          <w:rFonts w:ascii="Arial" w:eastAsia="Arial" w:hAnsi="Arial" w:cs="Arial"/>
+          <w:spacing w:val="3"/>
+          <w:szCs w:val="24"/>
+        </w:rPr>
+        <w:t>d</w:t>
+      </w:r>
+      <w:r>
+        <w:rPr>
+          <w:rFonts w:ascii="Arial" w:eastAsia="Arial" w:hAnsi="Arial" w:cs="Arial"/>
+          <w:szCs w:val="24"/>
+        </w:rPr>
+        <w:t>o s</w:t>
+      </w:r>
+      <w:r>
+        <w:rPr>
+          <w:rFonts w:ascii="Arial" w:eastAsia="Arial" w:hAnsi="Arial" w:cs="Arial"/>
+          <w:spacing w:val="1"/>
+          <w:szCs w:val="24"/>
+        </w:rPr>
+        <w:t>ó</w:t>
+      </w:r>
+      <w:r>
+        <w:rPr>
+          <w:rFonts w:ascii="Arial" w:eastAsia="Arial" w:hAnsi="Arial" w:cs="Arial"/>
+          <w:szCs w:val="24"/>
+        </w:rPr>
+        <w:t>lo</w:t>
+      </w:r>
+      <w:r>
+        <w:rPr>
+          <w:rFonts w:ascii="Arial" w:eastAsia="Arial" w:hAnsi="Arial" w:cs="Arial"/>
+          <w:spacing w:val="17"/>
+          <w:szCs w:val="24"/>
+        </w:rPr>
+        <w:t xml:space="preserve"> </w:t>
+      </w:r>
+      <w:r>
+        <w:rPr>
+          <w:rFonts w:ascii="Arial" w:eastAsia="Arial" w:hAnsi="Arial" w:cs="Arial"/>
+          <w:szCs w:val="24"/>
+        </w:rPr>
+        <w:t>c</w:t>
+      </w:r>
+      <w:r>
+        <w:rPr>
+          <w:rFonts w:ascii="Arial" w:eastAsia="Arial" w:hAnsi="Arial" w:cs="Arial"/>
+          <w:spacing w:val="3"/>
+          <w:szCs w:val="24"/>
+        </w:rPr>
+        <w:t>o</w:t>
+      </w:r>
+      <w:r>
+        <w:rPr>
+          <w:rFonts w:ascii="Arial" w:eastAsia="Arial" w:hAnsi="Arial" w:cs="Arial"/>
+          <w:szCs w:val="24"/>
+        </w:rPr>
+        <w:t>n</w:t>
+      </w:r>
+      <w:r>
+        <w:rPr>
+          <w:rFonts w:ascii="Arial" w:eastAsia="Arial" w:hAnsi="Arial" w:cs="Arial"/>
+          <w:spacing w:val="11"/>
+          <w:szCs w:val="24"/>
+        </w:rPr>
+        <w:t xml:space="preserve"> </w:t>
+      </w:r>
+      <w:r>
+        <w:rPr>
+          <w:rFonts w:ascii="Arial" w:eastAsia="Arial" w:hAnsi="Arial" w:cs="Arial"/>
+          <w:spacing w:val="4"/>
+          <w:szCs w:val="24"/>
+        </w:rPr>
+        <w:t>m</w:t>
+      </w:r>
+      <w:r>
+        <w:rPr>
+          <w:rFonts w:ascii="Arial" w:eastAsia="Arial" w:hAnsi="Arial" w:cs="Arial"/>
+          <w:spacing w:val="1"/>
+          <w:szCs w:val="24"/>
+        </w:rPr>
+        <w:t>a</w:t>
+      </w:r>
+      <w:r>
+        <w:rPr>
+          <w:rFonts w:ascii="Arial" w:eastAsia="Arial" w:hAnsi="Arial" w:cs="Arial"/>
+          <w:szCs w:val="24"/>
+        </w:rPr>
+        <w:t>y</w:t>
+      </w:r>
+      <w:r>
+        <w:rPr>
+          <w:rFonts w:ascii="Arial" w:eastAsia="Arial" w:hAnsi="Arial" w:cs="Arial"/>
+          <w:spacing w:val="3"/>
+          <w:szCs w:val="24"/>
+        </w:rPr>
+        <w:t>ú</w:t>
+      </w:r>
+      <w:r>
+        <w:rPr>
+          <w:rFonts w:ascii="Arial" w:eastAsia="Arial" w:hAnsi="Arial" w:cs="Arial"/>
+          <w:szCs w:val="24"/>
+        </w:rPr>
+        <w:t>sc</w:t>
+      </w:r>
+      <w:r>
+        <w:rPr>
+          <w:rFonts w:ascii="Arial" w:eastAsia="Arial" w:hAnsi="Arial" w:cs="Arial"/>
+          <w:spacing w:val="1"/>
+          <w:szCs w:val="24"/>
+        </w:rPr>
+        <w:t>u</w:t>
+      </w:r>
+      <w:r>
+        <w:rPr>
+          <w:rFonts w:ascii="Arial" w:eastAsia="Arial" w:hAnsi="Arial" w:cs="Arial"/>
+          <w:szCs w:val="24"/>
+        </w:rPr>
+        <w:t>la la</w:t>
+      </w:r>
+      <w:r>
+        <w:rPr>
+          <w:rFonts w:ascii="Arial" w:eastAsia="Arial" w:hAnsi="Arial" w:cs="Arial"/>
+          <w:szCs w:val="24"/>
+        </w:rPr>
+        <w:t xml:space="preserve"> p</w:t>
+      </w:r>
+      <w:r>
+        <w:rPr>
+          <w:rFonts w:ascii="Arial" w:eastAsia="Arial" w:hAnsi="Arial" w:cs="Arial"/>
+          <w:szCs w:val="24"/>
+        </w:rPr>
+        <w:t>r</w:t>
+      </w:r>
+      <w:r>
+        <w:rPr>
+          <w:rFonts w:ascii="Arial" w:eastAsia="Arial" w:hAnsi="Arial" w:cs="Arial"/>
+          <w:spacing w:val="-1"/>
+          <w:szCs w:val="24"/>
+        </w:rPr>
+        <w:t>i</w:t>
+      </w:r>
+      <w:r>
+        <w:rPr>
+          <w:rFonts w:ascii="Arial" w:eastAsia="Arial" w:hAnsi="Arial" w:cs="Arial"/>
+          <w:spacing w:val="4"/>
+          <w:szCs w:val="24"/>
+        </w:rPr>
+        <w:t>m</w:t>
+      </w:r>
+      <w:r>
+        <w:rPr>
+          <w:rFonts w:ascii="Arial" w:eastAsia="Arial" w:hAnsi="Arial" w:cs="Arial"/>
+          <w:spacing w:val="3"/>
+          <w:szCs w:val="24"/>
+        </w:rPr>
+        <w:t>e</w:t>
+      </w:r>
+      <w:r>
+        <w:rPr>
+          <w:rFonts w:ascii="Arial" w:eastAsia="Arial" w:hAnsi="Arial" w:cs="Arial"/>
+          <w:szCs w:val="24"/>
+        </w:rPr>
+        <w:t>r</w:t>
+      </w:r>
+      <w:r>
+        <w:rPr>
+          <w:rFonts w:ascii="Arial" w:eastAsia="Arial" w:hAnsi="Arial" w:cs="Arial"/>
+          <w:szCs w:val="24"/>
+        </w:rPr>
+        <w:t>a</w:t>
+      </w:r>
+      <w:r>
+        <w:rPr>
+          <w:rFonts w:ascii="Arial" w:eastAsia="Arial" w:hAnsi="Arial" w:cs="Arial"/>
+          <w:spacing w:val="-1"/>
+          <w:szCs w:val="24"/>
+        </w:rPr>
+        <w:t xml:space="preserve"> </w:t>
+      </w:r>
+      <w:r>
+        <w:rPr>
+          <w:rFonts w:ascii="Arial" w:eastAsia="Arial" w:hAnsi="Arial" w:cs="Arial"/>
+          <w:spacing w:val="1"/>
+          <w:szCs w:val="24"/>
+        </w:rPr>
+        <w:t>le</w:t>
+      </w:r>
+      <w:r>
+        <w:rPr>
+          <w:rFonts w:ascii="Arial" w:eastAsia="Arial" w:hAnsi="Arial" w:cs="Arial"/>
+          <w:spacing w:val="-1"/>
+          <w:szCs w:val="24"/>
+        </w:rPr>
+        <w:t>t</w:t>
+      </w:r>
+      <w:r>
+        <w:rPr>
+          <w:rFonts w:ascii="Arial" w:eastAsia="Arial" w:hAnsi="Arial" w:cs="Arial"/>
+          <w:szCs w:val="24"/>
+        </w:rPr>
+        <w:t>ra y co</w:t>
+      </w:r>
+      <w:r>
+        <w:rPr>
+          <w:rFonts w:ascii="Arial" w:eastAsia="Arial" w:hAnsi="Arial" w:cs="Arial"/>
+          <w:spacing w:val="3"/>
+          <w:szCs w:val="24"/>
+        </w:rPr>
+        <w:t>n</w:t>
+      </w:r>
+      <w:r>
+        <w:rPr>
+          <w:rFonts w:ascii="Arial" w:eastAsia="Arial" w:hAnsi="Arial" w:cs="Arial"/>
+          <w:spacing w:val="-1"/>
+          <w:szCs w:val="24"/>
+        </w:rPr>
+        <w:t>t</w:t>
+      </w:r>
+      <w:r>
+        <w:rPr>
+          <w:rFonts w:ascii="Arial" w:eastAsia="Arial" w:hAnsi="Arial" w:cs="Arial"/>
+          <w:spacing w:val="1"/>
+          <w:szCs w:val="24"/>
+        </w:rPr>
+        <w:t>i</w:t>
+      </w:r>
+      <w:r>
+        <w:rPr>
+          <w:rFonts w:ascii="Arial" w:eastAsia="Arial" w:hAnsi="Arial" w:cs="Arial"/>
+          <w:szCs w:val="24"/>
+        </w:rPr>
+        <w:t>n</w:t>
+      </w:r>
+      <w:r>
+        <w:rPr>
+          <w:rFonts w:ascii="Arial" w:eastAsia="Arial" w:hAnsi="Arial" w:cs="Arial"/>
+          <w:spacing w:val="1"/>
+          <w:szCs w:val="24"/>
+        </w:rPr>
+        <w:t>u</w:t>
+      </w:r>
+      <w:r>
+        <w:rPr>
+          <w:rFonts w:ascii="Arial" w:eastAsia="Arial" w:hAnsi="Arial" w:cs="Arial"/>
+          <w:spacing w:val="5"/>
+          <w:szCs w:val="24"/>
+        </w:rPr>
+        <w:t>a</w:t>
+      </w:r>
+      <w:r>
+        <w:rPr>
+          <w:rFonts w:ascii="Arial" w:eastAsia="Arial" w:hAnsi="Arial" w:cs="Arial"/>
+          <w:spacing w:val="1"/>
+          <w:szCs w:val="24"/>
+        </w:rPr>
+        <w:t>n</w:t>
+      </w:r>
+      <w:r>
+        <w:rPr>
+          <w:rFonts w:ascii="Arial" w:eastAsia="Arial" w:hAnsi="Arial" w:cs="Arial"/>
+          <w:spacing w:val="3"/>
+          <w:szCs w:val="24"/>
+        </w:rPr>
+        <w:t>d</w:t>
+      </w:r>
+      <w:r>
+        <w:rPr>
+          <w:rFonts w:ascii="Arial" w:eastAsia="Arial" w:hAnsi="Arial" w:cs="Arial"/>
+          <w:szCs w:val="24"/>
+        </w:rPr>
+        <w:t>o</w:t>
+      </w:r>
+      <w:r>
+        <w:rPr>
+          <w:rFonts w:ascii="Arial" w:eastAsia="Arial" w:hAnsi="Arial" w:cs="Arial"/>
+          <w:spacing w:val="1"/>
+          <w:szCs w:val="24"/>
+        </w:rPr>
+        <w:t xml:space="preserve"> </w:t>
+      </w:r>
+      <w:r>
+        <w:rPr>
+          <w:rFonts w:ascii="Arial" w:eastAsia="Arial" w:hAnsi="Arial" w:cs="Arial"/>
+          <w:szCs w:val="24"/>
+        </w:rPr>
+        <w:t>c</w:t>
+      </w:r>
+      <w:r>
+        <w:rPr>
+          <w:rFonts w:ascii="Arial" w:eastAsia="Arial" w:hAnsi="Arial" w:cs="Arial"/>
+          <w:spacing w:val="1"/>
+          <w:szCs w:val="24"/>
+        </w:rPr>
+        <w:t>o</w:t>
+      </w:r>
+      <w:r>
+        <w:rPr>
+          <w:rFonts w:ascii="Arial" w:eastAsia="Arial" w:hAnsi="Arial" w:cs="Arial"/>
+          <w:szCs w:val="24"/>
+        </w:rPr>
+        <w:t>n</w:t>
+      </w:r>
+      <w:r>
+        <w:rPr>
+          <w:rFonts w:ascii="Arial" w:eastAsia="Arial" w:hAnsi="Arial" w:cs="Arial"/>
+          <w:spacing w:val="2"/>
+          <w:szCs w:val="24"/>
+        </w:rPr>
+        <w:t xml:space="preserve"> </w:t>
+      </w:r>
+      <w:r>
+        <w:rPr>
+          <w:rFonts w:ascii="Arial" w:eastAsia="Arial" w:hAnsi="Arial" w:cs="Arial"/>
+          <w:spacing w:val="6"/>
+          <w:szCs w:val="24"/>
+        </w:rPr>
+        <w:t>m</w:t>
+      </w:r>
+      <w:r>
+        <w:rPr>
+          <w:rFonts w:ascii="Arial" w:eastAsia="Arial" w:hAnsi="Arial" w:cs="Arial"/>
+          <w:spacing w:val="1"/>
+          <w:szCs w:val="24"/>
+        </w:rPr>
+        <w:t>i</w:t>
+      </w:r>
+      <w:r>
+        <w:rPr>
+          <w:rFonts w:ascii="Arial" w:eastAsia="Arial" w:hAnsi="Arial" w:cs="Arial"/>
+          <w:szCs w:val="24"/>
+        </w:rPr>
+        <w:t>n</w:t>
+      </w:r>
+      <w:r>
+        <w:rPr>
+          <w:rFonts w:ascii="Arial" w:eastAsia="Arial" w:hAnsi="Arial" w:cs="Arial"/>
+          <w:spacing w:val="1"/>
+          <w:szCs w:val="24"/>
+        </w:rPr>
+        <w:t>ú</w:t>
+      </w:r>
+      <w:r>
+        <w:rPr>
+          <w:rFonts w:ascii="Arial" w:eastAsia="Arial" w:hAnsi="Arial" w:cs="Arial"/>
+          <w:szCs w:val="24"/>
+        </w:rPr>
+        <w:t>sc</w:t>
+      </w:r>
+      <w:r>
+        <w:rPr>
+          <w:rFonts w:ascii="Arial" w:eastAsia="Arial" w:hAnsi="Arial" w:cs="Arial"/>
+          <w:spacing w:val="3"/>
+          <w:szCs w:val="24"/>
+        </w:rPr>
+        <w:t>u</w:t>
+      </w:r>
+      <w:r>
+        <w:rPr>
+          <w:rFonts w:ascii="Arial" w:eastAsia="Arial" w:hAnsi="Arial" w:cs="Arial"/>
+          <w:spacing w:val="-1"/>
+          <w:szCs w:val="24"/>
+        </w:rPr>
+        <w:t>l</w:t>
+      </w:r>
+      <w:r>
+        <w:rPr>
+          <w:rFonts w:ascii="Arial" w:eastAsia="Arial" w:hAnsi="Arial" w:cs="Arial"/>
+          <w:szCs w:val="24"/>
+        </w:rPr>
+        <w:t>as.</w:t>
+      </w:r>
+      <w:r>
+        <w:rPr>
+          <w:rFonts w:ascii="Arial" w:eastAsia="Arial" w:hAnsi="Arial" w:cs="Arial"/>
+          <w:szCs w:val="24"/>
+        </w:rPr>
+        <w:t xml:space="preserve"> D</w:t>
+      </w:r>
+      <w:r>
+        <w:rPr>
+          <w:rFonts w:ascii="Arial" w:eastAsia="Arial" w:hAnsi="Arial" w:cs="Arial"/>
+          <w:spacing w:val="5"/>
+          <w:szCs w:val="24"/>
+        </w:rPr>
+        <w:t>e</w:t>
+      </w:r>
+      <w:r>
+        <w:rPr>
+          <w:rFonts w:ascii="Arial" w:eastAsia="Arial" w:hAnsi="Arial" w:cs="Arial"/>
+          <w:spacing w:val="-1"/>
+          <w:szCs w:val="24"/>
+        </w:rPr>
+        <w:t>j</w:t>
+      </w:r>
+      <w:r>
+        <w:rPr>
+          <w:rFonts w:ascii="Arial" w:eastAsia="Arial" w:hAnsi="Arial" w:cs="Arial"/>
+          <w:spacing w:val="1"/>
+          <w:szCs w:val="24"/>
+        </w:rPr>
+        <w:t>a</w:t>
+      </w:r>
+      <w:r>
+        <w:rPr>
+          <w:rFonts w:ascii="Arial" w:eastAsia="Arial" w:hAnsi="Arial" w:cs="Arial"/>
+          <w:spacing w:val="3"/>
+          <w:szCs w:val="24"/>
+        </w:rPr>
+        <w:t>n</w:t>
+      </w:r>
+      <w:r>
+        <w:rPr>
+          <w:rFonts w:ascii="Arial" w:eastAsia="Arial" w:hAnsi="Arial" w:cs="Arial"/>
+          <w:spacing w:val="1"/>
+          <w:szCs w:val="24"/>
+        </w:rPr>
+        <w:t>d</w:t>
+      </w:r>
+      <w:r>
+        <w:rPr>
+          <w:rFonts w:ascii="Arial" w:eastAsia="Arial" w:hAnsi="Arial" w:cs="Arial"/>
+          <w:szCs w:val="24"/>
+        </w:rPr>
+        <w:t>o</w:t>
+      </w:r>
+      <w:r>
+        <w:rPr>
+          <w:rFonts w:ascii="Arial" w:eastAsia="Arial" w:hAnsi="Arial" w:cs="Arial"/>
+          <w:spacing w:val="25"/>
+          <w:szCs w:val="24"/>
+        </w:rPr>
+        <w:t xml:space="preserve"> </w:t>
+      </w:r>
+      <w:r>
+        <w:rPr>
+          <w:rFonts w:ascii="Arial" w:eastAsia="Arial" w:hAnsi="Arial" w:cs="Arial"/>
+          <w:spacing w:val="3"/>
+          <w:szCs w:val="24"/>
+        </w:rPr>
+        <w:t>u</w:t>
+      </w:r>
+      <w:r>
+        <w:rPr>
+          <w:rFonts w:ascii="Arial" w:eastAsia="Arial" w:hAnsi="Arial" w:cs="Arial"/>
+          <w:szCs w:val="24"/>
+        </w:rPr>
+        <w:t>n</w:t>
+      </w:r>
+      <w:r>
+        <w:rPr>
+          <w:rFonts w:ascii="Arial" w:eastAsia="Arial" w:hAnsi="Arial" w:cs="Arial"/>
+          <w:spacing w:val="19"/>
+          <w:szCs w:val="24"/>
+        </w:rPr>
+        <w:t xml:space="preserve"> </w:t>
+      </w:r>
+      <w:r>
+        <w:rPr>
+          <w:rFonts w:ascii="Arial" w:eastAsia="Arial" w:hAnsi="Arial" w:cs="Arial"/>
+          <w:spacing w:val="1"/>
+          <w:szCs w:val="24"/>
+        </w:rPr>
+        <w:t>e</w:t>
+      </w:r>
+      <w:r>
+        <w:rPr>
+          <w:rFonts w:ascii="Arial" w:eastAsia="Arial" w:hAnsi="Arial" w:cs="Arial"/>
+          <w:szCs w:val="24"/>
+        </w:rPr>
+        <w:t>sp</w:t>
+      </w:r>
+      <w:r>
+        <w:rPr>
+          <w:rFonts w:ascii="Arial" w:eastAsia="Arial" w:hAnsi="Arial" w:cs="Arial"/>
+          <w:spacing w:val="1"/>
+          <w:szCs w:val="24"/>
+        </w:rPr>
+        <w:t>a</w:t>
+      </w:r>
+      <w:r>
+        <w:rPr>
+          <w:rFonts w:ascii="Arial" w:eastAsia="Arial" w:hAnsi="Arial" w:cs="Arial"/>
+          <w:szCs w:val="24"/>
+        </w:rPr>
+        <w:t>cio e</w:t>
+      </w:r>
+      <w:r>
+        <w:rPr>
+          <w:rFonts w:ascii="Arial" w:eastAsia="Arial" w:hAnsi="Arial" w:cs="Arial"/>
+          <w:spacing w:val="3"/>
+          <w:szCs w:val="24"/>
+        </w:rPr>
+        <w:t>n</w:t>
+      </w:r>
+      <w:r>
+        <w:rPr>
+          <w:rFonts w:ascii="Arial" w:eastAsia="Arial" w:hAnsi="Arial" w:cs="Arial"/>
+          <w:spacing w:val="-1"/>
+          <w:szCs w:val="24"/>
+        </w:rPr>
+        <w:t>t</w:t>
+      </w:r>
+      <w:r>
+        <w:rPr>
+          <w:rFonts w:ascii="Arial" w:eastAsia="Arial" w:hAnsi="Arial" w:cs="Arial"/>
+          <w:szCs w:val="24"/>
+        </w:rPr>
+        <w:t>re</w:t>
+      </w:r>
+      <w:r>
+        <w:rPr>
+          <w:rFonts w:ascii="Arial" w:eastAsia="Arial" w:hAnsi="Arial" w:cs="Arial"/>
+          <w:spacing w:val="-1"/>
+          <w:szCs w:val="24"/>
+        </w:rPr>
+        <w:t xml:space="preserve"> </w:t>
+      </w:r>
+      <w:r>
+        <w:rPr>
+          <w:rFonts w:ascii="Arial" w:eastAsia="Arial" w:hAnsi="Arial" w:cs="Arial"/>
+          <w:szCs w:val="24"/>
+        </w:rPr>
+        <w:t>su</w:t>
+      </w:r>
+      <w:r>
+        <w:rPr>
+          <w:rFonts w:ascii="Arial" w:eastAsia="Arial" w:hAnsi="Arial" w:cs="Arial"/>
+          <w:spacing w:val="3"/>
+          <w:szCs w:val="24"/>
+        </w:rPr>
+        <w:t>b</w:t>
+      </w:r>
+      <w:r>
+        <w:rPr>
+          <w:rFonts w:ascii="Arial" w:eastAsia="Arial" w:hAnsi="Arial" w:cs="Arial"/>
+          <w:spacing w:val="-1"/>
+          <w:szCs w:val="24"/>
+        </w:rPr>
+        <w:t>t</w:t>
+      </w:r>
+      <w:r>
+        <w:rPr>
+          <w:rFonts w:ascii="Arial" w:eastAsia="Arial" w:hAnsi="Arial" w:cs="Arial"/>
+          <w:spacing w:val="1"/>
+          <w:szCs w:val="24"/>
+        </w:rPr>
+        <w:t>í</w:t>
+      </w:r>
+      <w:r>
+        <w:rPr>
+          <w:rFonts w:ascii="Arial" w:eastAsia="Arial" w:hAnsi="Arial" w:cs="Arial"/>
+          <w:spacing w:val="-1"/>
+          <w:szCs w:val="24"/>
+        </w:rPr>
+        <w:t>t</w:t>
+      </w:r>
+      <w:r>
+        <w:rPr>
+          <w:rFonts w:ascii="Arial" w:eastAsia="Arial" w:hAnsi="Arial" w:cs="Arial"/>
+          <w:spacing w:val="3"/>
+          <w:szCs w:val="24"/>
+        </w:rPr>
+        <w:t>u</w:t>
+      </w:r>
+      <w:r>
+        <w:rPr>
+          <w:rFonts w:ascii="Arial" w:eastAsia="Arial" w:hAnsi="Arial" w:cs="Arial"/>
+          <w:spacing w:val="-1"/>
+          <w:szCs w:val="24"/>
+        </w:rPr>
+        <w:t>l</w:t>
+      </w:r>
+      <w:r>
+        <w:rPr>
+          <w:rFonts w:ascii="Arial" w:eastAsia="Arial" w:hAnsi="Arial" w:cs="Arial"/>
+          <w:szCs w:val="24"/>
+        </w:rPr>
+        <w:t>os</w:t>
+      </w:r>
+      <w:r>
+        <w:rPr>
+          <w:rFonts w:ascii="Arial" w:eastAsia="Arial" w:hAnsi="Arial" w:cs="Arial"/>
+          <w:spacing w:val="6"/>
+          <w:szCs w:val="24"/>
+        </w:rPr>
+        <w:t xml:space="preserve"> </w:t>
+      </w:r>
+      <w:r>
+        <w:rPr>
+          <w:rFonts w:ascii="Arial" w:eastAsia="Arial" w:hAnsi="Arial" w:cs="Arial"/>
+          <w:szCs w:val="24"/>
+        </w:rPr>
+        <w:t>y</w:t>
+      </w:r>
+      <w:r>
+        <w:rPr>
+          <w:rFonts w:ascii="Arial" w:eastAsia="Arial" w:hAnsi="Arial" w:cs="Arial"/>
+          <w:spacing w:val="-1"/>
+          <w:szCs w:val="24"/>
+        </w:rPr>
+        <w:t xml:space="preserve"> </w:t>
+      </w:r>
+      <w:r>
+        <w:rPr>
+          <w:rFonts w:ascii="Arial" w:eastAsia="Arial" w:hAnsi="Arial" w:cs="Arial"/>
+          <w:spacing w:val="1"/>
+          <w:szCs w:val="24"/>
+        </w:rPr>
+        <w:t>t</w:t>
+      </w:r>
+      <w:r>
+        <w:rPr>
+          <w:rFonts w:ascii="Arial" w:eastAsia="Arial" w:hAnsi="Arial" w:cs="Arial"/>
+          <w:spacing w:val="7"/>
+          <w:szCs w:val="24"/>
+        </w:rPr>
+        <w:t>e</w:t>
+      </w:r>
+      <w:r>
+        <w:rPr>
+          <w:rFonts w:ascii="Arial" w:eastAsia="Arial" w:hAnsi="Arial" w:cs="Arial"/>
+          <w:szCs w:val="24"/>
+        </w:rPr>
+        <w:t>x</w:t>
+      </w:r>
+      <w:r>
+        <w:rPr>
+          <w:rFonts w:ascii="Arial" w:eastAsia="Arial" w:hAnsi="Arial" w:cs="Arial"/>
+          <w:spacing w:val="5"/>
+          <w:szCs w:val="24"/>
+        </w:rPr>
+        <w:t>t</w:t>
+      </w:r>
+      <w:r>
+        <w:rPr>
+          <w:rFonts w:ascii="Arial" w:eastAsia="Arial" w:hAnsi="Arial" w:cs="Arial"/>
+          <w:spacing w:val="3"/>
+          <w:szCs w:val="24"/>
+        </w:rPr>
+        <w:t>o</w:t>
+      </w:r>
+      <w:r>
+        <w:rPr>
+          <w:rFonts w:ascii="Arial" w:eastAsia="Arial" w:hAnsi="Arial" w:cs="Arial"/>
+          <w:szCs w:val="24"/>
+        </w:rPr>
+        <w:t>s</w:t>
+      </w:r>
+      <w:r>
+        <w:rPr>
+          <w:rFonts w:ascii="Arial" w:eastAsia="Arial" w:hAnsi="Arial" w:cs="Arial"/>
+          <w:szCs w:val="24"/>
+        </w:rPr>
+        <w:t>.</w:t>
+      </w:r>
+    </w:p>
+    <w:p>
+      <w:pPr>
+        <w:spacing w:after="0" w:line="240" w:lineRule="auto"/>
+        <w:rPr>
+          <w:rFonts w:ascii="Arial" w:hAnsi="Arial" w:cs="Arial"/>
+          <w:i/>
+          <w:szCs w:val="24"/>
+        </w:rPr>
+      </w:pPr>
+    </w:p>
+    <w:p>
+      <w:pPr>
+        <w:spacing w:after="0" w:line="240" w:lineRule="auto"/>
+        <w:rPr>
+          <w:rFonts w:ascii="Arial" w:hAnsi="Arial" w:cs="Arial"/>
           <w:b/>
           <w:szCs w:val="24"/>
         </w:rPr>
@@ -457,61 +2604,36 @@
           <w:b/>
           <w:szCs w:val="24"/>
         </w:rPr>
-        <w:t>2. Metodología o desarrollo</w:t>
+        <w:t>2.1 Subtema</w:t>
       </w:r>
     </w:p>
     <w:p>
       <w:pPr>
         <w:spacing w:after="0" w:line="240" w:lineRule="auto"/>
-        <w:jc w:val="center"/>
-        <w:rPr>
-          <w:rFonts w:ascii="Arial" w:hAnsi="Arial" w:cs="Arial"/>
-          <w:i/>
-          <w:szCs w:val="24"/>
-        </w:rPr>
-      </w:pPr>
+        <w:rPr>
+          <w:rFonts w:ascii="Arial" w:hAnsi="Arial" w:cs="Arial"/>
+          <w:b/>
+          <w:szCs w:val="24"/>
+        </w:rPr>
+      </w:pPr>
+      <w:r>
+        <w:rPr>
+          <w:rFonts w:ascii="Arial" w:hAnsi="Arial" w:cs="Arial"/>
+          <w:b/>
+          <w:szCs w:val="24"/>
+        </w:rPr>
+        <w:t>2.1.1 Subtema</w:t>
+      </w:r>
     </w:p>
     <w:p>
       <w:pPr>
         <w:spacing w:after="0" w:line="240" w:lineRule="auto"/>
         <w:rPr>
           <w:rFonts w:ascii="Arial" w:hAnsi="Arial" w:cs="Arial"/>
-          <w:szCs w:val="24"/>
-        </w:rPr>
-      </w:pPr>
-      <w:r>
-        <w:rPr>
-          <w:rFonts w:ascii="Arial" w:hAnsi="Arial" w:cs="Arial"/>
-          <w:szCs w:val="24"/>
-        </w:rPr>
-        <w:t>2.1 Subtema</w:t>
-      </w:r>
-    </w:p>
-    <w:p>
-      <w:pPr>
-        <w:spacing w:after="0" w:line="240" w:lineRule="auto"/>
-        <w:rPr>
-          <w:rFonts w:ascii="Arial" w:hAnsi="Arial" w:cs="Arial"/>
-          <w:i/>
-          <w:szCs w:val="24"/>
-        </w:rPr>
-      </w:pPr>
-    </w:p>
-    <w:p>
-      <w:pPr>
-        <w:spacing w:after="0" w:line="240" w:lineRule="auto"/>
-        <w:rPr>
-          <w:rFonts w:ascii="Arial" w:hAnsi="Arial" w:cs="Arial"/>
-          <w:szCs w:val="24"/>
-        </w:rPr>
-      </w:pPr>
-      <w:r>
-        <w:rPr>
-          <w:rFonts w:ascii="Arial" w:hAnsi="Arial" w:cs="Arial"/>
-          <w:szCs w:val="24"/>
-        </w:rPr>
-        <w:t>2.1.1 Subtema</w:t>
-      </w:r>
+          <w:b/>
+          <w:szCs w:val="24"/>
+        </w:rPr>
+      </w:pPr>
     </w:p>
     <w:p>
       <w:pPr>
@@ -572,7 +2694,63 @@
           <w:rFonts w:ascii="Arial" w:hAnsi="Arial" w:cs="Arial"/>
           <w:szCs w:val="24"/>
         </w:rPr>
-        <w:t xml:space="preserve">Checar la guía para autores en relación a la forma de incluir, </w:t>
+        <w:t xml:space="preserve">Checar la </w:t>
+      </w:r>
+      <w:r>
+        <w:rPr>
+          <w:rFonts w:ascii="Arial" w:hAnsi="Arial" w:cs="Arial"/>
+          <w:szCs w:val="24"/>
+        </w:rPr>
+        <w:t>“G</w:t>
+      </w:r>
+      <w:r>
+        <w:rPr>
+          <w:rFonts w:ascii="Arial" w:hAnsi="Arial" w:cs="Arial"/>
+          <w:szCs w:val="24"/>
+        </w:rPr>
+        <w:t xml:space="preserve">uía </w:t>
+      </w:r>
+      <w:r>
+        <w:rPr>
+          <w:rFonts w:ascii="Arial" w:hAnsi="Arial" w:cs="Arial"/>
+          <w:szCs w:val="24"/>
+        </w:rPr>
+        <w:t>de</w:t>
+      </w:r>
+      <w:r>
+        <w:rPr>
+          <w:rFonts w:ascii="Arial" w:hAnsi="Arial" w:cs="Arial"/>
+          <w:szCs w:val="24"/>
+        </w:rPr>
+        <w:t xml:space="preserve"> autores</w:t>
+      </w:r>
+      <w:r>
+        <w:rPr>
+          <w:rFonts w:ascii="Arial" w:hAnsi="Arial" w:cs="Arial"/>
+          <w:szCs w:val="24"/>
+        </w:rPr>
+        <w:t>”</w:t>
+      </w:r>
+      <w:r>
+        <w:rPr>
+          <w:rFonts w:ascii="Arial" w:hAnsi="Arial" w:cs="Arial"/>
+          <w:szCs w:val="24"/>
+        </w:rPr>
+        <w:t xml:space="preserve"> </w:t>
+      </w:r>
+      <w:r>
+        <w:rPr>
+          <w:rFonts w:ascii="Arial" w:hAnsi="Arial" w:cs="Arial"/>
+          <w:szCs w:val="24"/>
+        </w:rPr>
+        <w:t>en relación con</w:t>
+      </w:r>
+      <w:r>
+        <w:rPr>
+          <w:rFonts w:ascii="Arial" w:hAnsi="Arial" w:cs="Arial"/>
+          <w:szCs w:val="24"/>
+        </w:rPr>
+        <w:t xml:space="preserve"> la forma de incluir, </w:t>
       </w:r>
       <w:r>
         <w:rPr>
@@ -620,7 +2798,21 @@
           <w:rFonts w:ascii="Arial" w:hAnsi="Arial" w:cs="Arial"/>
           <w:szCs w:val="24"/>
         </w:rPr>
-        <w:t xml:space="preserve">Todas las citas bibliográficas deben seguir el </w:t>
+        <w:t xml:space="preserve">Todas las citas </w:t>
+      </w:r>
+      <w:r>
+        <w:rPr>
+          <w:rFonts w:ascii="Arial" w:hAnsi="Arial" w:cs="Arial"/>
+          <w:szCs w:val="24"/>
+        </w:rPr>
+        <w:t xml:space="preserve">y referencias </w:t>
+      </w:r>
+      <w:r>
+        <w:rPr>
+          <w:rFonts w:ascii="Arial" w:hAnsi="Arial" w:cs="Arial"/>
+          <w:szCs w:val="24"/>
+        </w:rPr>
+        <w:t xml:space="preserve">bibliográficas deben seguir el </w:t>
       </w:r>
       <w:r>
         <w:rPr>
@@ -643,6 +2835,17 @@
           <w:szCs w:val="24"/>
         </w:rPr>
       </w:pPr>
+      <w:bookmarkStart w:id="0" w:name="_GoBack"/>
+      <w:bookmarkEnd w:id="0"/>
+      <w:r>
+        <w:rPr>
+          <w:rFonts w:ascii="Arial" w:hAnsi="Arial" w:cs="Arial"/>
+          <w:b/>
+          <w:szCs w:val="24"/>
+        </w:rPr>
+        <w:lastRenderedPageBreak/>
+        <w:t>3. Resultados y análisis</w:t>
+      </w:r>
     </w:p>
     <w:p>
       <w:pPr>
@@ -669,14 +2872,6 @@
           <w:szCs w:val="24"/>
         </w:rPr>
       </w:pPr>
-      <w:r>
-        <w:rPr>
-          <w:rFonts w:ascii="Arial" w:hAnsi="Arial" w:cs="Arial"/>
-          <w:b/>
-          <w:szCs w:val="24"/>
-        </w:rPr>
-        <w:t>3. Resultados y análisis</w:t>
-      </w:r>
     </w:p>
     <w:p>
       <w:pPr>
@@ -703,6 +2898,14 @@
           <w:szCs w:val="24"/>
         </w:rPr>
       </w:pPr>
+      <w:r>
+        <w:rPr>
+          <w:rFonts w:ascii="Arial" w:hAnsi="Arial" w:cs="Arial"/>
+          <w:b/>
+          <w:szCs w:val="24"/>
+        </w:rPr>
+        <w:t>4. Conclusiones</w:t>
+      </w:r>
     </w:p>
     <w:p>
       <w:pPr>
@@ -735,7 +2938,7 @@
           <w:b/>
           <w:szCs w:val="24"/>
         </w:rPr>
-        <w:t>4. Conclusiones</w:t>
+        <w:t xml:space="preserve"> </w:t>
       </w:r>
     </w:p>
     <w:p>
@@ -746,10 +2949,24 @@
         <w:jc w:val="both"/>
         <w:rPr>
           <w:rFonts w:ascii="Arial" w:hAnsi="Arial" w:cs="Arial"/>
+          <w:szCs w:val="24"/>
+        </w:rPr>
+      </w:pPr>
+      <w:r>
+        <w:rPr>
+          <w:rFonts w:ascii="Arial" w:hAnsi="Arial" w:cs="Arial"/>
           <w:b/>
           <w:szCs w:val="24"/>
         </w:rPr>
-      </w:pPr>
+        <w:t xml:space="preserve">Agradecimientos </w:t>
+      </w:r>
+      <w:r>
+        <w:rPr>
+          <w:rFonts w:ascii="Arial" w:hAnsi="Arial" w:cs="Arial"/>
+          <w:szCs w:val="24"/>
+        </w:rPr>
+        <w:t>(Opcional)</w:t>
+      </w:r>
     </w:p>
     <w:p>
       <w:pPr>
@@ -759,19 +2976,9 @@
         <w:jc w:val="both"/>
         <w:rPr>
           <w:rFonts w:ascii="Arial" w:hAnsi="Arial" w:cs="Arial"/>
-          <w:b/>
-          <w:szCs w:val="24"/>
-        </w:rPr>
-      </w:pPr>
-      <w:r>
-        <w:rPr>
-          <w:rFonts w:ascii="Arial" w:hAnsi="Arial" w:cs="Arial"/>
-          <w:b/>
-          <w:szCs w:val="24"/>
-        </w:rPr>
-        <w:lastRenderedPageBreak/>
-        <w:t xml:space="preserve"> </w:t>
-      </w:r>
+          <w:szCs w:val="24"/>
+        </w:rPr>
+      </w:pPr>
     </w:p>
     <w:p>
       <w:pPr>
@@ -787,51 +2994,10 @@
       <w:r>
         <w:rPr>
           <w:rFonts w:ascii="Arial" w:hAnsi="Arial" w:cs="Arial"/>
-          <w:b/>
-          <w:szCs w:val="24"/>
-        </w:rPr>
-        <w:t xml:space="preserve">Agradecimientos </w:t>
-      </w:r>
-      <w:r>
-        <w:rPr>
-          <w:rFonts w:ascii="Arial" w:hAnsi="Arial" w:cs="Arial"/>
-          <w:szCs w:val="24"/>
-        </w:rPr>
-        <w:t>(Opcional)</w:t>
-      </w:r>
-    </w:p>
-    <w:p>
-      <w:pPr>
-        <w:pStyle w:val="Prrafodelista"/>
-        <w:spacing w:after="0" w:line="240" w:lineRule="auto"/>
-        <w:ind w:left="0"/>
-        <w:jc w:val="both"/>
-        <w:rPr>
-          <w:rFonts w:ascii="Arial" w:hAnsi="Arial" w:cs="Arial"/>
-          <w:szCs w:val="24"/>
-        </w:rPr>
-      </w:pPr>
-    </w:p>
-    <w:p>
-      <w:pPr>
-        <w:pStyle w:val="Prrafodelista"/>
-        <w:spacing w:after="0" w:line="240" w:lineRule="auto"/>
-        <w:ind w:left="0"/>
-        <w:jc w:val="both"/>
-        <w:rPr>
-          <w:rFonts w:ascii="Arial" w:hAnsi="Arial" w:cs="Arial"/>
-          <w:szCs w:val="24"/>
-        </w:rPr>
-      </w:pPr>
-      <w:r>
-        <w:rPr>
-          <w:rFonts w:ascii="Arial" w:hAnsi="Arial" w:cs="Arial"/>
           <w:szCs w:val="24"/>
         </w:rPr>
         <w:t xml:space="preserve">El primer autor agradece el apoyo al Consejo Nacional de Ciencia y Tecnología (CONACYT) por la beca otorgada para cursar el Doctorado en Ingeniería, así mismo los autores agradecemos el apoyo al proyecto </w:t>
       </w:r>
-      <w:bookmarkStart w:id="0" w:name="_GoBack"/>
-      <w:bookmarkEnd w:id="0"/>
       <w:r>
         <w:rPr>
           <w:rFonts w:ascii="Arial" w:hAnsi="Arial" w:cs="Arial"/>
@@ -1382,14 +3548,12 @@
           <w:rFonts w:ascii="Arial" w:hAnsi="Arial" w:cs="Arial"/>
         </w:rPr>
       </w:pPr>
-      <w:proofErr w:type="gramStart"/>
-      <w:r>
-        <w:rPr>
-          <w:rFonts w:ascii="Arial" w:hAnsi="Arial" w:cs="Arial"/>
-        </w:rPr>
-        <w:t>Mancera,  E.</w:t>
-      </w:r>
-      <w:proofErr w:type="gramEnd"/>
+      <w:r>
+        <w:rPr>
+          <w:rFonts w:ascii="Arial" w:hAnsi="Arial" w:cs="Arial"/>
+        </w:rPr>
+        <w:t>Mancera, E.</w:t>
+      </w:r>
       <w:r>
         <w:rPr>
           <w:rFonts w:ascii="Arial" w:hAnsi="Arial" w:cs="Arial"/>
@@ -1479,15 +3643,13 @@
           <w:color w:val="000000"/>
         </w:rPr>
       </w:pPr>
-      <w:proofErr w:type="gramStart"/>
       <w:r>
         <w:rPr>
           <w:rFonts w:ascii="Arial" w:hAnsi="Arial" w:cs="Arial"/>
           <w:color w:val="000000"/>
         </w:rPr>
-        <w:t>Goicochea,  I.</w:t>
-      </w:r>
-      <w:proofErr w:type="gramEnd"/>
+        <w:t>Goicochea, I.</w:t>
+      </w:r>
       <w:r>
         <w:rPr>
           <w:rFonts w:ascii="Arial" w:hAnsi="Arial" w:cs="Arial"/>
@@ -2258,7 +4420,6 @@
         <w:docPartUnique/>
       </w:docPartObj>
     </w:sdtPr>
-    <w:sdtEndPr/>
     <w:sdtContent>
       <w:p>
         <w:pPr>
@@ -2270,18 +4431,18 @@
             <w:noProof/>
           </w:rPr>
           <w:drawing>
-            <wp:anchor distT="0" distB="0" distL="114300" distR="114300" simplePos="0" relativeHeight="251845632" behindDoc="0" locked="0" layoutInCell="1" allowOverlap="1" wp14:anchorId="3FBBC44C" wp14:editId="182E1C2B">
+            <wp:anchor distT="0" distB="0" distL="114300" distR="114300" simplePos="0" relativeHeight="251851776" behindDoc="0" locked="0" layoutInCell="1" allowOverlap="1" wp14:anchorId="41FF19B4" wp14:editId="78A3EC07">
               <wp:simplePos x="0" y="0"/>
-              <wp:positionH relativeFrom="column">
-                <wp:posOffset>-76835</wp:posOffset>
+              <wp:positionH relativeFrom="leftMargin">
+                <wp:posOffset>927735</wp:posOffset>
               </wp:positionH>
               <wp:positionV relativeFrom="paragraph">
-                <wp:posOffset>6985</wp:posOffset>
+                <wp:posOffset>3810</wp:posOffset>
               </wp:positionV>
-              <wp:extent cx="539750" cy="459740"/>
-              <wp:effectExtent l="0" t="0" r="0" b="0"/>
+              <wp:extent cx="541020" cy="542925"/>
+              <wp:effectExtent l="0" t="0" r="0" b="9525"/>
               <wp:wrapSquare wrapText="bothSides"/>
-              <wp:docPr id="7" name="Imagen 7"/>
+              <wp:docPr id="9" name="Imagen 9"/>
               <wp:cNvGraphicFramePr>
                 <a:graphicFrameLocks xmlns:a="http://schemas.openxmlformats.org/drawingml/2006/main" noChangeAspect="1"/>
               </wp:cNvGraphicFramePr>
@@ -2289,7 +4450,7 @@
                 <a:graphicData uri="http://schemas.openxmlformats.org/drawingml/2006/picture">
                   <pic:pic xmlns:pic="http://schemas.openxmlformats.org/drawingml/2006/picture">
                     <pic:nvPicPr>
-                      <pic:cNvPr id="0" name="Picture 2"/>
+                      <pic:cNvPr id="0" name="Picture 1"/>
                       <pic:cNvPicPr>
                         <a:picLocks noChangeAspect="1" noChangeArrowheads="1"/>
                       </pic:cNvPicPr>
@@ -2310,7 +4471,72 @@
                     <pic:spPr bwMode="auto">
                       <a:xfrm>
                         <a:off x="0" y="0"/>
-                        <a:ext cx="539750" cy="459740"/>
+                        <a:ext cx="541020" cy="542925"/>
+                      </a:xfrm>
+                      <a:prstGeom prst="rect">
+                        <a:avLst/>
+                      </a:prstGeom>
+                      <a:noFill/>
+                    </pic:spPr>
+                  </pic:pic>
+                </a:graphicData>
+              </a:graphic>
+              <wp14:sizeRelH relativeFrom="margin">
+                <wp14:pctWidth>0</wp14:pctWidth>
+              </wp14:sizeRelH>
+              <wp14:sizeRelV relativeFrom="margin">
+                <wp14:pctHeight>0</wp14:pctHeight>
+              </wp14:sizeRelV>
+            </wp:anchor>
+          </w:drawing>
+        </w:r>
+        <w:r>
+          <w:rPr>
+            <w:rFonts w:ascii="Arial" w:eastAsia="Arial" w:hAnsi="Arial" w:cs="Arial"/>
+            <w:noProof/>
+          </w:rPr>
+          <w:drawing>
+            <wp:anchor distT="0" distB="0" distL="114300" distR="114300" simplePos="0" relativeHeight="251850752" behindDoc="1" locked="0" layoutInCell="1" allowOverlap="1" wp14:anchorId="3CA3DA48" wp14:editId="49EBB72B">
+              <wp:simplePos x="0" y="0"/>
+              <wp:positionH relativeFrom="column">
+                <wp:posOffset>306705</wp:posOffset>
+              </wp:positionH>
+              <wp:positionV relativeFrom="paragraph">
+                <wp:posOffset>1868805</wp:posOffset>
+              </wp:positionV>
+              <wp:extent cx="1257300" cy="1257300"/>
+              <wp:effectExtent l="0" t="0" r="0" b="0"/>
+              <wp:wrapTopAndBottom/>
+              <wp:docPr id="6" name="Imagen 6"/>
+              <wp:cNvGraphicFramePr>
+                <a:graphicFrameLocks xmlns:a="http://schemas.openxmlformats.org/drawingml/2006/main" noChangeAspect="1"/>
+              </wp:cNvGraphicFramePr>
+              <a:graphic xmlns:a="http://schemas.openxmlformats.org/drawingml/2006/main">
+                <a:graphicData uri="http://schemas.openxmlformats.org/drawingml/2006/picture">
+                  <pic:pic xmlns:pic="http://schemas.openxmlformats.org/drawingml/2006/picture">
+                    <pic:nvPicPr>
+                      <pic:cNvPr id="0" name="Picture 1"/>
+                      <pic:cNvPicPr>
+                        <a:picLocks noChangeAspect="1" noChangeArrowheads="1"/>
+                      </pic:cNvPicPr>
+                    </pic:nvPicPr>
+                    <pic:blipFill>
+                      <a:blip r:embed="rId2">
+                        <a:extLst>
+                          <a:ext uri="{28A0092B-C50C-407E-A947-70E740481C1C}">
+                            <a14:useLocalDpi xmlns:a14="http://schemas.microsoft.com/office/drawing/2010/main" val="0"/>
+                          </a:ext>
+                        </a:extLst>
+                      </a:blip>
+                      <a:srcRect/>
+                      <a:stretch>
+                        <a:fillRect/>
+                      </a:stretch>
+                    </pic:blipFill>
+                    <pic:spPr bwMode="auto">
+                      <a:xfrm>
+                        <a:off x="0" y="0"/>
+                        <a:ext cx="1257300" cy="1257300"/>
                       </a:xfrm>
                       <a:prstGeom prst="rect">
                         <a:avLst/>
@@ -2323,10 +4549,10 @@
                   </pic:pic>
                 </a:graphicData>
               </a:graphic>
-              <wp14:sizeRelH relativeFrom="page">
+              <wp14:sizeRelH relativeFrom="margin">
                 <wp14:pctWidth>0</wp14:pctWidth>
               </wp14:sizeRelH>
-              <wp14:sizeRelV relativeFrom="page">
+              <wp14:sizeRelV relativeFrom="margin">
                 <wp14:pctHeight>0</wp14:pctHeight>
               </wp14:sizeRelV>
             </wp:anchor>
@@ -2363,56 +4589,7 @@
         <w:i/>
         <w:sz w:val="20"/>
       </w:rPr>
-      <w:t xml:space="preserve">                      Congreso </w:t>
-    </w:r>
-    <w:r>
-      <w:rPr>
-        <w:i/>
-        <w:sz w:val="20"/>
-      </w:rPr>
-      <w:t>4</w:t>
-    </w:r>
-    <w:r>
-      <w:rPr>
-        <w:i/>
-        <w:sz w:val="20"/>
-      </w:rPr>
-      <w:t xml:space="preserve"> y </w:t>
-    </w:r>
-    <w:r>
-      <w:rPr>
-        <w:i/>
-        <w:sz w:val="20"/>
-      </w:rPr>
-      <w:t>5</w:t>
-    </w:r>
-    <w:r>
-      <w:rPr>
-        <w:i/>
-        <w:sz w:val="20"/>
-      </w:rPr>
-      <w:t xml:space="preserve"> de </w:t>
-    </w:r>
-    <w:r>
-      <w:rPr>
-        <w:i/>
-        <w:sz w:val="20"/>
-      </w:rPr>
-      <w:t>mayo</w:t>
-    </w:r>
-    <w:r>
-      <w:rPr>
-        <w:i/>
-        <w:sz w:val="20"/>
-      </w:rPr>
-      <w:t xml:space="preserve"> del 202</w:t>
-    </w:r>
-    <w:r>
-      <w:rPr>
-        <w:i/>
-        <w:sz w:val="20"/>
-      </w:rPr>
-      <w:t>3</w:t>
+      <w:t>8 y 9 de mayo del 2024</w:t>
     </w:r>
   </w:p>
 </w:ftr>
@@ -2481,7 +4658,18 @@
         </w:rPr>
         <w:t xml:space="preserve">Autor para la correspondencia. E-mail: </w:t>
       </w:r>
-      <w:proofErr w:type="spellStart"/>
+      <w:hyperlink r:id="rId1" w:history="1">
+        <w:r>
+          <w:rPr>
+            <w:rStyle w:val="Hipervnculo"/>
+            <w:rFonts w:cs="Times New Roman"/>
+            <w:i/>
+            <w:sz w:val="16"/>
+            <w:szCs w:val="16"/>
+          </w:rPr>
+          <w:t>corresponding@correo.com</w:t>
+        </w:r>
+      </w:hyperlink>
       <w:r>
         <w:rPr>
           <w:rFonts w:cs="Times New Roman"/>
@@ -2489,17 +4677,7 @@
           <w:sz w:val="16"/>
           <w:szCs w:val="16"/>
         </w:rPr>
-        <w:t>corresponding@correo.comTel</w:t>
-      </w:r>
-      <w:proofErr w:type="spellEnd"/>
-      <w:r>
-        <w:rPr>
-          <w:rFonts w:cs="Times New Roman"/>
-          <w:i/>
-          <w:sz w:val="16"/>
-          <w:szCs w:val="16"/>
-        </w:rPr>
-        <w:t>. 00-00-00-00, Fax 00-00-00-00</w:t>
+        <w:t xml:space="preserve"> Tel. 00-00-00-00, Fax 00-00-00-00</w:t>
       </w:r>
     </w:p>
     <w:p>
@@ -2681,7 +4859,7 @@
         <w:sz w:val="16"/>
         <w:szCs w:val="16"/>
       </w:rPr>
-      <w:t xml:space="preserve">                     4 y 5 de mayo del 2023, Cuautitlán, Estado de México </w:t>
+      <w:t xml:space="preserve">             8 y 9 de mayo del 2024, Cuautitlán Estado de México </w:t>
     </w:r>
   </w:p>
   <w:p>
@@ -2698,7 +4876,7 @@
         <w:sz w:val="16"/>
         <w:szCs w:val="16"/>
       </w:rPr>
-      <w:t xml:space="preserve">                                                                                     </w:t>
+      <w:t xml:space="preserve">                                                                    </w:t>
     </w:r>
     <w:r>
       <w:rPr>
@@ -2978,6 +5156,95 @@
     </w:lvl>
   </w:abstractNum>
   <w:abstractNum w:abstractNumId="1" w15:restartNumberingAfterBreak="0">
+    <w:nsid w:val="218D59EB"/>
+    <w:multiLevelType w:val="hybridMultilevel"/>
+    <w:tmpl w:val="D7848C28"/>
+    <w:lvl w:ilvl="0" w:tplc="080A000F">
+      <w:start w:val="1"/>
+      <w:numFmt w:val="decimal"/>
+      <w:lvlText w:val="%1."/>
+      <w:lvlJc w:val="left"/>
+      <w:pPr>
+        <w:ind w:left="720" w:hanging="360"/>
+      </w:pPr>
+      <w:rPr>
+        <w:rFonts w:hint="default"/>
+      </w:rPr>
+    </w:lvl>
+    <w:lvl w:ilvl="1" w:tplc="080A0019" w:tentative="1">
+      <w:start w:val="1"/>
+      <w:numFmt w:val="lowerLetter"/>
+      <w:lvlText w:val="%2."/>
+      <w:lvlJc w:val="left"/>
+      <w:pPr>
+        <w:ind w:left="1440" w:hanging="360"/>
+      </w:pPr>
+    </w:lvl>
+    <w:lvl w:ilvl="2" w:tplc="080A001B" w:tentative="1">
+      <w:start w:val="1"/>
+      <w:numFmt w:val="lowerRoman"/>
+      <w:lvlText w:val="%3."/>
+      <w:lvlJc w:val="right"/>
+      <w:pPr>
+        <w:ind w:left="2160" w:hanging="180"/>
+      </w:pPr>
+    </w:lvl>
+    <w:lvl w:ilvl="3" w:tplc="080A000F" w:tentative="1">
+      <w:start w:val="1"/>
+      <w:numFmt w:val="decimal"/>
+      <w:lvlText w:val="%4."/>
+      <w:lvlJc w:val="left"/>
+      <w:pPr>
+        <w:ind w:left="2880" w:hanging="360"/>
+      </w:pPr>
+    </w:lvl>
+    <w:lvl w:ilvl="4" w:tplc="080A0019" w:tentative="1">
+      <w:start w:val="1"/>
+      <w:numFmt w:val="lowerLetter"/>
+      <w:lvlText w:val="%5."/>
+      <w:lvlJc w:val="left"/>
+      <w:pPr>
+        <w:ind w:left="3600" w:hanging="360"/>
+      </w:pPr>
+    </w:lvl>
+    <w:lvl w:ilvl="5" w:tplc="080A001B" w:tentative="1">
+      <w:start w:val="1"/>
+      <w:numFmt w:val="lowerRoman"/>
+      <w:lvlText w:val="%6."/>
+      <w:lvlJc w:val="right"/>
+      <w:pPr>
+        <w:ind w:left="4320" w:hanging="180"/>
+      </w:pPr>
+    </w:lvl>
+    <w:lvl w:ilvl="6" w:tplc="080A000F" w:tentative="1">
+      <w:start w:val="1"/>
+      <w:numFmt w:val="decimal"/>
+      <w:lvlText w:val="%7."/>
+      <w:lvlJc w:val="left"/>
+      <w:pPr>
+        <w:ind w:left="5040" w:hanging="360"/>
+      </w:pPr>
+    </w:lvl>
+    <w:lvl w:ilvl="7" w:tplc="080A0019" w:tentative="1">
+      <w:start w:val="1"/>
+      <w:numFmt w:val="lowerLetter"/>
+      <w:lvlText w:val="%8."/>
+      <w:lvlJc w:val="left"/>
+      <w:pPr>
+        <w:ind w:left="5760" w:hanging="360"/>
+      </w:pPr>
+    </w:lvl>
+    <w:lvl w:ilvl="8" w:tplc="080A001B" w:tentative="1">
+      <w:start w:val="1"/>
+      <w:numFmt w:val="lowerRoman"/>
+      <w:lvlText w:val="%9."/>
+      <w:lvlJc w:val="right"/>
+      <w:pPr>
+        <w:ind w:left="6480" w:hanging="180"/>
+      </w:pPr>
+    </w:lvl>
+  </w:abstractNum>
+  <w:abstractNum w:abstractNumId="2" w15:restartNumberingAfterBreak="0">
     <w:nsid w:val="348B043F"/>
     <w:multiLevelType w:val="multilevel"/>
     <w:tmpl w:val="329AB642"/>
@@ -3117,7 +5384,7 @@
       </w:rPr>
     </w:lvl>
   </w:abstractNum>
-  <w:abstractNum w:abstractNumId="2" w15:restartNumberingAfterBreak="0">
+  <w:abstractNum w:abstractNumId="3" w15:restartNumberingAfterBreak="0">
     <w:nsid w:val="3843169F"/>
     <w:multiLevelType w:val="multilevel"/>
     <w:tmpl w:val="F930554A"/>
@@ -3257,7 +5524,7 @@
       </w:rPr>
     </w:lvl>
   </w:abstractNum>
-  <w:abstractNum w:abstractNumId="3" w15:restartNumberingAfterBreak="0">
+  <w:abstractNum w:abstractNumId="4" w15:restartNumberingAfterBreak="0">
     <w:nsid w:val="389270A1"/>
     <w:multiLevelType w:val="multilevel"/>
     <w:tmpl w:val="3112E306"/>
@@ -3397,7 +5664,7 @@
       </w:rPr>
     </w:lvl>
   </w:abstractNum>
-  <w:abstractNum w:abstractNumId="4" w15:restartNumberingAfterBreak="0">
+  <w:abstractNum w:abstractNumId="5" w15:restartNumberingAfterBreak="0">
     <w:nsid w:val="533F55C4"/>
     <w:multiLevelType w:val="multilevel"/>
     <w:tmpl w:val="F55451FA"/>
@@ -3537,7 +5804,96 @@
       </w:rPr>
     </w:lvl>
   </w:abstractNum>
-  <w:abstractNum w:abstractNumId="5" w15:restartNumberingAfterBreak="0">
+  <w:abstractNum w:abstractNumId="6" w15:restartNumberingAfterBreak="0">
+    <w:nsid w:val="709D11C5"/>
+    <w:multiLevelType w:val="hybridMultilevel"/>
+    <w:tmpl w:val="256C19F8"/>
+    <w:lvl w:ilvl="0" w:tplc="080A000F">
+      <w:start w:val="1"/>
+      <w:numFmt w:val="decimal"/>
+      <w:lvlText w:val="%1."/>
+      <w:lvlJc w:val="left"/>
+      <w:pPr>
+        <w:ind w:left="720" w:hanging="360"/>
+      </w:pPr>
+      <w:rPr>
+        <w:rFonts w:hint="default"/>
+      </w:rPr>
+    </w:lvl>
+    <w:lvl w:ilvl="1" w:tplc="080A0019" w:tentative="1">
+      <w:start w:val="1"/>
+      <w:numFmt w:val="lowerLetter"/>
+      <w:lvlText w:val="%2."/>
+      <w:lvlJc w:val="left"/>
+      <w:pPr>
+        <w:ind w:left="1440" w:hanging="360"/>
+      </w:pPr>
+    </w:lvl>
+    <w:lvl w:ilvl="2" w:tplc="080A001B" w:tentative="1">
+      <w:start w:val="1"/>
+      <w:numFmt w:val="lowerRoman"/>
+      <w:lvlText w:val="%3."/>
+      <w:lvlJc w:val="right"/>
+      <w:pPr>
+        <w:ind w:left="2160" w:hanging="180"/>
+      </w:pPr>
+    </w:lvl>
+    <w:lvl w:ilvl="3" w:tplc="080A000F" w:tentative="1">
+      <w:start w:val="1"/>
+      <w:numFmt w:val="decimal"/>
+      <w:lvlText w:val="%4."/>
+      <w:lvlJc w:val="left"/>
+      <w:pPr>
+        <w:ind w:left="2880" w:hanging="360"/>
+      </w:pPr>
+    </w:lvl>
+    <w:lvl w:ilvl="4" w:tplc="080A0019" w:tentative="1">
+      <w:start w:val="1"/>
+      <w:numFmt w:val="lowerLetter"/>
+      <w:lvlText w:val="%5."/>
+      <w:lvlJc w:val="left"/>
+      <w:pPr>
+        <w:ind w:left="3600" w:hanging="360"/>
+      </w:pPr>
+    </w:lvl>
+    <w:lvl w:ilvl="5" w:tplc="080A001B" w:tentative="1">
+      <w:start w:val="1"/>
+      <w:numFmt w:val="lowerRoman"/>
+      <w:lvlText w:val="%6."/>
+      <w:lvlJc w:val="right"/>
+      <w:pPr>
+        <w:ind w:left="4320" w:hanging="180"/>
+      </w:pPr>
+    </w:lvl>
+    <w:lvl w:ilvl="6" w:tplc="080A000F" w:tentative="1">
+      <w:start w:val="1"/>
+      <w:numFmt w:val="decimal"/>
+      <w:lvlText w:val="%7."/>
+      <w:lvlJc w:val="left"/>
+      <w:pPr>
+        <w:ind w:left="5040" w:hanging="360"/>
+      </w:pPr>
+    </w:lvl>
+    <w:lvl w:ilvl="7" w:tplc="080A0019" w:tentative="1">
+      <w:start w:val="1"/>
+      <w:numFmt w:val="lowerLetter"/>
+      <w:lvlText w:val="%8."/>
+      <w:lvlJc w:val="left"/>
+      <w:pPr>
+        <w:ind w:left="5760" w:hanging="360"/>
+      </w:pPr>
+    </w:lvl>
+    <w:lvl w:ilvl="8" w:tplc="080A001B" w:tentative="1">
+      <w:start w:val="1"/>
+      <w:numFmt w:val="lowerRoman"/>
+      <w:lvlText w:val="%9."/>
+      <w:lvlJc w:val="right"/>
+      <w:pPr>
+        <w:ind w:left="6480" w:hanging="180"/>
+      </w:pPr>
+    </w:lvl>
+  </w:abstractNum>
+  <w:abstractNum w:abstractNumId="7" w15:restartNumberingAfterBreak="0">
     <w:nsid w:val="73EA1F54"/>
     <w:multiLevelType w:val="multilevel"/>
     <w:tmpl w:val="FE34DB5E"/>
@@ -3678,22 +6034,28 @@
     </w:lvl>
   </w:abstractNum>
   <w:num w:numId="1">
+    <w:abstractNumId w:val="5"/>
+  </w:num>
+  <w:num w:numId="2">
+    <w:abstractNumId w:val="2"/>
+  </w:num>
+  <w:num w:numId="3">
+    <w:abstractNumId w:val="3"/>
+  </w:num>
+  <w:num w:numId="4">
     <w:abstractNumId w:val="4"/>
   </w:num>
-  <w:num w:numId="2">
-    <w:abstractNumId w:val="1"/>
-  </w:num>
-  <w:num w:numId="3">
-    <w:abstractNumId w:val="2"/>
-  </w:num>
-  <w:num w:numId="4">
-    <w:abstractNumId w:val="3"/>
-  </w:num>
   <w:num w:numId="5">
-    <w:abstractNumId w:val="5"/>
+    <w:abstractNumId w:val="7"/>
   </w:num>
   <w:num w:numId="6">
     <w:abstractNumId w:val="0"/>
+  </w:num>
+  <w:num w:numId="7">
+    <w:abstractNumId w:val="6"/>
+  </w:num>
+  <w:num w:numId="8">
+    <w:abstractNumId w:val="1"/>
   </w:num>
 </w:numbering>
 </file>
@@ -4546,6 +6908,29 @@
       </w:tblBorders>
     </w:tblPr>
   </w:style>
+  <w:style w:type="character" w:styleId="Hipervnculo">
+    <w:name w:val="Hyperlink"/>
+    <w:basedOn w:val="Fuentedeprrafopredeter"/>
+    <w:uiPriority w:val="99"/>
+    <w:unhideWhenUsed/>
+    <w:rsid w:val="00D15D84"/>
+    <w:rPr>
+      <w:color w:val="0000FF" w:themeColor="hyperlink"/>
+      <w:u w:val="single"/>
+    </w:rPr>
+  </w:style>
+  <w:style w:type="character" w:styleId="Mencinsinresolver">
+    <w:name w:val="Unresolved Mention"/>
+    <w:basedOn w:val="Fuentedeprrafopredeter"/>
+    <w:uiPriority w:val="99"/>
+    <w:semiHidden/>
+    <w:unhideWhenUsed/>
+    <w:rsid w:val="00D15D84"/>
+    <w:rPr>
+      <w:color w:val="605E5C"/>
+      <w:shd w:val="clear" w:color="auto" w:fill="E1DFDD"/>
+    </w:rPr>
+  </w:style>
 </w:styles>
 </file>
 
@@ -4837,7 +7222,7 @@
 </file>
 
 <file path=customXml/itemProps1.xml><?xml version="1.0" encoding="utf-8"?>
-<ds:datastoreItem xmlns:ds="http://schemas.openxmlformats.org/officeDocument/2006/customXml" ds:itemID="{687CDB97-018F-4DCD-8EE1-5B6CD993912F}">
+<ds:datastoreItem xmlns:ds="http://schemas.openxmlformats.org/officeDocument/2006/customXml" ds:itemID="{65C896BA-B8CA-480B-8516-DE1320E72018}">
   <ds:schemaRefs>
     <ds:schemaRef ds:uri="http://schemas.openxmlformats.org/officeDocument/2006/bibliography"/>
   </ds:schemaRefs>

</xml_diff>